<commit_message>
KONSISTENT_1: POST call (NUR für action= list)  vom frontend retourniert alle daten die im json dokument vereinbart sind.  Ausgabe im Frontend vorerst nur im console window vom Browser.
</commit_message>
<xml_diff>
--- a/documents/DVP   Elektroinstallation      JSON  formate.docx
+++ b/documents/DVP   Elektroinstallation      JSON  formate.docx
@@ -49,7 +49,7 @@
           <w:sz w:val="28"/>
           <w:lang w:val="de-AT"/>
         </w:rPr>
-        <w:t>1</w:t>
+        <w:t>2</w:t>
       </w:r>
       <w:r>
         <w:rPr>
@@ -57,7 +57,7 @@
           <w:sz w:val="28"/>
           <w:lang w:val="de-AT"/>
         </w:rPr>
-        <w:t xml:space="preserve">    2</w:t>
+        <w:t xml:space="preserve">    </w:t>
       </w:r>
       <w:r>
         <w:rPr>
@@ -65,7 +65,7 @@
           <w:sz w:val="28"/>
           <w:lang w:val="de-AT"/>
         </w:rPr>
-        <w:t>8</w:t>
+        <w:t>5.7</w:t>
       </w:r>
       <w:r>
         <w:rPr>
@@ -73,7 +73,7 @@
           <w:sz w:val="28"/>
           <w:lang w:val="de-AT"/>
         </w:rPr>
-        <w:t>.6.2018 18h</w:t>
+        <w:t>.2018 18h</w:t>
       </w:r>
     </w:p>
     <w:p>
@@ -127,6 +127,11 @@
     </w:p>
     <w:p>
       <w:pPr>
+        <w:pStyle w:val="Listenabsatz"/>
+        <w:numPr>
+          <w:ilvl w:val="1"/>
+          <w:numId w:val="1"/>
+        </w:numPr>
         <w:spacing w:after="0"/>
         <w:rPr>
           <w:sz w:val="16"/>
@@ -140,7 +145,55 @@
           <w:szCs w:val="16"/>
           <w:lang w:val="de-AT"/>
         </w:rPr>
-        <w:t>1.1    plus die definitionen für  Shoppinglist und Sicherungskreisliste</w:t>
+        <w:t>plus die definitionen für  Shoppinglist und Sicherungskreisliste</w:t>
+      </w:r>
+    </w:p>
+    <w:p>
+      <w:pPr>
+        <w:pStyle w:val="Listenabsatz"/>
+        <w:numPr>
+          <w:ilvl w:val="1"/>
+          <w:numId w:val="1"/>
+        </w:numPr>
+        <w:spacing w:after="0"/>
+        <w:rPr>
+          <w:sz w:val="16"/>
+          <w:szCs w:val="16"/>
+          <w:lang w:val="de-AT"/>
+        </w:rPr>
+      </w:pPr>
+      <w:r>
+        <w:rPr>
+          <w:sz w:val="16"/>
+          <w:szCs w:val="16"/>
+          <w:lang w:val="de-AT"/>
+        </w:rPr>
+        <w:t>….id namen vereinheitlicht;  Aufbau Auswertungslisten ergänzt</w:t>
+      </w:r>
+      <w:r>
+        <w:rPr>
+          <w:sz w:val="16"/>
+          <w:szCs w:val="16"/>
+          <w:lang w:val="de-AT"/>
+        </w:rPr>
+        <w:t xml:space="preserve"> (alle Änderungen/Erweiterungen/Abweichungen vom FLOformat  im text in </w:t>
+      </w:r>
+      <w:r>
+        <w:rPr>
+          <w:color w:val="FF0000"/>
+          <w:sz w:val="16"/>
+          <w:szCs w:val="16"/>
+          <w:lang w:val="de-AT"/>
+        </w:rPr>
+        <w:t>ROT</w:t>
+      </w:r>
+      <w:r>
+        <w:rPr>
+          <w:sz w:val="16"/>
+          <w:szCs w:val="16"/>
+          <w:lang w:val="de-AT"/>
+        </w:rPr>
+        <w:t>)</w:t>
       </w:r>
     </w:p>
     <w:p>
@@ -570,14 +623,17 @@
                 <w:color w:val="000000"/>
                 <w:sz w:val="18"/>
                 <w:szCs w:val="18"/>
-              </w:rPr>
-            </w:pPr>
-            <w:r>
-              <w:rPr>
-                <w:rFonts w:ascii="Calibri" w:hAnsi="Calibri" w:cs="Calibri"/>
-                <w:color w:val="000000"/>
-                <w:sz w:val="18"/>
-                <w:szCs w:val="18"/>
+                <w:lang w:val="en-US"/>
+              </w:rPr>
+            </w:pPr>
+            <w:bookmarkStart w:id="0" w:name="_Hlk518553312"/>
+            <w:r>
+              <w:rPr>
+                <w:rFonts w:ascii="Calibri" w:hAnsi="Calibri" w:cs="Calibri"/>
+                <w:color w:val="000000"/>
+                <w:sz w:val="18"/>
+                <w:szCs w:val="18"/>
+                <w:lang w:val="en-US"/>
               </w:rPr>
               <w:t>{</w:t>
             </w:r>
@@ -587,25 +643,59 @@
                 <w:color w:val="000000"/>
                 <w:sz w:val="18"/>
                 <w:szCs w:val="18"/>
-              </w:rPr>
-              <w:t>ProjektObjekt = {</w:t>
-            </w:r>
-          </w:p>
-          <w:p>
-            <w:pPr>
-              <w:rPr>
-                <w:rFonts w:ascii="Calibri" w:hAnsi="Calibri" w:cs="Calibri"/>
-                <w:color w:val="000000"/>
-                <w:sz w:val="18"/>
-                <w:szCs w:val="18"/>
-              </w:rPr>
-            </w:pPr>
-            <w:r>
-              <w:rPr>
-                <w:rFonts w:ascii="Calibri" w:hAnsi="Calibri" w:cs="Calibri"/>
-                <w:color w:val="000000"/>
-                <w:sz w:val="18"/>
-                <w:szCs w:val="18"/>
+                <w:lang w:val="en-US"/>
+              </w:rPr>
+              <w:t xml:space="preserve">ProjektObjekt = </w:t>
+            </w:r>
+          </w:p>
+          <w:p>
+            <w:pPr>
+              <w:rPr>
+                <w:rFonts w:ascii="Calibri" w:hAnsi="Calibri" w:cs="Calibri"/>
+                <w:color w:val="000000"/>
+                <w:sz w:val="18"/>
+                <w:szCs w:val="18"/>
+                <w:lang w:val="en-US"/>
+              </w:rPr>
+            </w:pPr>
+            <w:r>
+              <w:rPr>
+                <w:rFonts w:ascii="Calibri" w:hAnsi="Calibri" w:cs="Calibri"/>
+                <w:color w:val="000000"/>
+                <w:sz w:val="18"/>
+                <w:szCs w:val="18"/>
+                <w:lang w:val="en-US"/>
+              </w:rPr>
+              <w:t xml:space="preserve">  </w:t>
+            </w:r>
+            <w:r>
+              <w:rPr>
+                <w:rFonts w:ascii="Calibri" w:hAnsi="Calibri" w:cs="Calibri"/>
+                <w:color w:val="000000"/>
+                <w:sz w:val="18"/>
+                <w:szCs w:val="18"/>
+                <w:lang w:val="en-US"/>
+              </w:rPr>
+              <w:t>{</w:t>
+            </w:r>
+          </w:p>
+          <w:p>
+            <w:pPr>
+              <w:rPr>
+                <w:rFonts w:ascii="Calibri" w:hAnsi="Calibri" w:cs="Calibri"/>
+                <w:color w:val="000000"/>
+                <w:sz w:val="18"/>
+                <w:szCs w:val="18"/>
+                <w:lang w:val="en-US"/>
+              </w:rPr>
+            </w:pPr>
+            <w:r>
+              <w:rPr>
+                <w:rFonts w:ascii="Calibri" w:hAnsi="Calibri" w:cs="Calibri"/>
+                <w:color w:val="000000"/>
+                <w:sz w:val="18"/>
+                <w:szCs w:val="18"/>
+                <w:lang w:val="en-US"/>
               </w:rPr>
               <w:t xml:space="preserve">    "project-1": {</w:t>
             </w:r>
@@ -617,14 +707,16 @@
                 <w:color w:val="000000"/>
                 <w:sz w:val="18"/>
                 <w:szCs w:val="18"/>
-              </w:rPr>
-            </w:pPr>
-            <w:r>
-              <w:rPr>
-                <w:rFonts w:ascii="Calibri" w:hAnsi="Calibri" w:cs="Calibri"/>
-                <w:color w:val="000000"/>
-                <w:sz w:val="18"/>
-                <w:szCs w:val="18"/>
+                <w:lang w:val="en-US"/>
+              </w:rPr>
+            </w:pPr>
+            <w:r>
+              <w:rPr>
+                <w:rFonts w:ascii="Calibri" w:hAnsi="Calibri" w:cs="Calibri"/>
+                <w:color w:val="000000"/>
+                <w:sz w:val="18"/>
+                <w:szCs w:val="18"/>
+                <w:lang w:val="en-US"/>
               </w:rPr>
               <w:t>        "titel": "Under the Bridge",</w:t>
             </w:r>
@@ -636,28 +728,31 @@
                 <w:color w:val="000000"/>
                 <w:sz w:val="18"/>
                 <w:szCs w:val="18"/>
-              </w:rPr>
-            </w:pPr>
-            <w:r>
-              <w:rPr>
-                <w:rFonts w:ascii="Calibri" w:hAnsi="Calibri" w:cs="Calibri"/>
-                <w:color w:val="000000"/>
-                <w:sz w:val="18"/>
-                <w:szCs w:val="18"/>
+                <w:lang w:val="en-US"/>
+              </w:rPr>
+            </w:pPr>
+            <w:r>
+              <w:rPr>
+                <w:rFonts w:ascii="Calibri" w:hAnsi="Calibri" w:cs="Calibri"/>
+                <w:color w:val="000000"/>
+                <w:sz w:val="18"/>
+                <w:szCs w:val="18"/>
+                <w:lang w:val="en-US"/>
               </w:rPr>
               <w:t>        </w:t>
             </w:r>
-            <w:bookmarkStart w:id="0" w:name="_Hlk517882480"/>
-            <w:r>
-              <w:rPr>
-                <w:rFonts w:ascii="Calibri" w:hAnsi="Calibri" w:cs="Calibri"/>
-                <w:color w:val="000000"/>
-                <w:sz w:val="18"/>
-                <w:szCs w:val="18"/>
+            <w:bookmarkStart w:id="1" w:name="_Hlk517882480"/>
+            <w:r>
+              <w:rPr>
+                <w:rFonts w:ascii="Calibri" w:hAnsi="Calibri" w:cs="Calibri"/>
+                <w:color w:val="000000"/>
+                <w:sz w:val="18"/>
+                <w:szCs w:val="18"/>
+                <w:lang w:val="en-US"/>
               </w:rPr>
               <w:t>"specification": {</w:t>
             </w:r>
-            <w:bookmarkEnd w:id="0"/>
+            <w:bookmarkEnd w:id="1"/>
             <w:r>
               <w:rPr>
                 <w:rFonts w:ascii="Calibri" w:hAnsi="Calibri" w:cs="Calibri"/>
@@ -666,6 +761,7 @@
                 <w:color w:val="000000"/>
                 <w:sz w:val="18"/>
                 <w:szCs w:val="18"/>
+                <w:lang w:val="en-US"/>
               </w:rPr>
               <w:t>S1</w:t>
             </w:r>
@@ -675,6 +771,7 @@
                 <w:color w:val="000000"/>
                 <w:sz w:val="18"/>
                 <w:szCs w:val="18"/>
+                <w:lang w:val="en-US"/>
               </w:rPr>
               <w:t>}</w:t>
             </w:r>
@@ -686,14 +783,16 @@
                 <w:color w:val="000000"/>
                 <w:sz w:val="18"/>
                 <w:szCs w:val="18"/>
-              </w:rPr>
-            </w:pPr>
-            <w:r>
-              <w:rPr>
-                <w:rFonts w:ascii="Calibri" w:hAnsi="Calibri" w:cs="Calibri"/>
-                <w:color w:val="000000"/>
-                <w:sz w:val="18"/>
-                <w:szCs w:val="18"/>
+                <w:lang w:val="en-US"/>
+              </w:rPr>
+            </w:pPr>
+            <w:r>
+              <w:rPr>
+                <w:rFonts w:ascii="Calibri" w:hAnsi="Calibri" w:cs="Calibri"/>
+                <w:color w:val="000000"/>
+                <w:sz w:val="18"/>
+                <w:szCs w:val="18"/>
+                <w:lang w:val="en-US"/>
               </w:rPr>
               <w:t>    }</w:t>
             </w:r>
@@ -703,6 +802,7 @@
                 <w:color w:val="000000"/>
                 <w:sz w:val="18"/>
                 <w:szCs w:val="18"/>
+                <w:lang w:val="en-US"/>
               </w:rPr>
               <w:t xml:space="preserve"> </w:t>
             </w:r>
@@ -712,6 +812,7 @@
                 <w:color w:val="000000"/>
                 <w:sz w:val="18"/>
                 <w:szCs w:val="18"/>
+                <w:lang w:val="en-US"/>
               </w:rPr>
               <w:t>,</w:t>
             </w:r>
@@ -723,14 +824,16 @@
                 <w:color w:val="000000"/>
                 <w:sz w:val="18"/>
                 <w:szCs w:val="18"/>
-              </w:rPr>
-            </w:pPr>
-            <w:r>
-              <w:rPr>
-                <w:rFonts w:ascii="Calibri" w:hAnsi="Calibri" w:cs="Calibri"/>
-                <w:color w:val="000000"/>
-                <w:sz w:val="18"/>
-                <w:szCs w:val="18"/>
+                <w:lang w:val="en-US"/>
+              </w:rPr>
+            </w:pPr>
+            <w:r>
+              <w:rPr>
+                <w:rFonts w:ascii="Calibri" w:hAnsi="Calibri" w:cs="Calibri"/>
+                <w:color w:val="000000"/>
+                <w:sz w:val="18"/>
+                <w:szCs w:val="18"/>
+                <w:lang w:val="en-US"/>
               </w:rPr>
               <w:t>    "project-2": {</w:t>
             </w:r>
@@ -742,14 +845,16 @@
                 <w:color w:val="000000"/>
                 <w:sz w:val="18"/>
                 <w:szCs w:val="18"/>
-              </w:rPr>
-            </w:pPr>
-            <w:r>
-              <w:rPr>
-                <w:rFonts w:ascii="Calibri" w:hAnsi="Calibri" w:cs="Calibri"/>
-                <w:color w:val="000000"/>
-                <w:sz w:val="18"/>
-                <w:szCs w:val="18"/>
+                <w:lang w:val="en-US"/>
+              </w:rPr>
+            </w:pPr>
+            <w:r>
+              <w:rPr>
+                <w:rFonts w:ascii="Calibri" w:hAnsi="Calibri" w:cs="Calibri"/>
+                <w:color w:val="000000"/>
+                <w:sz w:val="18"/>
+                <w:szCs w:val="18"/>
+                <w:lang w:val="en-US"/>
               </w:rPr>
               <w:t>        "titel": "Todesstern",</w:t>
             </w:r>
@@ -769,8 +874,18 @@
                 <w:color w:val="000000"/>
                 <w:sz w:val="18"/>
                 <w:szCs w:val="18"/>
-              </w:rPr>
-              <w:t>        "specification": {</w:t>
+                <w:lang w:val="en-US"/>
+              </w:rPr>
+              <w:t>        </w:t>
+            </w:r>
+            <w:r>
+              <w:rPr>
+                <w:rFonts w:ascii="Calibri" w:hAnsi="Calibri" w:cs="Calibri"/>
+                <w:color w:val="000000"/>
+                <w:sz w:val="18"/>
+                <w:szCs w:val="18"/>
+              </w:rPr>
+              <w:t>"specification": {</w:t>
             </w:r>
             <w:r>
               <w:rPr>
@@ -837,6 +952,15 @@
                 <w:sz w:val="18"/>
                 <w:szCs w:val="18"/>
               </w:rPr>
+              <w:t xml:space="preserve">  </w:t>
+            </w:r>
+            <w:r>
+              <w:rPr>
+                <w:rFonts w:ascii="Calibri" w:hAnsi="Calibri" w:cs="Calibri"/>
+                <w:color w:val="000000"/>
+                <w:sz w:val="18"/>
+                <w:szCs w:val="18"/>
+              </w:rPr>
               <w:t>}</w:t>
             </w:r>
           </w:p>
@@ -859,6 +983,7 @@
               <w:t>}</w:t>
             </w:r>
           </w:p>
+          <w:bookmarkEnd w:id="0"/>
           <w:p>
             <w:pPr>
               <w:rPr>
@@ -1004,14 +1129,16 @@
                 <w:color w:val="000000"/>
                 <w:sz w:val="18"/>
                 <w:szCs w:val="18"/>
-              </w:rPr>
-            </w:pPr>
-            <w:r>
-              <w:rPr>
-                <w:rFonts w:ascii="Calibri" w:hAnsi="Calibri" w:cs="Calibri"/>
-                <w:color w:val="000000"/>
-                <w:sz w:val="18"/>
-                <w:szCs w:val="18"/>
+                <w:lang w:val="en-US"/>
+              </w:rPr>
+            </w:pPr>
+            <w:r>
+              <w:rPr>
+                <w:rFonts w:ascii="Calibri" w:hAnsi="Calibri" w:cs="Calibri"/>
+                <w:color w:val="000000"/>
+                <w:sz w:val="18"/>
+                <w:szCs w:val="18"/>
+                <w:lang w:val="en-US"/>
               </w:rPr>
               <w:t>{</w:t>
             </w:r>
@@ -1021,6 +1148,7 @@
                 <w:color w:val="000000"/>
                 <w:sz w:val="18"/>
                 <w:szCs w:val="18"/>
+                <w:lang w:val="en-US"/>
               </w:rPr>
               <w:t>FloorObjekt = {</w:t>
             </w:r>
@@ -1032,14 +1160,16 @@
                 <w:color w:val="000000"/>
                 <w:sz w:val="18"/>
                 <w:szCs w:val="18"/>
-              </w:rPr>
-            </w:pPr>
-            <w:r>
-              <w:rPr>
-                <w:rFonts w:ascii="Calibri" w:hAnsi="Calibri" w:cs="Calibri"/>
-                <w:color w:val="000000"/>
-                <w:sz w:val="18"/>
-                <w:szCs w:val="18"/>
+                <w:lang w:val="en-US"/>
+              </w:rPr>
+            </w:pPr>
+            <w:r>
+              <w:rPr>
+                <w:rFonts w:ascii="Calibri" w:hAnsi="Calibri" w:cs="Calibri"/>
+                <w:color w:val="000000"/>
+                <w:sz w:val="18"/>
+                <w:szCs w:val="18"/>
+                <w:lang w:val="en-US"/>
               </w:rPr>
               <w:t>    "floor-1": {</w:t>
             </w:r>
@@ -1051,14 +1181,16 @@
                 <w:color w:val="000000"/>
                 <w:sz w:val="18"/>
                 <w:szCs w:val="18"/>
-              </w:rPr>
-            </w:pPr>
-            <w:r>
-              <w:rPr>
-                <w:rFonts w:ascii="Calibri" w:hAnsi="Calibri" w:cs="Calibri"/>
-                <w:color w:val="000000"/>
-                <w:sz w:val="18"/>
-                <w:szCs w:val="18"/>
+                <w:lang w:val="en-US"/>
+              </w:rPr>
+            </w:pPr>
+            <w:r>
+              <w:rPr>
+                <w:rFonts w:ascii="Calibri" w:hAnsi="Calibri" w:cs="Calibri"/>
+                <w:color w:val="000000"/>
+                <w:sz w:val="18"/>
+                <w:szCs w:val="18"/>
+                <w:lang w:val="en-US"/>
               </w:rPr>
               <w:t>        "titel": "Kerker",</w:t>
             </w:r>
@@ -1070,14 +1202,16 @@
                 <w:color w:val="000000"/>
                 <w:sz w:val="18"/>
                 <w:szCs w:val="18"/>
-              </w:rPr>
-            </w:pPr>
-            <w:r>
-              <w:rPr>
-                <w:rFonts w:ascii="Calibri" w:hAnsi="Calibri" w:cs="Calibri"/>
-                <w:color w:val="000000"/>
-                <w:sz w:val="18"/>
-                <w:szCs w:val="18"/>
+                <w:lang w:val="en-US"/>
+              </w:rPr>
+            </w:pPr>
+            <w:r>
+              <w:rPr>
+                <w:rFonts w:ascii="Calibri" w:hAnsi="Calibri" w:cs="Calibri"/>
+                <w:color w:val="000000"/>
+                <w:sz w:val="18"/>
+                <w:szCs w:val="18"/>
+                <w:lang w:val="en-US"/>
               </w:rPr>
               <w:t xml:space="preserve">        "</w:t>
             </w:r>
@@ -1087,6 +1221,7 @@
                 <w:color w:val="FF0000"/>
                 <w:sz w:val="18"/>
                 <w:szCs w:val="18"/>
+                <w:lang w:val="en-US"/>
               </w:rPr>
               <w:t>parent</w:t>
             </w:r>
@@ -1096,6 +1231,7 @@
                 <w:color w:val="FF0000"/>
                 <w:sz w:val="18"/>
                 <w:szCs w:val="18"/>
+                <w:lang w:val="en-US"/>
               </w:rPr>
               <w:t>id</w:t>
             </w:r>
@@ -1105,6 +1241,7 @@
                 <w:color w:val="000000"/>
                 <w:sz w:val="18"/>
                 <w:szCs w:val="18"/>
+                <w:lang w:val="en-US"/>
               </w:rPr>
               <w:t xml:space="preserve">": </w:t>
             </w:r>
@@ -1114,6 +1251,7 @@
                 <w:color w:val="000000"/>
                 <w:sz w:val="18"/>
                 <w:szCs w:val="18"/>
+                <w:lang w:val="en-US"/>
               </w:rPr>
               <w:t>4</w:t>
             </w:r>
@@ -1123,6 +1261,7 @@
                 <w:color w:val="000000"/>
                 <w:sz w:val="18"/>
                 <w:szCs w:val="18"/>
+                <w:lang w:val="en-US"/>
               </w:rPr>
               <w:t>,</w:t>
             </w:r>
@@ -1134,28 +1273,31 @@
                 <w:color w:val="000000"/>
                 <w:sz w:val="18"/>
                 <w:szCs w:val="18"/>
-              </w:rPr>
-            </w:pPr>
-            <w:r>
-              <w:rPr>
-                <w:rFonts w:ascii="Calibri" w:hAnsi="Calibri" w:cs="Calibri"/>
-                <w:color w:val="000000"/>
-                <w:sz w:val="18"/>
-                <w:szCs w:val="18"/>
+                <w:lang w:val="en-US"/>
+              </w:rPr>
+            </w:pPr>
+            <w:r>
+              <w:rPr>
+                <w:rFonts w:ascii="Calibri" w:hAnsi="Calibri" w:cs="Calibri"/>
+                <w:color w:val="000000"/>
+                <w:sz w:val="18"/>
+                <w:szCs w:val="18"/>
+                <w:lang w:val="en-US"/>
               </w:rPr>
               <w:t>        </w:t>
             </w:r>
-            <w:bookmarkStart w:id="1" w:name="_Hlk517882123"/>
-            <w:r>
-              <w:rPr>
-                <w:rFonts w:ascii="Calibri" w:hAnsi="Calibri" w:cs="Calibri"/>
-                <w:color w:val="000000"/>
-                <w:sz w:val="18"/>
-                <w:szCs w:val="18"/>
+            <w:bookmarkStart w:id="2" w:name="_Hlk517882123"/>
+            <w:r>
+              <w:rPr>
+                <w:rFonts w:ascii="Calibri" w:hAnsi="Calibri" w:cs="Calibri"/>
+                <w:color w:val="000000"/>
+                <w:sz w:val="18"/>
+                <w:szCs w:val="18"/>
+                <w:lang w:val="en-US"/>
               </w:rPr>
               <w:t>"specification": {</w:t>
             </w:r>
-            <w:bookmarkEnd w:id="1"/>
+            <w:bookmarkEnd w:id="2"/>
             <w:r>
               <w:rPr>
                 <w:rFonts w:ascii="Calibri" w:hAnsi="Calibri" w:cs="Calibri"/>
@@ -1164,6 +1306,7 @@
                 <w:color w:val="000000"/>
                 <w:sz w:val="18"/>
                 <w:szCs w:val="18"/>
+                <w:lang w:val="en-US"/>
               </w:rPr>
               <w:t>S2</w:t>
             </w:r>
@@ -1173,6 +1316,7 @@
                 <w:color w:val="000000"/>
                 <w:sz w:val="18"/>
                 <w:szCs w:val="18"/>
+                <w:lang w:val="en-US"/>
               </w:rPr>
               <w:t>}</w:t>
             </w:r>
@@ -1184,14 +1328,16 @@
                 <w:color w:val="000000"/>
                 <w:sz w:val="18"/>
                 <w:szCs w:val="18"/>
-              </w:rPr>
-            </w:pPr>
-            <w:r>
-              <w:rPr>
-                <w:rFonts w:ascii="Calibri" w:hAnsi="Calibri" w:cs="Calibri"/>
-                <w:color w:val="000000"/>
-                <w:sz w:val="18"/>
-                <w:szCs w:val="18"/>
+                <w:lang w:val="en-US"/>
+              </w:rPr>
+            </w:pPr>
+            <w:r>
+              <w:rPr>
+                <w:rFonts w:ascii="Calibri" w:hAnsi="Calibri" w:cs="Calibri"/>
+                <w:color w:val="000000"/>
+                <w:sz w:val="18"/>
+                <w:szCs w:val="18"/>
+                <w:lang w:val="en-US"/>
               </w:rPr>
               <w:t>    }</w:t>
             </w:r>
@@ -1201,6 +1347,7 @@
                 <w:color w:val="000000"/>
                 <w:sz w:val="18"/>
                 <w:szCs w:val="18"/>
+                <w:lang w:val="en-US"/>
               </w:rPr>
               <w:t xml:space="preserve"> </w:t>
             </w:r>
@@ -1210,6 +1357,7 @@
                 <w:color w:val="000000"/>
                 <w:sz w:val="18"/>
                 <w:szCs w:val="18"/>
+                <w:lang w:val="en-US"/>
               </w:rPr>
               <w:t>,</w:t>
             </w:r>
@@ -1221,14 +1369,16 @@
                 <w:color w:val="000000"/>
                 <w:sz w:val="18"/>
                 <w:szCs w:val="18"/>
-              </w:rPr>
-            </w:pPr>
-            <w:r>
-              <w:rPr>
-                <w:rFonts w:ascii="Calibri" w:hAnsi="Calibri" w:cs="Calibri"/>
-                <w:color w:val="000000"/>
-                <w:sz w:val="18"/>
-                <w:szCs w:val="18"/>
+                <w:lang w:val="en-US"/>
+              </w:rPr>
+            </w:pPr>
+            <w:r>
+              <w:rPr>
+                <w:rFonts w:ascii="Calibri" w:hAnsi="Calibri" w:cs="Calibri"/>
+                <w:color w:val="000000"/>
+                <w:sz w:val="18"/>
+                <w:szCs w:val="18"/>
+                <w:lang w:val="en-US"/>
               </w:rPr>
               <w:t>    "floor-2": {</w:t>
             </w:r>
@@ -1240,14 +1390,16 @@
                 <w:color w:val="000000"/>
                 <w:sz w:val="18"/>
                 <w:szCs w:val="18"/>
-              </w:rPr>
-            </w:pPr>
-            <w:r>
-              <w:rPr>
-                <w:rFonts w:ascii="Calibri" w:hAnsi="Calibri" w:cs="Calibri"/>
-                <w:color w:val="000000"/>
-                <w:sz w:val="18"/>
-                <w:szCs w:val="18"/>
+                <w:lang w:val="en-US"/>
+              </w:rPr>
+            </w:pPr>
+            <w:r>
+              <w:rPr>
+                <w:rFonts w:ascii="Calibri" w:hAnsi="Calibri" w:cs="Calibri"/>
+                <w:color w:val="000000"/>
+                <w:sz w:val="18"/>
+                <w:szCs w:val="18"/>
+                <w:lang w:val="en-US"/>
               </w:rPr>
               <w:t>        "titel": "Audienz-Ebene",</w:t>
             </w:r>
@@ -1259,14 +1411,16 @@
                 <w:color w:val="000000"/>
                 <w:sz w:val="18"/>
                 <w:szCs w:val="18"/>
-              </w:rPr>
-            </w:pPr>
-            <w:r>
-              <w:rPr>
-                <w:rFonts w:ascii="Calibri" w:hAnsi="Calibri" w:cs="Calibri"/>
-                <w:color w:val="000000"/>
-                <w:sz w:val="18"/>
-                <w:szCs w:val="18"/>
+                <w:lang w:val="en-US"/>
+              </w:rPr>
+            </w:pPr>
+            <w:r>
+              <w:rPr>
+                <w:rFonts w:ascii="Calibri" w:hAnsi="Calibri" w:cs="Calibri"/>
+                <w:color w:val="000000"/>
+                <w:sz w:val="18"/>
+                <w:szCs w:val="18"/>
+                <w:lang w:val="en-US"/>
               </w:rPr>
               <w:t xml:space="preserve">        "parent</w:t>
             </w:r>
@@ -1276,6 +1430,7 @@
                 <w:color w:val="000000"/>
                 <w:sz w:val="18"/>
                 <w:szCs w:val="18"/>
+                <w:lang w:val="en-US"/>
               </w:rPr>
               <w:t xml:space="preserve">id": </w:t>
             </w:r>
@@ -1285,6 +1440,7 @@
                 <w:color w:val="000000"/>
                 <w:sz w:val="18"/>
                 <w:szCs w:val="18"/>
+                <w:lang w:val="en-US"/>
               </w:rPr>
               <w:t>4</w:t>
             </w:r>
@@ -1294,6 +1450,7 @@
                 <w:color w:val="000000"/>
                 <w:sz w:val="18"/>
                 <w:szCs w:val="18"/>
+                <w:lang w:val="en-US"/>
               </w:rPr>
               <w:t>,</w:t>
             </w:r>
@@ -1305,14 +1462,16 @@
                 <w:color w:val="000000"/>
                 <w:sz w:val="18"/>
                 <w:szCs w:val="18"/>
-              </w:rPr>
-            </w:pPr>
-            <w:r>
-              <w:rPr>
-                <w:rFonts w:ascii="Calibri" w:hAnsi="Calibri" w:cs="Calibri"/>
-                <w:color w:val="000000"/>
-                <w:sz w:val="18"/>
-                <w:szCs w:val="18"/>
+                <w:lang w:val="en-US"/>
+              </w:rPr>
+            </w:pPr>
+            <w:r>
+              <w:rPr>
+                <w:rFonts w:ascii="Calibri" w:hAnsi="Calibri" w:cs="Calibri"/>
+                <w:color w:val="000000"/>
+                <w:sz w:val="18"/>
+                <w:szCs w:val="18"/>
+                <w:lang w:val="en-US"/>
               </w:rPr>
               <w:t>        "specification": {</w:t>
             </w:r>
@@ -1324,6 +1483,7 @@
                 <w:color w:val="000000"/>
                 <w:sz w:val="18"/>
                 <w:szCs w:val="18"/>
+                <w:lang w:val="en-US"/>
               </w:rPr>
               <w:t>S2</w:t>
             </w:r>
@@ -1333,6 +1493,7 @@
                 <w:color w:val="000000"/>
                 <w:sz w:val="18"/>
                 <w:szCs w:val="18"/>
+                <w:lang w:val="en-US"/>
               </w:rPr>
               <w:t>}</w:t>
             </w:r>
@@ -1352,8 +1513,18 @@
                 <w:color w:val="000000"/>
                 <w:sz w:val="18"/>
                 <w:szCs w:val="18"/>
-              </w:rPr>
-              <w:t>    }, …….</w:t>
+                <w:lang w:val="en-US"/>
+              </w:rPr>
+              <w:t>    </w:t>
+            </w:r>
+            <w:r>
+              <w:rPr>
+                <w:rFonts w:ascii="Calibri" w:hAnsi="Calibri" w:cs="Calibri"/>
+                <w:color w:val="000000"/>
+                <w:sz w:val="18"/>
+                <w:szCs w:val="18"/>
+              </w:rPr>
+              <w:t>}, …….</w:t>
             </w:r>
           </w:p>
           <w:p>
@@ -1590,7 +1761,7 @@
               </w:rPr>
               <w:t>": 1</w:t>
             </w:r>
-            <w:bookmarkStart w:id="2" w:name="_Hlk517882907"/>
+            <w:bookmarkStart w:id="3" w:name="_Hlk517882907"/>
             <w:r>
               <w:rPr>
                 <w:rFonts w:ascii="Calibri" w:hAnsi="Calibri" w:cs="Calibri"/>
@@ -1619,7 +1790,7 @@
               </w:rPr>
               <w:t>        </w:t>
             </w:r>
-            <w:bookmarkStart w:id="3" w:name="_Hlk517882617"/>
+            <w:bookmarkStart w:id="4" w:name="_Hlk517882617"/>
             <w:r>
               <w:rPr>
                 <w:rFonts w:ascii="Calibri" w:hAnsi="Calibri" w:cs="Calibri"/>
@@ -1649,9 +1820,9 @@
               </w:rPr>
               <w:t>}</w:t>
             </w:r>
-            <w:bookmarkEnd w:id="3"/>
-          </w:p>
-          <w:bookmarkEnd w:id="2"/>
+            <w:bookmarkEnd w:id="4"/>
+          </w:p>
+          <w:bookmarkEnd w:id="3"/>
           <w:p>
             <w:pPr>
               <w:rPr>
@@ -1729,6 +1900,7 @@
                 <w:color w:val="000000"/>
                 <w:lang w:val="en-US"/>
               </w:rPr>
+              <w:lastRenderedPageBreak/>
               <w:t>L4</w:t>
             </w:r>
           </w:p>
@@ -1860,7 +2032,6 @@
                 <w:sz w:val="18"/>
                 <w:szCs w:val="18"/>
               </w:rPr>
-              <w:lastRenderedPageBreak/>
               <w:t>        "titel": "Elektro-Fackel",</w:t>
             </w:r>
           </w:p>
@@ -2044,7 +2215,6 @@
                 <w:rFonts w:ascii="Calibri" w:hAnsi="Calibri" w:cs="Calibri"/>
                 <w:color w:val="000000"/>
               </w:rPr>
-              <w:lastRenderedPageBreak/>
               <w:t>L5</w:t>
             </w:r>
           </w:p>
@@ -2461,17 +2631,47 @@
                 <w:szCs w:val="18"/>
                 <w:lang w:val="en-US"/>
               </w:rPr>
-              <w:t>{"action":"list","listtype":"fi</w:t>
-            </w:r>
-            <w:r>
-              <w:rPr>
-                <w:rFonts w:ascii="Calibri" w:hAnsi="Calibri" w:cs="Calibri"/>
-                <w:color w:val="000000"/>
-                <w:sz w:val="18"/>
-                <w:szCs w:val="18"/>
-                <w:lang w:val="en-US"/>
-              </w:rPr>
-              <w:t>","parentid":1}}</w:t>
+              <w:t>{"action":"list","</w:t>
+            </w:r>
+            <w:r>
+              <w:rPr>
+                <w:rFonts w:ascii="Calibri" w:hAnsi="Calibri" w:cs="Calibri"/>
+                <w:color w:val="FF0000"/>
+                <w:sz w:val="18"/>
+                <w:szCs w:val="18"/>
+                <w:lang w:val="en-US"/>
+              </w:rPr>
+              <w:t>listtype":"fi</w:t>
+            </w:r>
+            <w:r>
+              <w:rPr>
+                <w:rFonts w:ascii="Calibri" w:hAnsi="Calibri" w:cs="Calibri"/>
+                <w:color w:val="FF0000"/>
+                <w:sz w:val="18"/>
+                <w:szCs w:val="18"/>
+                <w:lang w:val="en-US"/>
+              </w:rPr>
+              <w:t>s</w:t>
+            </w:r>
+            <w:r>
+              <w:rPr>
+                <w:rFonts w:ascii="Calibri" w:hAnsi="Calibri" w:cs="Calibri"/>
+                <w:color w:val="FF0000"/>
+                <w:sz w:val="18"/>
+                <w:szCs w:val="18"/>
+                <w:lang w:val="en-US"/>
+              </w:rPr>
+              <w:t>","</w:t>
+            </w:r>
+            <w:r>
+              <w:rPr>
+                <w:rFonts w:ascii="Calibri" w:hAnsi="Calibri" w:cs="Calibri"/>
+                <w:color w:val="000000"/>
+                <w:sz w:val="18"/>
+                <w:szCs w:val="18"/>
+                <w:lang w:val="en-US"/>
+              </w:rPr>
+              <w:t>parentid":1}}</w:t>
             </w:r>
           </w:p>
         </w:tc>
@@ -2560,16 +2760,14 @@
                 <w:color w:val="000000"/>
                 <w:sz w:val="18"/>
                 <w:szCs w:val="18"/>
-                <w:lang w:val="en-US"/>
-              </w:rPr>
-            </w:pPr>
-            <w:r>
-              <w:rPr>
-                <w:rFonts w:ascii="Calibri" w:hAnsi="Calibri" w:cs="Calibri"/>
-                <w:color w:val="000000"/>
-                <w:sz w:val="18"/>
-                <w:szCs w:val="18"/>
-                <w:lang w:val="en-US"/>
+              </w:rPr>
+            </w:pPr>
+            <w:r>
+              <w:rPr>
+                <w:rFonts w:ascii="Calibri" w:hAnsi="Calibri" w:cs="Calibri"/>
+                <w:color w:val="000000"/>
+                <w:sz w:val="18"/>
+                <w:szCs w:val="18"/>
               </w:rPr>
               <w:t xml:space="preserve">        "titel": </w:t>
             </w:r>
@@ -2579,7 +2777,6 @@
                 <w:color w:val="000000"/>
                 <w:sz w:val="18"/>
                 <w:szCs w:val="18"/>
-                <w:lang w:val="en-US"/>
               </w:rPr>
               <w:t>"FI</w:t>
             </w:r>
@@ -2589,7 +2786,6 @@
                 <w:color w:val="000000"/>
                 <w:sz w:val="18"/>
                 <w:szCs w:val="18"/>
-                <w:lang w:val="en-US"/>
               </w:rPr>
               <w:t xml:space="preserve"> #1",</w:t>
             </w:r>
@@ -2601,27 +2797,24 @@
                 <w:color w:val="000000"/>
                 <w:sz w:val="18"/>
                 <w:szCs w:val="18"/>
-                <w:lang w:val="en-US"/>
-              </w:rPr>
-            </w:pPr>
-            <w:r>
-              <w:rPr>
-                <w:rFonts w:ascii="Calibri" w:hAnsi="Calibri" w:cs="Calibri"/>
-                <w:color w:val="000000"/>
-                <w:sz w:val="18"/>
-                <w:szCs w:val="18"/>
-                <w:lang w:val="en-US"/>
+              </w:rPr>
+            </w:pPr>
+            <w:r>
+              <w:rPr>
+                <w:rFonts w:ascii="Calibri" w:hAnsi="Calibri" w:cs="Calibri"/>
+                <w:color w:val="000000"/>
+                <w:sz w:val="18"/>
+                <w:szCs w:val="18"/>
               </w:rPr>
               <w:t xml:space="preserve">        </w:t>
             </w:r>
-            <w:bookmarkStart w:id="4" w:name="_Hlk517885748"/>
-            <w:r>
-              <w:rPr>
-                <w:rFonts w:ascii="Calibri" w:hAnsi="Calibri" w:cs="Calibri"/>
-                <w:color w:val="000000"/>
-                <w:sz w:val="18"/>
-                <w:szCs w:val="18"/>
-                <w:lang w:val="en-US"/>
+            <w:bookmarkStart w:id="5" w:name="_Hlk517885748"/>
+            <w:r>
+              <w:rPr>
+                <w:rFonts w:ascii="Calibri" w:hAnsi="Calibri" w:cs="Calibri"/>
+                <w:color w:val="000000"/>
+                <w:sz w:val="18"/>
+                <w:szCs w:val="18"/>
               </w:rPr>
               <w:t>"</w:t>
             </w:r>
@@ -2631,7 +2824,6 @@
                 <w:color w:val="FF0000"/>
                 <w:sz w:val="18"/>
                 <w:szCs w:val="18"/>
-                <w:lang w:val="en-US"/>
               </w:rPr>
               <w:t>parent</w:t>
             </w:r>
@@ -2641,7 +2833,6 @@
                 <w:color w:val="FF0000"/>
                 <w:sz w:val="18"/>
                 <w:szCs w:val="18"/>
-                <w:lang w:val="en-US"/>
               </w:rPr>
               <w:t>id</w:t>
             </w:r>
@@ -2651,7 +2842,6 @@
                 <w:color w:val="000000"/>
                 <w:sz w:val="18"/>
                 <w:szCs w:val="18"/>
-                <w:lang w:val="en-US"/>
               </w:rPr>
               <w:t xml:space="preserve">": </w:t>
             </w:r>
@@ -2661,7 +2851,6 @@
                 <w:color w:val="000000"/>
                 <w:sz w:val="18"/>
                 <w:szCs w:val="18"/>
-                <w:lang w:val="en-US"/>
               </w:rPr>
               <w:t>1</w:t>
             </w:r>
@@ -2671,31 +2860,39 @@
                 <w:color w:val="000000"/>
                 <w:sz w:val="18"/>
                 <w:szCs w:val="18"/>
-                <w:lang w:val="en-US"/>
               </w:rPr>
               <w:t>,</w:t>
             </w:r>
-            <w:bookmarkEnd w:id="4"/>
-          </w:p>
-          <w:p>
-            <w:pPr>
-              <w:rPr>
-                <w:rFonts w:ascii="Calibri" w:hAnsi="Calibri" w:cs="Calibri"/>
-                <w:color w:val="000000"/>
-                <w:sz w:val="18"/>
-                <w:szCs w:val="18"/>
-                <w:lang w:val="en-US"/>
-              </w:rPr>
-            </w:pPr>
-            <w:r>
-              <w:rPr>
-                <w:rFonts w:ascii="Calibri" w:hAnsi="Calibri" w:cs="Calibri"/>
-                <w:color w:val="000000"/>
-                <w:sz w:val="18"/>
-                <w:szCs w:val="18"/>
-                <w:lang w:val="en-US"/>
-              </w:rPr>
-              <w:t>        "specification": {</w:t>
+            <w:bookmarkEnd w:id="5"/>
+          </w:p>
+          <w:p>
+            <w:pPr>
+              <w:rPr>
+                <w:rFonts w:ascii="Calibri" w:hAnsi="Calibri" w:cs="Calibri"/>
+                <w:color w:val="000000"/>
+                <w:sz w:val="18"/>
+                <w:szCs w:val="18"/>
+                <w:lang w:val="en-US"/>
+              </w:rPr>
+            </w:pPr>
+            <w:r>
+              <w:rPr>
+                <w:rFonts w:ascii="Calibri" w:hAnsi="Calibri" w:cs="Calibri"/>
+                <w:color w:val="000000"/>
+                <w:sz w:val="18"/>
+                <w:szCs w:val="18"/>
+              </w:rPr>
+              <w:t>        </w:t>
+            </w:r>
+            <w:r>
+              <w:rPr>
+                <w:rFonts w:ascii="Calibri" w:hAnsi="Calibri" w:cs="Calibri"/>
+                <w:color w:val="000000"/>
+                <w:sz w:val="18"/>
+                <w:szCs w:val="18"/>
+                <w:lang w:val="en-US"/>
+              </w:rPr>
+              <w:t>"specification": {</w:t>
             </w:r>
             <w:r>
               <w:rPr>
@@ -2863,26 +3060,35 @@
                 <w:sz w:val="18"/>
                 <w:szCs w:val="18"/>
               </w:rPr>
-              <w:t>detto mit listtype: "</w:t>
-            </w:r>
-            <w:r>
-              <w:rPr>
-                <w:rFonts w:ascii="Calibri" w:hAnsi="Calibri" w:cs="Calibri"/>
-                <w:color w:val="000000"/>
-                <w:sz w:val="18"/>
-                <w:szCs w:val="18"/>
-              </w:rPr>
-              <w:t>sicherung</w:t>
-            </w:r>
-            <w:r>
-              <w:rPr>
-                <w:rFonts w:ascii="Calibri" w:hAnsi="Calibri" w:cs="Calibri"/>
-                <w:color w:val="000000"/>
+              <w:t xml:space="preserve">detto mit listtype: </w:t>
+            </w:r>
+            <w:r>
+              <w:rPr>
+                <w:rFonts w:ascii="Calibri" w:hAnsi="Calibri" w:cs="Calibri"/>
+                <w:color w:val="FF0000"/>
                 <w:sz w:val="18"/>
                 <w:szCs w:val="18"/>
               </w:rPr>
               <w:t>"</w:t>
             </w:r>
+            <w:r>
+              <w:rPr>
+                <w:rFonts w:ascii="Calibri" w:hAnsi="Calibri" w:cs="Calibri"/>
+                <w:color w:val="FF0000"/>
+                <w:sz w:val="18"/>
+                <w:szCs w:val="18"/>
+              </w:rPr>
+              <w:t>fuses</w:t>
+            </w:r>
+            <w:r>
+              <w:rPr>
+                <w:rFonts w:ascii="Calibri" w:hAnsi="Calibri" w:cs="Calibri"/>
+                <w:color w:val="FF0000"/>
+                <w:sz w:val="18"/>
+                <w:szCs w:val="18"/>
+              </w:rPr>
+              <w:t>"</w:t>
+            </w:r>
           </w:p>
         </w:tc>
         <w:tc>
@@ -2910,68 +3116,84 @@
             <w:r>
               <w:rPr>
                 <w:rFonts w:ascii="Calibri" w:hAnsi="Calibri" w:cs="Calibri"/>
-                <w:color w:val="000000"/>
-                <w:sz w:val="18"/>
-                <w:szCs w:val="18"/>
-              </w:rPr>
-              <w:t>SicherungsObjekt = {</w:t>
-            </w:r>
-          </w:p>
-          <w:p>
-            <w:pPr>
-              <w:rPr>
-                <w:rFonts w:ascii="Calibri" w:hAnsi="Calibri" w:cs="Calibri"/>
-                <w:color w:val="000000"/>
-                <w:sz w:val="18"/>
-                <w:szCs w:val="18"/>
-              </w:rPr>
-            </w:pPr>
-            <w:r>
-              <w:rPr>
-                <w:rFonts w:ascii="Calibri" w:hAnsi="Calibri" w:cs="Calibri"/>
-                <w:color w:val="000000"/>
-                <w:sz w:val="18"/>
-                <w:szCs w:val="18"/>
-              </w:rPr>
-              <w:t xml:space="preserve">    "safty-1": {</w:t>
-            </w:r>
-            <w:r>
-              <w:rPr>
-                <w:rFonts w:ascii="Calibri" w:hAnsi="Calibri" w:cs="Calibri"/>
-                <w:color w:val="000000"/>
-                <w:sz w:val="18"/>
-                <w:szCs w:val="18"/>
-              </w:rPr>
-              <w:t xml:space="preserve">           // safty  is gut    saft für </w:t>
-            </w:r>
-            <w:proofErr w:type="gramStart"/>
-            <w:r>
-              <w:rPr>
-                <w:rFonts w:ascii="Calibri" w:hAnsi="Calibri" w:cs="Calibri"/>
-                <w:color w:val="000000"/>
-                <w:sz w:val="18"/>
-                <w:szCs w:val="18"/>
-              </w:rPr>
-              <w:t>strom ?</w:t>
-            </w:r>
-            <w:proofErr w:type="gramEnd"/>
-            <w:r>
-              <w:rPr>
-                <w:rFonts w:ascii="Calibri" w:hAnsi="Calibri" w:cs="Calibri"/>
-                <w:color w:val="000000"/>
-                <w:sz w:val="18"/>
-                <w:szCs w:val="18"/>
-              </w:rPr>
-              <w:t xml:space="preserve">  </w:t>
-            </w:r>
-            <w:r>
-              <w:rPr>
-                <w:rFonts w:ascii="Calibri" w:hAnsi="Calibri" w:cs="Calibri"/>
-                <w:color w:val="000000"/>
-                <w:sz w:val="18"/>
-                <w:szCs w:val="18"/>
-              </w:rPr>
-              <w:sym w:font="Wingdings" w:char="F04A"/>
+                <w:color w:val="FF0000"/>
+                <w:sz w:val="18"/>
+                <w:szCs w:val="18"/>
+              </w:rPr>
+              <w:t>Fuse</w:t>
+            </w:r>
+            <w:r>
+              <w:rPr>
+                <w:rFonts w:ascii="Calibri" w:hAnsi="Calibri" w:cs="Calibri"/>
+                <w:color w:val="FF0000"/>
+                <w:sz w:val="18"/>
+                <w:szCs w:val="18"/>
+              </w:rPr>
+              <w:t>Objekt</w:t>
+            </w:r>
+            <w:r>
+              <w:rPr>
+                <w:rFonts w:ascii="Calibri" w:hAnsi="Calibri" w:cs="Calibri"/>
+                <w:color w:val="000000"/>
+                <w:sz w:val="18"/>
+                <w:szCs w:val="18"/>
+              </w:rPr>
+              <w:t xml:space="preserve"> = {</w:t>
+            </w:r>
+          </w:p>
+          <w:p>
+            <w:pPr>
+              <w:rPr>
+                <w:rFonts w:ascii="Calibri" w:hAnsi="Calibri" w:cs="Calibri"/>
+                <w:color w:val="000000"/>
+                <w:sz w:val="18"/>
+                <w:szCs w:val="18"/>
+              </w:rPr>
+            </w:pPr>
+            <w:r>
+              <w:rPr>
+                <w:rFonts w:ascii="Calibri" w:hAnsi="Calibri" w:cs="Calibri"/>
+                <w:color w:val="000000"/>
+                <w:sz w:val="18"/>
+                <w:szCs w:val="18"/>
+              </w:rPr>
+              <w:t xml:space="preserve">    "</w:t>
+            </w:r>
+            <w:r>
+              <w:rPr>
+                <w:rFonts w:ascii="Calibri" w:hAnsi="Calibri" w:cs="Calibri"/>
+                <w:color w:val="FF0000"/>
+                <w:sz w:val="18"/>
+                <w:szCs w:val="18"/>
+              </w:rPr>
+              <w:t>fuse</w:t>
+            </w:r>
+            <w:r>
+              <w:rPr>
+                <w:rFonts w:ascii="Calibri" w:hAnsi="Calibri" w:cs="Calibri"/>
+                <w:color w:val="FF0000"/>
+                <w:sz w:val="18"/>
+                <w:szCs w:val="18"/>
+              </w:rPr>
+              <w:t>-1</w:t>
+            </w:r>
+            <w:r>
+              <w:rPr>
+                <w:rFonts w:ascii="Calibri" w:hAnsi="Calibri" w:cs="Calibri"/>
+                <w:color w:val="000000"/>
+                <w:sz w:val="18"/>
+                <w:szCs w:val="18"/>
+              </w:rPr>
+              <w:t>": {</w:t>
+            </w:r>
+            <w:r>
+              <w:rPr>
+                <w:rFonts w:ascii="Calibri" w:hAnsi="Calibri" w:cs="Calibri"/>
+                <w:color w:val="000000"/>
+                <w:sz w:val="18"/>
+                <w:szCs w:val="18"/>
+              </w:rPr>
+              <w:t xml:space="preserve">           </w:t>
             </w:r>
           </w:p>
           <w:p>
@@ -3391,6 +3613,7 @@
               <w:rPr>
                 <w:sz w:val="18"/>
                 <w:szCs w:val="18"/>
+                <w:lang w:val="en-US"/>
               </w:rPr>
             </w:pPr>
             <w:r>
@@ -3412,6 +3635,7 @@
               <w:rPr>
                 <w:sz w:val="18"/>
                 <w:szCs w:val="18"/>
+                <w:lang w:val="en-US"/>
               </w:rPr>
               <w:t>"items": [{</w:t>
             </w:r>
@@ -3428,6 +3652,7 @@
               <w:rPr>
                 <w:sz w:val="18"/>
                 <w:szCs w:val="18"/>
+                <w:lang w:val="en-US"/>
               </w:rPr>
               <w:tab/>
             </w:r>
@@ -3470,7 +3695,6 @@
               <w:rPr>
                 <w:sz w:val="18"/>
                 <w:szCs w:val="18"/>
-                <w:lang w:val="en-US"/>
               </w:rPr>
             </w:pPr>
             <w:r>
@@ -3485,7 +3709,6 @@
               <w:rPr>
                 <w:sz w:val="18"/>
                 <w:szCs w:val="18"/>
-                <w:lang w:val="en-US"/>
               </w:rPr>
               <w:t xml:space="preserve">"url": </w:t>
             </w:r>
@@ -3495,7 +3718,6 @@
                   <w:rStyle w:val="Hyperlink"/>
                   <w:sz w:val="18"/>
                   <w:szCs w:val="18"/>
-                  <w:lang w:val="en-US"/>
                 </w:rPr>
                 <w:t>http://localhost/Uebung3/index.php?listtype=FLOORS&amp;parentid=1</w:t>
               </w:r>
@@ -3513,7 +3735,6 @@
               <w:rPr>
                 <w:sz w:val="18"/>
                 <w:szCs w:val="18"/>
-                <w:lang w:val="en-US"/>
               </w:rPr>
               <w:tab/>
             </w:r>
@@ -3567,7 +3788,6 @@
               <w:rPr>
                 <w:sz w:val="18"/>
                 <w:szCs w:val="18"/>
-                <w:lang w:val="en-US"/>
               </w:rPr>
             </w:pPr>
             <w:r>
@@ -3582,7 +3802,6 @@
               <w:rPr>
                 <w:sz w:val="18"/>
                 <w:szCs w:val="18"/>
-                <w:lang w:val="en-US"/>
               </w:rPr>
               <w:t xml:space="preserve">"url": </w:t>
             </w:r>
@@ -3592,7 +3811,6 @@
                   <w:rStyle w:val="Hyperlink"/>
                   <w:sz w:val="18"/>
                   <w:szCs w:val="18"/>
-                  <w:lang w:val="en-US"/>
                 </w:rPr>
                 <w:t>http://localhost/Uebung3/index.php?listtype=FLOORS&amp;parentid=2</w:t>
               </w:r>
@@ -3601,7 +3819,6 @@
               <w:rPr>
                 <w:sz w:val="18"/>
                 <w:szCs w:val="18"/>
-                <w:lang w:val="en-US"/>
               </w:rPr>
               <w:t xml:space="preserve"> </w:t>
             </w:r>
@@ -3643,7 +3860,6 @@
               <w:rPr>
                 <w:sz w:val="18"/>
                 <w:szCs w:val="18"/>
-                <w:lang w:val="en-US"/>
               </w:rPr>
               <w:t xml:space="preserve">              </w:t>
             </w:r>
@@ -4566,7 +4782,7 @@
                 <w:color w:val="000000"/>
               </w:rPr>
             </w:pPr>
-            <w:bookmarkStart w:id="5" w:name="_Hlk517882005"/>
+            <w:bookmarkStart w:id="6" w:name="_Hlk517882005"/>
           </w:p>
         </w:tc>
         <w:tc>
@@ -4789,7 +5005,7 @@
                 <w:color w:val="000000"/>
               </w:rPr>
             </w:pPr>
-            <w:bookmarkStart w:id="6" w:name="_Hlk517877895"/>
+            <w:bookmarkStart w:id="7" w:name="_Hlk517877895"/>
             <w:r>
               <w:rPr>
                 <w:rFonts w:ascii="Calibri" w:hAnsi="Calibri" w:cs="Calibri"/>
@@ -4963,16 +5179,14 @@
                 <w:color w:val="000000"/>
                 <w:sz w:val="18"/>
                 <w:szCs w:val="18"/>
-                <w:lang w:val="en-US"/>
-              </w:rPr>
-            </w:pPr>
-            <w:r>
-              <w:rPr>
-                <w:rFonts w:ascii="Calibri" w:hAnsi="Calibri" w:cs="Calibri"/>
-                <w:color w:val="000000"/>
-                <w:sz w:val="18"/>
-                <w:szCs w:val="18"/>
-                <w:lang w:val="en-US"/>
+              </w:rPr>
+            </w:pPr>
+            <w:r>
+              <w:rPr>
+                <w:rFonts w:ascii="Calibri" w:hAnsi="Calibri" w:cs="Calibri"/>
+                <w:color w:val="000000"/>
+                <w:sz w:val="18"/>
+                <w:szCs w:val="18"/>
               </w:rPr>
               <w:t>{“status”:1 , “message”:”Item deleted”}</w:t>
             </w:r>
@@ -4984,20 +5198,19 @@
                 <w:color w:val="000000"/>
                 <w:sz w:val="18"/>
                 <w:szCs w:val="18"/>
-                <w:lang w:val="en-US"/>
-              </w:rPr>
-            </w:pPr>
-          </w:p>
-          <w:p>
-            <w:pPr>
-              <w:rPr>
-                <w:rFonts w:ascii="Calibri" w:hAnsi="Calibri" w:cs="Calibri"/>
-                <w:color w:val="000000"/>
-                <w:sz w:val="18"/>
-                <w:szCs w:val="18"/>
-              </w:rPr>
-            </w:pPr>
-            <w:bookmarkStart w:id="7" w:name="_Hlk517885471"/>
+              </w:rPr>
+            </w:pPr>
+          </w:p>
+          <w:p>
+            <w:pPr>
+              <w:rPr>
+                <w:rFonts w:ascii="Calibri" w:hAnsi="Calibri" w:cs="Calibri"/>
+                <w:color w:val="000000"/>
+                <w:sz w:val="18"/>
+                <w:szCs w:val="18"/>
+              </w:rPr>
+            </w:pPr>
+            <w:bookmarkStart w:id="8" w:name="_Hlk517885471"/>
             <w:r>
               <w:rPr>
                 <w:rFonts w:ascii="Calibri" w:hAnsi="Calibri" w:cs="Calibri"/>
@@ -5099,275 +5312,270 @@
               </w:rPr>
               <w:t>project“)</w:t>
             </w:r>
-            <w:bookmarkEnd w:id="7"/>
+            <w:bookmarkEnd w:id="8"/>
+          </w:p>
+        </w:tc>
+      </w:tr>
+      <w:bookmarkEnd w:id="7"/>
+      <w:tr>
+        <w:tc>
+          <w:tcPr>
+            <w:tcW w:w="534" w:type="dxa"/>
+          </w:tcPr>
+          <w:p>
+            <w:pPr>
+              <w:rPr>
+                <w:rFonts w:ascii="Calibri" w:hAnsi="Calibri" w:cs="Calibri"/>
+                <w:color w:val="000000"/>
+              </w:rPr>
+            </w:pPr>
+            <w:r>
+              <w:rPr>
+                <w:rFonts w:ascii="Calibri" w:hAnsi="Calibri" w:cs="Calibri"/>
+                <w:color w:val="000000"/>
+              </w:rPr>
+              <w:t>Dx</w:t>
+            </w:r>
+          </w:p>
+        </w:tc>
+        <w:tc>
+          <w:tcPr>
+            <w:tcW w:w="5421" w:type="dxa"/>
+          </w:tcPr>
+          <w:p>
+            <w:pPr>
+              <w:rPr>
+                <w:rFonts w:ascii="Calibri" w:hAnsi="Calibri" w:cs="Calibri"/>
+                <w:color w:val="000000"/>
+                <w:sz w:val="18"/>
+                <w:szCs w:val="18"/>
+              </w:rPr>
+            </w:pPr>
+            <w:r>
+              <w:rPr>
+                <w:rFonts w:ascii="Calibri" w:hAnsi="Calibri" w:cs="Calibri"/>
+                <w:color w:val="000000"/>
+                <w:sz w:val="18"/>
+                <w:szCs w:val="18"/>
+              </w:rPr>
+              <w:t>Delete generell</w:t>
+            </w:r>
+          </w:p>
+        </w:tc>
+        <w:tc>
+          <w:tcPr>
+            <w:tcW w:w="4536" w:type="dxa"/>
+          </w:tcPr>
+          <w:p>
+            <w:pPr>
+              <w:rPr>
+                <w:rFonts w:ascii="Calibri" w:hAnsi="Calibri" w:cs="Calibri"/>
+                <w:color w:val="000000"/>
+                <w:sz w:val="18"/>
+                <w:szCs w:val="18"/>
+              </w:rPr>
+            </w:pPr>
+            <w:r>
+              <w:rPr>
+                <w:rFonts w:ascii="Calibri" w:hAnsi="Calibri" w:cs="Calibri"/>
+                <w:color w:val="000000"/>
+                <w:sz w:val="18"/>
+                <w:szCs w:val="18"/>
+              </w:rPr>
+              <w:t>Detto für alle sonstigen “listtypes”</w:t>
+            </w:r>
+          </w:p>
+        </w:tc>
+        <w:tc>
+          <w:tcPr>
+            <w:tcW w:w="4962" w:type="dxa"/>
+          </w:tcPr>
+          <w:p>
+            <w:pPr>
+              <w:rPr>
+                <w:rFonts w:ascii="Calibri" w:hAnsi="Calibri" w:cs="Calibri"/>
+                <w:color w:val="000000"/>
+                <w:sz w:val="18"/>
+                <w:szCs w:val="18"/>
+                <w:lang w:val="en-US"/>
+              </w:rPr>
+            </w:pPr>
+            <w:r>
+              <w:rPr>
+                <w:rFonts w:ascii="Calibri" w:hAnsi="Calibri" w:cs="Calibri"/>
+                <w:color w:val="000000"/>
+                <w:sz w:val="18"/>
+                <w:szCs w:val="18"/>
+                <w:lang w:val="en-US"/>
+              </w:rPr>
+              <w:t>{“status”:0 , “message”:”Failed to delete Item”}</w:t>
+            </w:r>
+          </w:p>
+          <w:p>
+            <w:pPr>
+              <w:rPr>
+                <w:rFonts w:ascii="Calibri" w:hAnsi="Calibri" w:cs="Calibri"/>
+                <w:color w:val="000000"/>
+                <w:sz w:val="18"/>
+                <w:szCs w:val="18"/>
+              </w:rPr>
+            </w:pPr>
+            <w:r>
+              <w:rPr>
+                <w:rFonts w:ascii="Calibri" w:hAnsi="Calibri" w:cs="Calibri"/>
+                <w:color w:val="000000"/>
+                <w:sz w:val="18"/>
+                <w:szCs w:val="18"/>
+              </w:rPr>
+              <w:t xml:space="preserve">{“status”:1 , </w:t>
+            </w:r>
+            <w:bookmarkStart w:id="9" w:name="_Hlk517885431"/>
+            <w:r>
+              <w:rPr>
+                <w:rFonts w:ascii="Calibri" w:hAnsi="Calibri" w:cs="Calibri"/>
+                <w:color w:val="000000"/>
+                <w:sz w:val="18"/>
+                <w:szCs w:val="18"/>
+              </w:rPr>
+              <w:t>“</w:t>
+            </w:r>
+            <w:bookmarkEnd w:id="9"/>
+            <w:r>
+              <w:rPr>
+                <w:rFonts w:ascii="Calibri" w:hAnsi="Calibri" w:cs="Calibri"/>
+                <w:color w:val="000000"/>
+                <w:sz w:val="18"/>
+                <w:szCs w:val="18"/>
+              </w:rPr>
+              <w:t>message”:”Item deleted”}</w:t>
+            </w:r>
+          </w:p>
+          <w:p>
+            <w:pPr>
+              <w:rPr>
+                <w:rFonts w:ascii="Calibri" w:hAnsi="Calibri" w:cs="Calibri"/>
+                <w:color w:val="000000"/>
+                <w:sz w:val="18"/>
+                <w:szCs w:val="18"/>
+              </w:rPr>
+            </w:pPr>
+          </w:p>
+          <w:p>
+            <w:pPr>
+              <w:rPr>
+                <w:rFonts w:ascii="Calibri" w:hAnsi="Calibri" w:cs="Calibri"/>
+                <w:color w:val="000000"/>
+                <w:sz w:val="18"/>
+                <w:szCs w:val="18"/>
+              </w:rPr>
+            </w:pPr>
+            <w:bookmarkStart w:id="10" w:name="_Hlk517885610"/>
+            <w:r>
+              <w:rPr>
+                <w:rFonts w:ascii="Calibri" w:hAnsi="Calibri" w:cs="Calibri"/>
+                <w:color w:val="000000"/>
+                <w:sz w:val="18"/>
+                <w:szCs w:val="18"/>
+                <w:u w:val="single"/>
+              </w:rPr>
+              <w:t>Anmerkung:</w:t>
+            </w:r>
+            <w:r>
+              <w:rPr>
+                <w:rFonts w:ascii="Calibri" w:hAnsi="Calibri" w:cs="Calibri"/>
+                <w:color w:val="000000"/>
+                <w:sz w:val="18"/>
+                <w:szCs w:val="18"/>
+              </w:rPr>
+              <w:t xml:space="preserve">   “itemid“</w:t>
+            </w:r>
+            <w:r>
+              <w:rPr>
+                <w:rFonts w:ascii="Calibri" w:hAnsi="Calibri" w:cs="Calibri"/>
+                <w:color w:val="000000"/>
+                <w:sz w:val="18"/>
+                <w:szCs w:val="18"/>
+              </w:rPr>
+              <w:t xml:space="preserve"> ist die N</w:t>
+            </w:r>
+            <w:r>
+              <w:rPr>
+                <w:rFonts w:ascii="Calibri" w:hAnsi="Calibri" w:cs="Calibri"/>
+                <w:color w:val="000000"/>
+                <w:sz w:val="18"/>
+                <w:szCs w:val="18"/>
+              </w:rPr>
+              <w:t xml:space="preserve">ummer des objektes , </w:t>
+            </w:r>
+          </w:p>
+          <w:p>
+            <w:pPr>
+              <w:rPr>
+                <w:rFonts w:ascii="Calibri" w:hAnsi="Calibri" w:cs="Calibri"/>
+                <w:color w:val="000000"/>
+                <w:sz w:val="18"/>
+                <w:szCs w:val="18"/>
+              </w:rPr>
+            </w:pPr>
+            <w:r>
+              <w:rPr>
+                <w:rFonts w:ascii="Calibri" w:hAnsi="Calibri" w:cs="Calibri"/>
+                <w:color w:val="000000"/>
+                <w:sz w:val="18"/>
+                <w:szCs w:val="18"/>
+              </w:rPr>
+              <w:t xml:space="preserve">also </w:t>
+            </w:r>
+            <w:r>
+              <w:rPr>
+                <w:rFonts w:ascii="Calibri" w:hAnsi="Calibri" w:cs="Calibri"/>
+                <w:color w:val="000000"/>
+                <w:sz w:val="18"/>
+                <w:szCs w:val="18"/>
+              </w:rPr>
+              <w:t xml:space="preserve">z.B </w:t>
+            </w:r>
+            <w:r>
+              <w:rPr>
+                <w:rFonts w:ascii="Calibri" w:hAnsi="Calibri" w:cs="Calibri"/>
+                <w:color w:val="000000"/>
+                <w:sz w:val="18"/>
+                <w:szCs w:val="18"/>
+              </w:rPr>
+              <w:t xml:space="preserve">für </w:t>
+            </w:r>
+            <w:r>
+              <w:rPr>
+                <w:rFonts w:ascii="Calibri" w:hAnsi="Calibri" w:cs="Calibri"/>
+                <w:color w:val="000000"/>
+                <w:sz w:val="18"/>
+                <w:szCs w:val="18"/>
+              </w:rPr>
+              <w:t xml:space="preserve"> floor-10     die nummer 10 (ohne  </w:t>
+            </w:r>
+            <w:r>
+              <w:rPr>
+                <w:rFonts w:ascii="Calibri" w:hAnsi="Calibri" w:cs="Calibri"/>
+                <w:color w:val="000000"/>
+                <w:sz w:val="18"/>
+                <w:szCs w:val="18"/>
+              </w:rPr>
+              <w:t>“</w:t>
+            </w:r>
+            <w:r>
+              <w:rPr>
+                <w:rFonts w:ascii="Calibri" w:hAnsi="Calibri" w:cs="Calibri"/>
+                <w:color w:val="000000"/>
+                <w:sz w:val="18"/>
+                <w:szCs w:val="18"/>
+              </w:rPr>
+              <w:t>floor“) ,  etc…</w:t>
+            </w:r>
+            <w:bookmarkEnd w:id="10"/>
           </w:p>
         </w:tc>
       </w:tr>
       <w:bookmarkEnd w:id="6"/>
-      <w:tr>
-        <w:tc>
-          <w:tcPr>
-            <w:tcW w:w="534" w:type="dxa"/>
-          </w:tcPr>
-          <w:p>
-            <w:pPr>
-              <w:rPr>
-                <w:rFonts w:ascii="Calibri" w:hAnsi="Calibri" w:cs="Calibri"/>
-                <w:color w:val="000000"/>
-              </w:rPr>
-            </w:pPr>
-            <w:r>
-              <w:rPr>
-                <w:rFonts w:ascii="Calibri" w:hAnsi="Calibri" w:cs="Calibri"/>
-                <w:color w:val="000000"/>
-              </w:rPr>
-              <w:t>Dx</w:t>
-            </w:r>
-          </w:p>
-        </w:tc>
-        <w:tc>
-          <w:tcPr>
-            <w:tcW w:w="5421" w:type="dxa"/>
-          </w:tcPr>
-          <w:p>
-            <w:pPr>
-              <w:rPr>
-                <w:rFonts w:ascii="Calibri" w:hAnsi="Calibri" w:cs="Calibri"/>
-                <w:color w:val="000000"/>
-                <w:sz w:val="18"/>
-                <w:szCs w:val="18"/>
-              </w:rPr>
-            </w:pPr>
-            <w:r>
-              <w:rPr>
-                <w:rFonts w:ascii="Calibri" w:hAnsi="Calibri" w:cs="Calibri"/>
-                <w:color w:val="000000"/>
-                <w:sz w:val="18"/>
-                <w:szCs w:val="18"/>
-              </w:rPr>
-              <w:t>Delete generell</w:t>
-            </w:r>
-          </w:p>
-        </w:tc>
-        <w:tc>
-          <w:tcPr>
-            <w:tcW w:w="4536" w:type="dxa"/>
-          </w:tcPr>
-          <w:p>
-            <w:pPr>
-              <w:rPr>
-                <w:rFonts w:ascii="Calibri" w:hAnsi="Calibri" w:cs="Calibri"/>
-                <w:color w:val="000000"/>
-                <w:sz w:val="18"/>
-                <w:szCs w:val="18"/>
-              </w:rPr>
-            </w:pPr>
-            <w:r>
-              <w:rPr>
-                <w:rFonts w:ascii="Calibri" w:hAnsi="Calibri" w:cs="Calibri"/>
-                <w:color w:val="000000"/>
-                <w:sz w:val="18"/>
-                <w:szCs w:val="18"/>
-              </w:rPr>
-              <w:t>Detto für alle sonstigen “listtypes”</w:t>
-            </w:r>
-          </w:p>
-        </w:tc>
-        <w:tc>
-          <w:tcPr>
-            <w:tcW w:w="4962" w:type="dxa"/>
-          </w:tcPr>
-          <w:p>
-            <w:pPr>
-              <w:rPr>
-                <w:rFonts w:ascii="Calibri" w:hAnsi="Calibri" w:cs="Calibri"/>
-                <w:color w:val="000000"/>
-                <w:sz w:val="18"/>
-                <w:szCs w:val="18"/>
-                <w:lang w:val="en-US"/>
-              </w:rPr>
-            </w:pPr>
-            <w:r>
-              <w:rPr>
-                <w:rFonts w:ascii="Calibri" w:hAnsi="Calibri" w:cs="Calibri"/>
-                <w:color w:val="000000"/>
-                <w:sz w:val="18"/>
-                <w:szCs w:val="18"/>
-                <w:lang w:val="en-US"/>
-              </w:rPr>
-              <w:t>{“status”:0 , “message”:”Failed to delete Item”}</w:t>
-            </w:r>
-          </w:p>
-          <w:p>
-            <w:pPr>
-              <w:rPr>
-                <w:rFonts w:ascii="Calibri" w:hAnsi="Calibri" w:cs="Calibri"/>
-                <w:color w:val="000000"/>
-                <w:sz w:val="18"/>
-                <w:szCs w:val="18"/>
-                <w:lang w:val="en-US"/>
-              </w:rPr>
-            </w:pPr>
-            <w:r>
-              <w:rPr>
-                <w:rFonts w:ascii="Calibri" w:hAnsi="Calibri" w:cs="Calibri"/>
-                <w:color w:val="000000"/>
-                <w:sz w:val="18"/>
-                <w:szCs w:val="18"/>
-                <w:lang w:val="en-US"/>
-              </w:rPr>
-              <w:t xml:space="preserve">{“status”:1 , </w:t>
-            </w:r>
-            <w:bookmarkStart w:id="8" w:name="_Hlk517885431"/>
-            <w:r>
-              <w:rPr>
-                <w:rFonts w:ascii="Calibri" w:hAnsi="Calibri" w:cs="Calibri"/>
-                <w:color w:val="000000"/>
-                <w:sz w:val="18"/>
-                <w:szCs w:val="18"/>
-                <w:lang w:val="en-US"/>
-              </w:rPr>
-              <w:t>“</w:t>
-            </w:r>
-            <w:bookmarkEnd w:id="8"/>
-            <w:r>
-              <w:rPr>
-                <w:rFonts w:ascii="Calibri" w:hAnsi="Calibri" w:cs="Calibri"/>
-                <w:color w:val="000000"/>
-                <w:sz w:val="18"/>
-                <w:szCs w:val="18"/>
-                <w:lang w:val="en-US"/>
-              </w:rPr>
-              <w:t>message”:”Item deleted”}</w:t>
-            </w:r>
-          </w:p>
-          <w:p>
-            <w:pPr>
-              <w:rPr>
-                <w:rFonts w:ascii="Calibri" w:hAnsi="Calibri" w:cs="Calibri"/>
-                <w:color w:val="000000"/>
-                <w:sz w:val="18"/>
-                <w:szCs w:val="18"/>
-                <w:lang w:val="en-US"/>
-              </w:rPr>
-            </w:pPr>
-          </w:p>
-          <w:p>
-            <w:pPr>
-              <w:rPr>
-                <w:rFonts w:ascii="Calibri" w:hAnsi="Calibri" w:cs="Calibri"/>
-                <w:color w:val="000000"/>
-                <w:sz w:val="18"/>
-                <w:szCs w:val="18"/>
-              </w:rPr>
-            </w:pPr>
-            <w:bookmarkStart w:id="9" w:name="_Hlk517885610"/>
-            <w:r>
-              <w:rPr>
-                <w:rFonts w:ascii="Calibri" w:hAnsi="Calibri" w:cs="Calibri"/>
-                <w:color w:val="000000"/>
-                <w:sz w:val="18"/>
-                <w:szCs w:val="18"/>
-                <w:u w:val="single"/>
-              </w:rPr>
-              <w:t>Anmerkung:</w:t>
-            </w:r>
-            <w:r>
-              <w:rPr>
-                <w:rFonts w:ascii="Calibri" w:hAnsi="Calibri" w:cs="Calibri"/>
-                <w:color w:val="000000"/>
-                <w:sz w:val="18"/>
-                <w:szCs w:val="18"/>
-              </w:rPr>
-              <w:t xml:space="preserve">   “itemid“</w:t>
-            </w:r>
-            <w:r>
-              <w:rPr>
-                <w:rFonts w:ascii="Calibri" w:hAnsi="Calibri" w:cs="Calibri"/>
-                <w:color w:val="000000"/>
-                <w:sz w:val="18"/>
-                <w:szCs w:val="18"/>
-              </w:rPr>
-              <w:t xml:space="preserve"> ist die N</w:t>
-            </w:r>
-            <w:r>
-              <w:rPr>
-                <w:rFonts w:ascii="Calibri" w:hAnsi="Calibri" w:cs="Calibri"/>
-                <w:color w:val="000000"/>
-                <w:sz w:val="18"/>
-                <w:szCs w:val="18"/>
-              </w:rPr>
-              <w:t xml:space="preserve">ummer des objektes , </w:t>
-            </w:r>
-          </w:p>
-          <w:p>
-            <w:pPr>
-              <w:rPr>
-                <w:rFonts w:ascii="Calibri" w:hAnsi="Calibri" w:cs="Calibri"/>
-                <w:color w:val="000000"/>
-                <w:sz w:val="18"/>
-                <w:szCs w:val="18"/>
-              </w:rPr>
-            </w:pPr>
-            <w:r>
-              <w:rPr>
-                <w:rFonts w:ascii="Calibri" w:hAnsi="Calibri" w:cs="Calibri"/>
-                <w:color w:val="000000"/>
-                <w:sz w:val="18"/>
-                <w:szCs w:val="18"/>
-              </w:rPr>
-              <w:t xml:space="preserve">also </w:t>
-            </w:r>
-            <w:r>
-              <w:rPr>
-                <w:rFonts w:ascii="Calibri" w:hAnsi="Calibri" w:cs="Calibri"/>
-                <w:color w:val="000000"/>
-                <w:sz w:val="18"/>
-                <w:szCs w:val="18"/>
-              </w:rPr>
-              <w:t xml:space="preserve">z.B </w:t>
-            </w:r>
-            <w:r>
-              <w:rPr>
-                <w:rFonts w:ascii="Calibri" w:hAnsi="Calibri" w:cs="Calibri"/>
-                <w:color w:val="000000"/>
-                <w:sz w:val="18"/>
-                <w:szCs w:val="18"/>
-              </w:rPr>
-              <w:t xml:space="preserve">für </w:t>
-            </w:r>
-            <w:r>
-              <w:rPr>
-                <w:rFonts w:ascii="Calibri" w:hAnsi="Calibri" w:cs="Calibri"/>
-                <w:color w:val="000000"/>
-                <w:sz w:val="18"/>
-                <w:szCs w:val="18"/>
-              </w:rPr>
-              <w:t xml:space="preserve"> floor-10     die nummer 10 (ohne  </w:t>
-            </w:r>
-            <w:r>
-              <w:rPr>
-                <w:rFonts w:ascii="Calibri" w:hAnsi="Calibri" w:cs="Calibri"/>
-                <w:color w:val="000000"/>
-                <w:sz w:val="18"/>
-                <w:szCs w:val="18"/>
-              </w:rPr>
-              <w:t>“</w:t>
-            </w:r>
-            <w:r>
-              <w:rPr>
-                <w:rFonts w:ascii="Calibri" w:hAnsi="Calibri" w:cs="Calibri"/>
-                <w:color w:val="000000"/>
-                <w:sz w:val="18"/>
-                <w:szCs w:val="18"/>
-              </w:rPr>
-              <w:t>floor“) ,  etc…</w:t>
-            </w:r>
-            <w:bookmarkEnd w:id="9"/>
-          </w:p>
-        </w:tc>
-      </w:tr>
-      <w:bookmarkEnd w:id="5"/>
     </w:tbl>
     <w:p>
       <w:pPr>
@@ -5442,7 +5650,7 @@
       <w:pPr>
         <w:spacing w:after="0" w:line="240" w:lineRule="auto"/>
       </w:pPr>
-      <w:bookmarkStart w:id="10" w:name="_Hlk517885647"/>
+      <w:bookmarkStart w:id="11" w:name="_Hlk517885647"/>
     </w:p>
     <w:tbl>
       <w:tblPr>
@@ -6023,7 +6231,7 @@
                 <w:lang w:val="en-US"/>
               </w:rPr>
             </w:pPr>
-            <w:bookmarkStart w:id="11" w:name="_Hlk517885030"/>
+            <w:bookmarkStart w:id="12" w:name="_Hlk517885030"/>
             <w:r>
               <w:rPr>
                 <w:rFonts w:ascii="Calibri" w:hAnsi="Calibri" w:cs="Calibri"/>
@@ -6075,7 +6283,7 @@
               </w:rPr>
               <w:t>id&gt;  updated”}</w:t>
             </w:r>
-            <w:bookmarkEnd w:id="11"/>
+            <w:bookmarkEnd w:id="12"/>
           </w:p>
           <w:p>
             <w:pPr>
@@ -6290,7 +6498,7 @@
               </w:rPr>
               <w:t xml:space="preserve">Detto für alle sonstigen </w:t>
             </w:r>
-            <w:bookmarkStart w:id="12" w:name="_Hlk517885179"/>
+            <w:bookmarkStart w:id="13" w:name="_Hlk517885179"/>
             <w:r>
               <w:rPr>
                 <w:rFonts w:ascii="Calibri" w:hAnsi="Calibri" w:cs="Calibri"/>
@@ -6309,7 +6517,7 @@
               </w:rPr>
               <w:t xml:space="preserve"> </w:t>
             </w:r>
-            <w:bookmarkEnd w:id="12"/>
+            <w:bookmarkEnd w:id="13"/>
             <w:r>
               <w:rPr>
                 <w:rFonts w:ascii="Calibri" w:hAnsi="Calibri" w:cs="Calibri"/>
@@ -6538,7 +6746,7 @@
           </w:p>
         </w:tc>
       </w:tr>
-      <w:bookmarkEnd w:id="10"/>
+      <w:bookmarkEnd w:id="11"/>
     </w:tbl>
     <w:p>
       <w:pPr>
@@ -6573,7 +6781,7 @@
                 <w:color w:val="000000"/>
               </w:rPr>
             </w:pPr>
-            <w:bookmarkStart w:id="13" w:name="_Hlk517943095"/>
+            <w:bookmarkStart w:id="14" w:name="_Hlk517943095"/>
           </w:p>
         </w:tc>
         <w:tc>
@@ -7306,7 +7514,7 @@
               </w:rPr>
               <w:t xml:space="preserve">ummer des </w:t>
             </w:r>
-            <w:bookmarkStart w:id="14" w:name="_Hlk517886244"/>
+            <w:bookmarkStart w:id="15" w:name="_Hlk517886244"/>
             <w:r>
               <w:rPr>
                 <w:rFonts w:ascii="Calibri" w:hAnsi="Calibri" w:cs="Calibri"/>
@@ -7317,7 +7525,7 @@
               </w:rPr>
               <w:t>übergeordneten</w:t>
             </w:r>
-            <w:bookmarkEnd w:id="14"/>
+            <w:bookmarkEnd w:id="15"/>
             <w:r>
               <w:rPr>
                 <w:rFonts w:ascii="Calibri" w:hAnsi="Calibri" w:cs="Calibri"/>
@@ -7778,7 +7986,7 @@
           </w:p>
         </w:tc>
       </w:tr>
-      <w:bookmarkEnd w:id="13"/>
+      <w:bookmarkEnd w:id="14"/>
     </w:tbl>
     <w:p/>
     <w:p/>
@@ -8049,8 +8257,8 @@
                 <w:szCs w:val="18"/>
               </w:rPr>
             </w:pPr>
-            <w:bookmarkStart w:id="15" w:name="_Hlk517882394"/>
             <w:bookmarkStart w:id="16" w:name="_Hlk517885084"/>
+            <w:bookmarkStart w:id="17" w:name="_Hlk517882394"/>
             <w:r>
               <w:rPr>
                 <w:rFonts w:ascii="Calibri" w:hAnsi="Calibri" w:cs="Calibri"/>
@@ -8146,7 +8354,7 @@
               <w:t>            </w:t>
             </w:r>
           </w:p>
-          <w:bookmarkEnd w:id="15"/>
+          <w:bookmarkEnd w:id="17"/>
           <w:p>
             <w:pPr>
               <w:rPr>
@@ -8260,7 +8468,7 @@
                 <w:szCs w:val="18"/>
               </w:rPr>
             </w:pPr>
-            <w:bookmarkStart w:id="17" w:name="_Hlk517883055"/>
+            <w:bookmarkStart w:id="18" w:name="_Hlk517883055"/>
             <w:r>
               <w:rPr>
                 <w:rFonts w:ascii="Calibri" w:hAnsi="Calibri" w:cs="Calibri"/>
@@ -8318,7 +8526,7 @@
               <w:t xml:space="preserve"> }</w:t>
             </w:r>
           </w:p>
-          <w:bookmarkEnd w:id="17"/>
+          <w:bookmarkEnd w:id="18"/>
           <w:p>
             <w:pPr>
               <w:rPr>
@@ -8415,7 +8623,7 @@
                 <w:szCs w:val="18"/>
               </w:rPr>
             </w:pPr>
-            <w:bookmarkStart w:id="18" w:name="_Hlk517883537"/>
+            <w:bookmarkStart w:id="19" w:name="_Hlk517883537"/>
             <w:r>
               <w:rPr>
                 <w:rFonts w:ascii="Calibri" w:hAnsi="Calibri" w:cs="Calibri"/>
@@ -8500,7 +8708,7 @@
               <w:t xml:space="preserve"> }</w:t>
             </w:r>
           </w:p>
-          <w:bookmarkEnd w:id="18"/>
+          <w:bookmarkEnd w:id="19"/>
           <w:p>
             <w:pPr>
               <w:rPr>
@@ -8597,7 +8805,7 @@
                 <w:szCs w:val="18"/>
               </w:rPr>
             </w:pPr>
-            <w:bookmarkStart w:id="19" w:name="_Hlk517883709"/>
+            <w:bookmarkStart w:id="20" w:name="_Hlk517883709"/>
             <w:r>
               <w:rPr>
                 <w:rFonts w:ascii="Calibri" w:hAnsi="Calibri" w:cs="Calibri"/>
@@ -8642,7 +8850,16 @@
                 <w:sz w:val="18"/>
                 <w:szCs w:val="18"/>
               </w:rPr>
-              <w:t>sicherung_id“: 1</w:t>
+              <w:t>sicherung</w:t>
+            </w:r>
+            <w:r>
+              <w:rPr>
+                <w:rFonts w:ascii="Calibri" w:hAnsi="Calibri" w:cs="Calibri"/>
+                <w:color w:val="000000"/>
+                <w:sz w:val="18"/>
+                <w:szCs w:val="18"/>
+              </w:rPr>
+              <w:t>id“: 1</w:t>
             </w:r>
           </w:p>
           <w:p>
@@ -8664,7 +8881,7 @@
               <w:t xml:space="preserve"> }</w:t>
             </w:r>
           </w:p>
-          <w:bookmarkEnd w:id="19"/>
+          <w:bookmarkEnd w:id="20"/>
           <w:p>
             <w:pPr>
               <w:rPr>
@@ -8696,7 +8913,16 @@
                 <w:sz w:val="18"/>
                 <w:szCs w:val="18"/>
               </w:rPr>
-              <w:t>sicherung_id  Typ: number  (</w:t>
+              <w:t>sicherung</w:t>
+            </w:r>
+            <w:r>
+              <w:rPr>
+                <w:rFonts w:ascii="Calibri" w:hAnsi="Calibri" w:cs="Calibri"/>
+                <w:color w:val="000000"/>
+                <w:sz w:val="18"/>
+                <w:szCs w:val="18"/>
+              </w:rPr>
+              <w:t>id  Typ: number  (</w:t>
             </w:r>
             <w:r>
               <w:rPr>
@@ -8795,7 +9021,7 @@
                 <w:szCs w:val="18"/>
               </w:rPr>
             </w:pPr>
-            <w:bookmarkStart w:id="20" w:name="_Hlk517883933"/>
+            <w:bookmarkStart w:id="21" w:name="_Hlk517883933"/>
             <w:r>
               <w:rPr>
                 <w:rFonts w:ascii="Calibri" w:hAnsi="Calibri" w:cs="Calibri"/>
@@ -8824,8 +9050,8 @@
               </w:rPr>
               <w:t xml:space="preserve">            </w:t>
             </w:r>
-            <w:bookmarkStart w:id="21" w:name="_Hlk517883727"/>
             <w:bookmarkStart w:id="22" w:name="_Hlk517883761"/>
+            <w:bookmarkStart w:id="23" w:name="_Hlk517883727"/>
             <w:r>
               <w:rPr>
                 <w:rFonts w:ascii="Calibri" w:hAnsi="Calibri" w:cs="Calibri"/>
@@ -8863,7 +9089,7 @@
               </w:rPr>
               <w:t xml:space="preserve">A“: </w:t>
             </w:r>
-            <w:bookmarkEnd w:id="21"/>
+            <w:bookmarkEnd w:id="23"/>
             <w:r>
               <w:rPr>
                 <w:rFonts w:ascii="Calibri" w:hAnsi="Calibri" w:cs="Calibri"/>
@@ -8930,7 +9156,7 @@
               <w:t xml:space="preserve"> }</w:t>
             </w:r>
           </w:p>
-          <w:bookmarkEnd w:id="20"/>
+          <w:bookmarkEnd w:id="21"/>
           <w:p>
             <w:pPr>
               <w:rPr>
@@ -9078,7 +9304,7 @@
               </w:rPr>
               <w:t xml:space="preserve">            </w:t>
             </w:r>
-            <w:bookmarkStart w:id="23" w:name="_Hlk517884084"/>
+            <w:bookmarkStart w:id="24" w:name="_Hlk517884084"/>
             <w:r>
               <w:rPr>
                 <w:rFonts w:ascii="Calibri" w:hAnsi="Calibri" w:cs="Calibri"/>
@@ -9097,7 +9323,7 @@
               </w:rPr>
               <w:t xml:space="preserve">current“: 500  </w:t>
             </w:r>
-            <w:bookmarkEnd w:id="23"/>
+            <w:bookmarkEnd w:id="24"/>
           </w:p>
           <w:p>
             <w:pPr>
@@ -9142,7 +9368,7 @@
                 <w:szCs w:val="18"/>
               </w:rPr>
             </w:pPr>
-            <w:bookmarkStart w:id="24" w:name="_Hlk517884112"/>
+            <w:bookmarkStart w:id="25" w:name="_Hlk517884112"/>
             <w:r>
               <w:rPr>
                 <w:rFonts w:ascii="Calibri" w:hAnsi="Calibri" w:cs="Calibri"/>
@@ -9170,7 +9396,7 @@
               </w:rPr>
               <w:t>strom</w:t>
             </w:r>
-            <w:bookmarkEnd w:id="24"/>
+            <w:bookmarkEnd w:id="25"/>
           </w:p>
         </w:tc>
       </w:tr>
@@ -9411,7 +9637,7 @@
                 <w:color w:val="000000"/>
               </w:rPr>
             </w:pPr>
-            <w:bookmarkStart w:id="25" w:name="_Hlk517943943"/>
+            <w:bookmarkStart w:id="26" w:name="_Hlk517943943"/>
           </w:p>
         </w:tc>
         <w:tc>
@@ -9544,16 +9770,7 @@
                 <w:color w:val="FF0000"/>
                 <w:sz w:val="28"/>
               </w:rPr>
-              <w:t>Anforderung von Shoppinglist und SicherungskreisListe</w:t>
-            </w:r>
-            <w:r>
-              <w:rPr>
-                <w:rFonts w:ascii="Calibri" w:hAnsi="Calibri" w:cs="Calibri"/>
-                <w:b/>
-                <w:color w:val="FF0000"/>
-                <w:sz w:val="28"/>
-              </w:rPr>
-              <w:t xml:space="preserve"> --&gt;  </w:t>
+              <w:t xml:space="preserve">Anforderung von Shoppinglist und SicherungskreisListe --&gt;  </w:t>
             </w:r>
           </w:p>
         </w:tc>
@@ -9601,14 +9818,7 @@
                 <w:rFonts w:ascii="Calibri" w:hAnsi="Calibri" w:cs="Calibri"/>
                 <w:color w:val="000000"/>
               </w:rPr>
-              <w:t>L</w:t>
-            </w:r>
-            <w:r>
-              <w:rPr>
-                <w:rFonts w:ascii="Calibri" w:hAnsi="Calibri" w:cs="Calibri"/>
-                <w:color w:val="000000"/>
-              </w:rPr>
-              <w:t>1</w:t>
+              <w:t>L1</w:t>
             </w:r>
           </w:p>
         </w:tc>
@@ -9644,7 +9854,7 @@
                 <w:szCs w:val="18"/>
               </w:rPr>
             </w:pPr>
-            <w:bookmarkStart w:id="26" w:name="_Hlk517948546"/>
+            <w:bookmarkStart w:id="27" w:name="_Hlk517948546"/>
           </w:p>
           <w:p>
             <w:pPr>
@@ -9664,7 +9874,7 @@
               </w:rPr>
               <w:t>Anmerkung:  Enthält alle devices, sensors, fi, sicherungen; gleicher typ nur einmal mit anzahl (count)</w:t>
             </w:r>
-            <w:bookmarkEnd w:id="26"/>
+            <w:bookmarkEnd w:id="27"/>
           </w:p>
         </w:tc>
         <w:tc>
@@ -9678,17 +9888,15 @@
                 <w:color w:val="000000"/>
                 <w:sz w:val="18"/>
                 <w:szCs w:val="18"/>
-                <w:lang w:val="en-US"/>
-              </w:rPr>
-            </w:pPr>
-            <w:bookmarkStart w:id="27" w:name="_Hlk517943363"/>
-            <w:r>
-              <w:rPr>
-                <w:rFonts w:ascii="Calibri" w:hAnsi="Calibri" w:cs="Calibri"/>
-                <w:color w:val="000000"/>
-                <w:sz w:val="18"/>
-                <w:szCs w:val="18"/>
-                <w:lang w:val="en-US"/>
+              </w:rPr>
+            </w:pPr>
+            <w:bookmarkStart w:id="28" w:name="_Hlk517943363"/>
+            <w:r>
+              <w:rPr>
+                <w:rFonts w:ascii="Calibri" w:hAnsi="Calibri" w:cs="Calibri"/>
+                <w:color w:val="000000"/>
+                <w:sz w:val="18"/>
+                <w:szCs w:val="18"/>
               </w:rPr>
               <w:t>{ "data":</w:t>
             </w:r>
@@ -9700,36 +9908,43 @@
                 <w:color w:val="000000"/>
                 <w:sz w:val="18"/>
                 <w:szCs w:val="18"/>
-                <w:lang w:val="en-US"/>
-              </w:rPr>
-            </w:pPr>
-            <w:r>
-              <w:rPr>
-                <w:rFonts w:ascii="Calibri" w:hAnsi="Calibri" w:cs="Calibri"/>
-                <w:color w:val="000000"/>
-                <w:sz w:val="18"/>
-                <w:szCs w:val="18"/>
-                <w:lang w:val="en-US"/>
-              </w:rPr>
-              <w:t xml:space="preserve">   {"action":"</w:t>
-            </w:r>
-            <w:r>
-              <w:rPr>
-                <w:rFonts w:ascii="Calibri" w:hAnsi="Calibri" w:cs="Calibri"/>
-                <w:color w:val="000000"/>
-                <w:sz w:val="18"/>
-                <w:szCs w:val="18"/>
-                <w:lang w:val="en-US"/>
-              </w:rPr>
-              <w:t>shoppinglist”</w:t>
-            </w:r>
-            <w:r>
-              <w:rPr>
-                <w:rFonts w:ascii="Calibri" w:hAnsi="Calibri" w:cs="Calibri"/>
-                <w:color w:val="000000"/>
-                <w:sz w:val="18"/>
-                <w:szCs w:val="18"/>
-                <w:lang w:val="en-US"/>
+              </w:rPr>
+            </w:pPr>
+            <w:r>
+              <w:rPr>
+                <w:rFonts w:ascii="Calibri" w:hAnsi="Calibri" w:cs="Calibri"/>
+                <w:color w:val="000000"/>
+                <w:sz w:val="18"/>
+                <w:szCs w:val="18"/>
+              </w:rPr>
+              <w:t xml:space="preserve">   {"action":"shoppinglist”</w:t>
+            </w:r>
+            <w:bookmarkStart w:id="29" w:name="_Hlk518550467"/>
+            <w:r>
+              <w:rPr>
+                <w:rFonts w:ascii="Calibri" w:hAnsi="Calibri" w:cs="Calibri"/>
+                <w:color w:val="000000"/>
+                <w:sz w:val="18"/>
+                <w:szCs w:val="18"/>
+              </w:rPr>
+              <w:t>,”</w:t>
+            </w:r>
+            <w:r>
+              <w:rPr>
+                <w:rFonts w:ascii="Calibri" w:hAnsi="Calibri" w:cs="Calibri"/>
+                <w:color w:val="FF0000"/>
+                <w:sz w:val="18"/>
+                <w:szCs w:val="18"/>
+              </w:rPr>
+              <w:t>itemid”:1</w:t>
+            </w:r>
+            <w:bookmarkEnd w:id="29"/>
+            <w:r>
+              <w:rPr>
+                <w:rFonts w:ascii="Calibri" w:hAnsi="Calibri" w:cs="Calibri"/>
+                <w:color w:val="000000"/>
+                <w:sz w:val="18"/>
+                <w:szCs w:val="18"/>
               </w:rPr>
               <w:t>}</w:t>
             </w:r>
@@ -9741,20 +9956,78 @@
                 <w:color w:val="000000"/>
                 <w:sz w:val="18"/>
                 <w:szCs w:val="18"/>
-                <w:lang w:val="en-US"/>
-              </w:rPr>
-            </w:pPr>
-            <w:r>
-              <w:rPr>
-                <w:rFonts w:ascii="Calibri" w:hAnsi="Calibri" w:cs="Calibri"/>
-                <w:color w:val="000000"/>
-                <w:sz w:val="18"/>
-                <w:szCs w:val="18"/>
-                <w:lang w:val="en-US"/>
+              </w:rPr>
+            </w:pPr>
+            <w:r>
+              <w:rPr>
+                <w:rFonts w:ascii="Calibri" w:hAnsi="Calibri" w:cs="Calibri"/>
+                <w:color w:val="000000"/>
+                <w:sz w:val="18"/>
+                <w:szCs w:val="18"/>
               </w:rPr>
               <w:t>}</w:t>
             </w:r>
-            <w:bookmarkEnd w:id="27"/>
+            <w:bookmarkEnd w:id="28"/>
+          </w:p>
+          <w:p>
+            <w:pPr>
+              <w:rPr>
+                <w:rFonts w:ascii="Calibri" w:hAnsi="Calibri" w:cs="Calibri"/>
+                <w:color w:val="000000"/>
+                <w:sz w:val="18"/>
+                <w:szCs w:val="18"/>
+              </w:rPr>
+            </w:pPr>
+          </w:p>
+          <w:p>
+            <w:pPr>
+              <w:rPr>
+                <w:rFonts w:ascii="Calibri" w:hAnsi="Calibri" w:cs="Calibri"/>
+                <w:color w:val="000000"/>
+                <w:sz w:val="18"/>
+                <w:szCs w:val="18"/>
+              </w:rPr>
+            </w:pPr>
+          </w:p>
+          <w:p>
+            <w:pPr>
+              <w:rPr>
+                <w:rFonts w:ascii="Calibri" w:hAnsi="Calibri" w:cs="Calibri"/>
+                <w:color w:val="FF0000"/>
+                <w:sz w:val="18"/>
+                <w:szCs w:val="18"/>
+              </w:rPr>
+            </w:pPr>
+            <w:bookmarkStart w:id="30" w:name="_Hlk518550519"/>
+            <w:r>
+              <w:rPr>
+                <w:rFonts w:ascii="Calibri" w:hAnsi="Calibri" w:cs="Calibri"/>
+                <w:color w:val="FF0000"/>
+                <w:sz w:val="18"/>
+                <w:szCs w:val="18"/>
+              </w:rPr>
+              <w:t xml:space="preserve">Itemid </w:t>
+            </w:r>
+            <w:r>
+              <w:rPr>
+                <w:rFonts w:ascii="Calibri" w:hAnsi="Calibri" w:cs="Calibri"/>
+                <w:color w:val="FF0000"/>
+                <w:sz w:val="18"/>
+                <w:szCs w:val="18"/>
+                <w:lang w:val="en-US"/>
+              </w:rPr>
+              <w:sym w:font="Wingdings" w:char="F0E0"/>
+            </w:r>
+            <w:r>
+              <w:rPr>
+                <w:rFonts w:ascii="Calibri" w:hAnsi="Calibri" w:cs="Calibri"/>
+                <w:color w:val="FF0000"/>
+                <w:sz w:val="18"/>
+                <w:szCs w:val="18"/>
+              </w:rPr>
+              <w:t xml:space="preserve"> id des projektes für das die lieste erzeugt werden soll</w:t>
+            </w:r>
+            <w:bookmarkEnd w:id="30"/>
           </w:p>
         </w:tc>
         <w:tc>
@@ -9770,7 +10043,7 @@
                 <w:szCs w:val="18"/>
               </w:rPr>
             </w:pPr>
-            <w:bookmarkStart w:id="28" w:name="_Hlk517948180"/>
+            <w:bookmarkStart w:id="31" w:name="_Hlk517948180"/>
             <w:r>
               <w:rPr>
                 <w:rFonts w:ascii="Calibri" w:hAnsi="Calibri" w:cs="Calibri"/>
@@ -9996,7 +10269,7 @@
               </w:rPr>
               <w:t>]</w:t>
             </w:r>
-            <w:bookmarkEnd w:id="28"/>
+            <w:bookmarkEnd w:id="31"/>
           </w:p>
           <w:p>
             <w:pPr>
@@ -10100,7 +10373,25 @@
                 <w:sz w:val="18"/>
                 <w:szCs w:val="18"/>
               </w:rPr>
-              <w:t>Anmerkung:  Enthält alle Stromkreise (sicherungen) und die daran angeschlossenen Verbraucher (devices)</w:t>
+              <w:t>Anmerkung:  Enthält alle Stromkreise (</w:t>
+            </w:r>
+            <w:r>
+              <w:rPr>
+                <w:rFonts w:ascii="Calibri" w:hAnsi="Calibri" w:cs="Calibri"/>
+                <w:color w:val="000000"/>
+                <w:sz w:val="18"/>
+                <w:szCs w:val="18"/>
+              </w:rPr>
+              <w:t xml:space="preserve">fi, </w:t>
+            </w:r>
+            <w:r>
+              <w:rPr>
+                <w:rFonts w:ascii="Calibri" w:hAnsi="Calibri" w:cs="Calibri"/>
+                <w:color w:val="000000"/>
+                <w:sz w:val="18"/>
+                <w:szCs w:val="18"/>
+              </w:rPr>
+              <w:t>sicherungen) und die daran angeschlossenen Verbraucher (devices)</w:t>
             </w:r>
           </w:p>
         </w:tc>
@@ -10115,16 +10406,14 @@
                 <w:color w:val="000000"/>
                 <w:sz w:val="18"/>
                 <w:szCs w:val="18"/>
-                <w:lang w:val="en-US"/>
-              </w:rPr>
-            </w:pPr>
-            <w:r>
-              <w:rPr>
-                <w:rFonts w:ascii="Calibri" w:hAnsi="Calibri" w:cs="Calibri"/>
-                <w:color w:val="000000"/>
-                <w:sz w:val="18"/>
-                <w:szCs w:val="18"/>
-                <w:lang w:val="en-US"/>
+              </w:rPr>
+            </w:pPr>
+            <w:r>
+              <w:rPr>
+                <w:rFonts w:ascii="Calibri" w:hAnsi="Calibri" w:cs="Calibri"/>
+                <w:color w:val="000000"/>
+                <w:sz w:val="18"/>
+                <w:szCs w:val="18"/>
               </w:rPr>
               <w:t>{ "data":</w:t>
             </w:r>
@@ -10136,36 +10425,41 @@
                 <w:color w:val="000000"/>
                 <w:sz w:val="18"/>
                 <w:szCs w:val="18"/>
-                <w:lang w:val="en-US"/>
-              </w:rPr>
-            </w:pPr>
-            <w:r>
-              <w:rPr>
-                <w:rFonts w:ascii="Calibri" w:hAnsi="Calibri" w:cs="Calibri"/>
-                <w:color w:val="000000"/>
-                <w:sz w:val="18"/>
-                <w:szCs w:val="18"/>
-                <w:lang w:val="en-US"/>
-              </w:rPr>
-              <w:t xml:space="preserve">   {"action":"</w:t>
-            </w:r>
-            <w:r>
-              <w:rPr>
-                <w:rFonts w:ascii="Calibri" w:hAnsi="Calibri" w:cs="Calibri"/>
-                <w:color w:val="000000"/>
-                <w:sz w:val="18"/>
-                <w:szCs w:val="18"/>
-                <w:lang w:val="en-US"/>
-              </w:rPr>
-              <w:t>circuitlist”</w:t>
-            </w:r>
-            <w:r>
-              <w:rPr>
-                <w:rFonts w:ascii="Calibri" w:hAnsi="Calibri" w:cs="Calibri"/>
-                <w:color w:val="000000"/>
-                <w:sz w:val="18"/>
-                <w:szCs w:val="18"/>
-                <w:lang w:val="en-US"/>
+              </w:rPr>
+            </w:pPr>
+            <w:r>
+              <w:rPr>
+                <w:rFonts w:ascii="Calibri" w:hAnsi="Calibri" w:cs="Calibri"/>
+                <w:color w:val="000000"/>
+                <w:sz w:val="18"/>
+                <w:szCs w:val="18"/>
+              </w:rPr>
+              <w:t xml:space="preserve">   {"action":"circuitlist”</w:t>
+            </w:r>
+            <w:r>
+              <w:rPr>
+                <w:rFonts w:ascii="Calibri" w:hAnsi="Calibri" w:cs="Calibri"/>
+                <w:color w:val="000000"/>
+                <w:sz w:val="18"/>
+                <w:szCs w:val="18"/>
+              </w:rPr>
+              <w:t xml:space="preserve"> ,”</w:t>
+            </w:r>
+            <w:r>
+              <w:rPr>
+                <w:rFonts w:ascii="Calibri" w:hAnsi="Calibri" w:cs="Calibri"/>
+                <w:color w:val="FF0000"/>
+                <w:sz w:val="18"/>
+                <w:szCs w:val="18"/>
+              </w:rPr>
+              <w:t>itemid”:1</w:t>
+            </w:r>
+            <w:r>
+              <w:rPr>
+                <w:rFonts w:ascii="Calibri" w:hAnsi="Calibri" w:cs="Calibri"/>
+                <w:color w:val="000000"/>
+                <w:sz w:val="18"/>
+                <w:szCs w:val="18"/>
               </w:rPr>
               <w:t>}</w:t>
             </w:r>
@@ -10185,11 +10479,58 @@
                 <w:color w:val="000000"/>
                 <w:sz w:val="18"/>
                 <w:szCs w:val="18"/>
-                <w:lang w:val="en-US"/>
               </w:rPr>
               <w:t>}</w:t>
             </w:r>
           </w:p>
+          <w:p>
+            <w:pPr>
+              <w:rPr>
+                <w:rFonts w:ascii="Calibri" w:hAnsi="Calibri" w:cs="Calibri"/>
+                <w:color w:val="000000"/>
+                <w:sz w:val="18"/>
+                <w:szCs w:val="18"/>
+              </w:rPr>
+            </w:pPr>
+          </w:p>
+          <w:p>
+            <w:pPr>
+              <w:rPr>
+                <w:rFonts w:ascii="Calibri" w:hAnsi="Calibri" w:cs="Calibri"/>
+                <w:color w:val="FF0000"/>
+                <w:sz w:val="18"/>
+                <w:szCs w:val="18"/>
+              </w:rPr>
+            </w:pPr>
+            <w:r>
+              <w:rPr>
+                <w:rFonts w:ascii="Calibri" w:hAnsi="Calibri" w:cs="Calibri"/>
+                <w:color w:val="FF0000"/>
+                <w:sz w:val="18"/>
+                <w:szCs w:val="18"/>
+              </w:rPr>
+              <w:t xml:space="preserve">Itemid </w:t>
+            </w:r>
+            <w:r>
+              <w:rPr>
+                <w:rFonts w:ascii="Calibri" w:hAnsi="Calibri" w:cs="Calibri"/>
+                <w:color w:val="FF0000"/>
+                <w:sz w:val="18"/>
+                <w:szCs w:val="18"/>
+                <w:lang w:val="en-US"/>
+              </w:rPr>
+              <w:sym w:font="Wingdings" w:char="F0E0"/>
+            </w:r>
+            <w:r>
+              <w:rPr>
+                <w:rFonts w:ascii="Calibri" w:hAnsi="Calibri" w:cs="Calibri"/>
+                <w:color w:val="FF0000"/>
+                <w:sz w:val="18"/>
+                <w:szCs w:val="18"/>
+              </w:rPr>
+              <w:t xml:space="preserve"> id des projektes für das die lieste erzeugt werden soll</w:t>
+            </w:r>
+          </w:p>
         </w:tc>
         <w:tc>
           <w:tcPr>
@@ -10199,477 +10540,670 @@
             <w:pPr>
               <w:rPr>
                 <w:rFonts w:ascii="Calibri" w:hAnsi="Calibri" w:cs="Calibri"/>
-                <w:color w:val="000000"/>
-                <w:sz w:val="18"/>
-                <w:szCs w:val="18"/>
-              </w:rPr>
-            </w:pPr>
-            <w:r>
-              <w:rPr>
-                <w:rFonts w:ascii="Calibri" w:hAnsi="Calibri" w:cs="Calibri"/>
-                <w:color w:val="000000"/>
-                <w:sz w:val="18"/>
-                <w:szCs w:val="18"/>
-              </w:rPr>
-              <w:t>[{</w:t>
-            </w:r>
-          </w:p>
-          <w:p>
-            <w:pPr>
-              <w:rPr>
-                <w:rFonts w:ascii="Calibri" w:hAnsi="Calibri" w:cs="Calibri"/>
-                <w:color w:val="000000"/>
-                <w:sz w:val="18"/>
-                <w:szCs w:val="18"/>
-              </w:rPr>
-            </w:pPr>
-            <w:r>
-              <w:rPr>
-                <w:rFonts w:ascii="Calibri" w:hAnsi="Calibri" w:cs="Calibri"/>
-                <w:color w:val="000000"/>
-                <w:sz w:val="18"/>
-                <w:szCs w:val="18"/>
+                <w:color w:val="FF0000"/>
+                <w:sz w:val="18"/>
+                <w:szCs w:val="18"/>
+                <w:lang w:val="en-US"/>
+              </w:rPr>
+            </w:pPr>
+            <w:r>
+              <w:rPr>
+                <w:rFonts w:ascii="Calibri" w:hAnsi="Calibri" w:cs="Calibri"/>
+                <w:color w:val="FF0000"/>
+                <w:sz w:val="18"/>
+                <w:szCs w:val="18"/>
+                <w:lang w:val="en-US"/>
+              </w:rPr>
+              <w:t xml:space="preserve">"circuits": </w:t>
+            </w:r>
+            <w:r>
+              <w:rPr>
+                <w:rFonts w:ascii="Calibri" w:hAnsi="Calibri" w:cs="Calibri"/>
+                <w:color w:val="FF0000"/>
+                <w:sz w:val="18"/>
+                <w:szCs w:val="18"/>
+                <w:lang w:val="en-US"/>
+              </w:rPr>
+              <w:t>[</w:t>
+            </w:r>
+            <w:r>
+              <w:rPr>
+                <w:rFonts w:ascii="Calibri" w:hAnsi="Calibri" w:cs="Calibri"/>
+                <w:color w:val="FF0000"/>
+                <w:sz w:val="18"/>
+                <w:szCs w:val="18"/>
+                <w:lang w:val="en-US"/>
+              </w:rPr>
+              <w:t xml:space="preserve"> </w:t>
+            </w:r>
+          </w:p>
+          <w:p>
+            <w:pPr>
+              <w:rPr>
+                <w:rFonts w:ascii="Calibri" w:hAnsi="Calibri" w:cs="Calibri"/>
+                <w:color w:val="FF0000"/>
+                <w:sz w:val="18"/>
+                <w:szCs w:val="18"/>
+                <w:lang w:val="en-US"/>
+              </w:rPr>
+            </w:pPr>
+            <w:r>
+              <w:rPr>
+                <w:rFonts w:ascii="Calibri" w:hAnsi="Calibri" w:cs="Calibri"/>
+                <w:color w:val="FF0000"/>
+                <w:sz w:val="18"/>
+                <w:szCs w:val="18"/>
+                <w:lang w:val="en-US"/>
+              </w:rPr>
+              <w:t xml:space="preserve">   {</w:t>
+            </w:r>
+            <w:r>
+              <w:rPr>
+                <w:rFonts w:ascii="Calibri" w:hAnsi="Calibri" w:cs="Calibri"/>
+                <w:color w:val="FF0000"/>
+                <w:sz w:val="18"/>
+                <w:szCs w:val="18"/>
+                <w:lang w:val="en-US"/>
+              </w:rPr>
+              <w:t>"name": "</w:t>
+            </w:r>
+            <w:r>
+              <w:rPr>
+                <w:rFonts w:ascii="Calibri" w:hAnsi="Calibri" w:cs="Calibri"/>
+                <w:i/>
+                <w:color w:val="FF0000"/>
+                <w:sz w:val="18"/>
+                <w:szCs w:val="18"/>
+                <w:lang w:val="en-US"/>
+              </w:rPr>
+              <w:t>Fi</w:t>
+            </w:r>
+            <w:r>
+              <w:rPr>
+                <w:rFonts w:ascii="Calibri" w:hAnsi="Calibri" w:cs="Calibri"/>
+                <w:i/>
+                <w:color w:val="FF0000"/>
+                <w:sz w:val="18"/>
+                <w:szCs w:val="18"/>
+                <w:lang w:val="en-US"/>
+              </w:rPr>
+              <w:t>XXX</w:t>
+            </w:r>
+            <w:r>
+              <w:rPr>
+                <w:rFonts w:ascii="Calibri" w:hAnsi="Calibri" w:cs="Calibri"/>
+                <w:color w:val="FF0000"/>
+                <w:sz w:val="18"/>
+                <w:szCs w:val="18"/>
+                <w:lang w:val="en-US"/>
+              </w:rPr>
+              <w:t>",</w:t>
+            </w:r>
+          </w:p>
+          <w:p>
+            <w:pPr>
+              <w:rPr>
+                <w:rFonts w:ascii="Calibri" w:hAnsi="Calibri" w:cs="Calibri"/>
+                <w:color w:val="FF0000"/>
+                <w:sz w:val="18"/>
+                <w:szCs w:val="18"/>
+                <w:lang w:val="en-US"/>
+              </w:rPr>
+            </w:pPr>
+            <w:r>
+              <w:rPr>
+                <w:rFonts w:ascii="Calibri" w:hAnsi="Calibri" w:cs="Calibri"/>
+                <w:color w:val="FF0000"/>
+                <w:sz w:val="18"/>
+                <w:szCs w:val="18"/>
+                <w:lang w:val="en-US"/>
+              </w:rPr>
+              <w:t xml:space="preserve">   </w:t>
+            </w:r>
+            <w:r>
+              <w:rPr>
+                <w:rFonts w:ascii="Calibri" w:hAnsi="Calibri" w:cs="Calibri"/>
+                <w:color w:val="FF0000"/>
+                <w:sz w:val="18"/>
+                <w:szCs w:val="18"/>
+                <w:lang w:val="en-US"/>
+              </w:rPr>
+              <w:t xml:space="preserve"> </w:t>
+            </w:r>
+            <w:bookmarkStart w:id="32" w:name="_Hlk518551257"/>
+            <w:r>
+              <w:rPr>
+                <w:rFonts w:ascii="Calibri" w:hAnsi="Calibri" w:cs="Calibri"/>
+                <w:color w:val="FF0000"/>
+                <w:sz w:val="18"/>
+                <w:szCs w:val="18"/>
+                <w:lang w:val="en-US"/>
+              </w:rPr>
+              <w:t xml:space="preserve">"value": </w:t>
+            </w:r>
+            <w:bookmarkEnd w:id="32"/>
+            <w:r>
+              <w:rPr>
+                <w:rFonts w:ascii="Calibri" w:hAnsi="Calibri" w:cs="Calibri"/>
+                <w:color w:val="FF0000"/>
+                <w:sz w:val="18"/>
+                <w:szCs w:val="18"/>
+                <w:lang w:val="en-US"/>
+              </w:rPr>
+              <w:t>100</w:t>
+            </w:r>
+            <w:r>
+              <w:rPr>
+                <w:rFonts w:ascii="Calibri" w:hAnsi="Calibri" w:cs="Calibri"/>
+                <w:color w:val="FF0000"/>
+                <w:sz w:val="18"/>
+                <w:szCs w:val="18"/>
+                <w:lang w:val="en-US"/>
+              </w:rPr>
+              <w:t>,</w:t>
+            </w:r>
+          </w:p>
+          <w:p>
+            <w:pPr>
+              <w:rPr>
+                <w:rFonts w:ascii="Calibri" w:hAnsi="Calibri" w:cs="Calibri"/>
+                <w:color w:val="FF0000"/>
+                <w:sz w:val="18"/>
+                <w:szCs w:val="18"/>
+                <w:lang w:val="en-US"/>
+              </w:rPr>
+            </w:pPr>
+            <w:r>
+              <w:rPr>
+                <w:rFonts w:ascii="Calibri" w:hAnsi="Calibri" w:cs="Calibri"/>
+                <w:color w:val="FF0000"/>
+                <w:sz w:val="18"/>
+                <w:szCs w:val="18"/>
+                <w:lang w:val="en-US"/>
+              </w:rPr>
+              <w:t xml:space="preserve">    "fuses": </w:t>
+            </w:r>
+            <w:r>
+              <w:rPr>
+                <w:rFonts w:ascii="Calibri" w:hAnsi="Calibri" w:cs="Calibri"/>
+                <w:color w:val="FF0000"/>
+                <w:sz w:val="18"/>
+                <w:szCs w:val="18"/>
+                <w:lang w:val="en-US"/>
+              </w:rPr>
+              <w:t>[</w:t>
+            </w:r>
+          </w:p>
+          <w:p>
+            <w:pPr>
+              <w:rPr>
+                <w:rFonts w:ascii="Calibri" w:hAnsi="Calibri" w:cs="Calibri"/>
+                <w:color w:val="FF0000"/>
+                <w:sz w:val="18"/>
+                <w:szCs w:val="18"/>
+                <w:lang w:val="en-US"/>
+              </w:rPr>
+            </w:pPr>
+            <w:r>
+              <w:rPr>
+                <w:rFonts w:ascii="Calibri" w:hAnsi="Calibri" w:cs="Calibri"/>
+                <w:color w:val="FF0000"/>
+                <w:sz w:val="18"/>
+                <w:szCs w:val="18"/>
+                <w:lang w:val="en-US"/>
+              </w:rPr>
+              <w:t xml:space="preserve">       {"name": "</w:t>
+            </w:r>
+            <w:r>
+              <w:rPr>
+                <w:rFonts w:ascii="Calibri" w:hAnsi="Calibri" w:cs="Calibri"/>
+                <w:i/>
+                <w:color w:val="FF0000"/>
+                <w:sz w:val="18"/>
+                <w:szCs w:val="18"/>
+                <w:lang w:val="en-US"/>
+              </w:rPr>
+              <w:t>SicherungXXX</w:t>
+            </w:r>
+            <w:r>
+              <w:rPr>
+                <w:rFonts w:ascii="Calibri" w:hAnsi="Calibri" w:cs="Calibri"/>
+                <w:color w:val="FF0000"/>
+                <w:sz w:val="18"/>
+                <w:szCs w:val="18"/>
+                <w:lang w:val="en-US"/>
+              </w:rPr>
+              <w:t>",</w:t>
+            </w:r>
+          </w:p>
+          <w:p>
+            <w:pPr>
+              <w:rPr>
+                <w:rFonts w:ascii="Calibri" w:hAnsi="Calibri" w:cs="Calibri"/>
+                <w:color w:val="FF0000"/>
+                <w:sz w:val="18"/>
+                <w:szCs w:val="18"/>
+                <w:lang w:val="en-US"/>
+              </w:rPr>
+            </w:pPr>
+            <w:r>
+              <w:rPr>
+                <w:rFonts w:ascii="Calibri" w:hAnsi="Calibri" w:cs="Calibri"/>
+                <w:color w:val="FF0000"/>
+                <w:sz w:val="18"/>
+                <w:szCs w:val="18"/>
+                <w:lang w:val="en-US"/>
+              </w:rPr>
+              <w:t xml:space="preserve">        "value": 16,</w:t>
+            </w:r>
+          </w:p>
+          <w:p>
+            <w:pPr>
+              <w:rPr>
+                <w:rFonts w:ascii="Calibri" w:hAnsi="Calibri" w:cs="Calibri"/>
+                <w:color w:val="FF0000"/>
+                <w:sz w:val="18"/>
+                <w:szCs w:val="18"/>
+                <w:lang w:val="en-US"/>
+              </w:rPr>
+            </w:pPr>
+            <w:r>
+              <w:rPr>
+                <w:rFonts w:ascii="Calibri" w:hAnsi="Calibri" w:cs="Calibri"/>
+                <w:color w:val="FF0000"/>
+                <w:sz w:val="18"/>
+                <w:szCs w:val="18"/>
+                <w:lang w:val="en-US"/>
+              </w:rPr>
+              <w:t xml:space="preserve">        </w:t>
+            </w:r>
+            <w:r>
+              <w:rPr>
+                <w:rFonts w:ascii="Calibri" w:hAnsi="Calibri" w:cs="Calibri"/>
+                <w:color w:val="FF0000"/>
+                <w:sz w:val="18"/>
+                <w:szCs w:val="18"/>
+                <w:lang w:val="en-US"/>
+              </w:rPr>
+              <w:t xml:space="preserve">"devices": </w:t>
+            </w:r>
+            <w:r>
+              <w:rPr>
+                <w:rFonts w:ascii="Calibri" w:hAnsi="Calibri" w:cs="Calibri"/>
+                <w:color w:val="FF0000"/>
+                <w:sz w:val="18"/>
+                <w:szCs w:val="18"/>
+                <w:lang w:val="en-US"/>
+              </w:rPr>
+              <w:t xml:space="preserve"> </w:t>
+            </w:r>
+            <w:r>
+              <w:rPr>
+                <w:rFonts w:ascii="Calibri" w:hAnsi="Calibri" w:cs="Calibri"/>
+                <w:color w:val="FF0000"/>
+                <w:sz w:val="18"/>
+                <w:szCs w:val="18"/>
+                <w:lang w:val="en-US"/>
+              </w:rPr>
+              <w:t>[</w:t>
+            </w:r>
+            <w:r>
+              <w:rPr>
+                <w:rFonts w:ascii="Calibri" w:hAnsi="Calibri" w:cs="Calibri"/>
+                <w:color w:val="FF0000"/>
+                <w:sz w:val="18"/>
+                <w:szCs w:val="18"/>
+                <w:lang w:val="en-US"/>
               </w:rPr>
               <w:tab/>
+            </w:r>
+            <w:bookmarkStart w:id="33" w:name="_Hlk518550942"/>
+          </w:p>
+          <w:p>
+            <w:pPr>
+              <w:rPr>
+                <w:rFonts w:ascii="Calibri" w:hAnsi="Calibri" w:cs="Calibri"/>
+                <w:color w:val="FF0000"/>
+                <w:sz w:val="18"/>
+                <w:szCs w:val="18"/>
+                <w:lang w:val="en-US"/>
+              </w:rPr>
+            </w:pPr>
+            <w:r>
+              <w:rPr>
+                <w:rFonts w:ascii="Calibri" w:hAnsi="Calibri" w:cs="Calibri"/>
+                <w:color w:val="FF0000"/>
+                <w:sz w:val="18"/>
+                <w:szCs w:val="18"/>
+                <w:lang w:val="en-US"/>
+              </w:rPr>
+              <w:t xml:space="preserve">                  </w:t>
+            </w:r>
+            <w:r>
+              <w:rPr>
+                <w:rFonts w:ascii="Calibri" w:hAnsi="Calibri" w:cs="Calibri"/>
+                <w:color w:val="FF0000"/>
+                <w:sz w:val="18"/>
+                <w:szCs w:val="18"/>
+                <w:lang w:val="en-US"/>
+              </w:rPr>
               <w:t>"name": "</w:t>
             </w:r>
             <w:r>
               <w:rPr>
                 <w:rFonts w:ascii="Calibri" w:hAnsi="Calibri" w:cs="Calibri"/>
-                <w:color w:val="000000"/>
-                <w:sz w:val="18"/>
-                <w:szCs w:val="18"/>
-              </w:rPr>
-              <w:t>Sicherung</w:t>
-            </w:r>
-            <w:r>
-              <w:rPr>
-                <w:rFonts w:ascii="Calibri" w:hAnsi="Calibri" w:cs="Calibri"/>
-                <w:color w:val="000000"/>
-                <w:sz w:val="18"/>
-                <w:szCs w:val="18"/>
+                <w:i/>
+                <w:color w:val="FF0000"/>
+                <w:sz w:val="18"/>
+                <w:szCs w:val="18"/>
+                <w:lang w:val="en-US"/>
+              </w:rPr>
+              <w:t>deviceXXX</w:t>
+            </w:r>
+            <w:r>
+              <w:rPr>
+                <w:rFonts w:ascii="Calibri" w:hAnsi="Calibri" w:cs="Calibri"/>
+                <w:color w:val="FF0000"/>
+                <w:sz w:val="18"/>
+                <w:szCs w:val="18"/>
+                <w:lang w:val="en-US"/>
               </w:rPr>
               <w:t>",</w:t>
             </w:r>
-          </w:p>
-          <w:p>
-            <w:pPr>
-              <w:rPr>
-                <w:rFonts w:ascii="Calibri" w:hAnsi="Calibri" w:cs="Calibri"/>
-                <w:color w:val="000000"/>
-                <w:sz w:val="18"/>
-                <w:szCs w:val="18"/>
-              </w:rPr>
-            </w:pPr>
-            <w:bookmarkStart w:id="29" w:name="_Hlk517948303"/>
-            <w:r>
-              <w:rPr>
-                <w:rFonts w:ascii="Calibri" w:hAnsi="Calibri" w:cs="Calibri"/>
-                <w:color w:val="000000"/>
-                <w:sz w:val="18"/>
-                <w:szCs w:val="18"/>
-              </w:rPr>
-              <w:t xml:space="preserve">                  "value</w:t>
-            </w:r>
-            <w:r>
-              <w:rPr>
-                <w:rFonts w:ascii="Calibri" w:hAnsi="Calibri" w:cs="Calibri"/>
-                <w:color w:val="000000"/>
-                <w:sz w:val="18"/>
-                <w:szCs w:val="18"/>
-              </w:rPr>
-              <w:t xml:space="preserve">": </w:t>
-            </w:r>
-            <w:r>
-              <w:rPr>
-                <w:rFonts w:ascii="Calibri" w:hAnsi="Calibri" w:cs="Calibri"/>
-                <w:color w:val="000000"/>
-                <w:sz w:val="18"/>
-                <w:szCs w:val="18"/>
-              </w:rPr>
-              <w:t>16</w:t>
-            </w:r>
-          </w:p>
-          <w:bookmarkEnd w:id="29"/>
-          <w:p>
-            <w:pPr>
-              <w:rPr>
-                <w:rFonts w:ascii="Calibri" w:hAnsi="Calibri" w:cs="Calibri"/>
-                <w:color w:val="000000"/>
-                <w:sz w:val="18"/>
-                <w:szCs w:val="18"/>
-              </w:rPr>
-            </w:pPr>
-            <w:r>
-              <w:rPr>
-                <w:rFonts w:ascii="Calibri" w:hAnsi="Calibri" w:cs="Calibri"/>
-                <w:color w:val="000000"/>
-                <w:sz w:val="18"/>
-                <w:szCs w:val="18"/>
-              </w:rPr>
-              <w:tab/>
-            </w:r>
-            <w:bookmarkStart w:id="30" w:name="_Hlk517948269"/>
-            <w:r>
-              <w:rPr>
-                <w:rFonts w:ascii="Calibri" w:hAnsi="Calibri" w:cs="Calibri"/>
-                <w:color w:val="000000"/>
-                <w:sz w:val="18"/>
-                <w:szCs w:val="18"/>
-              </w:rPr>
-              <w:t>"count</w:t>
-            </w:r>
-            <w:r>
-              <w:rPr>
-                <w:rFonts w:ascii="Calibri" w:hAnsi="Calibri" w:cs="Calibri"/>
-                <w:color w:val="000000"/>
-                <w:sz w:val="18"/>
-                <w:szCs w:val="18"/>
-              </w:rPr>
-              <w:t>": "1</w:t>
-            </w:r>
-            <w:r>
-              <w:rPr>
-                <w:rFonts w:ascii="Calibri" w:hAnsi="Calibri" w:cs="Calibri"/>
-                <w:color w:val="000000"/>
-                <w:sz w:val="18"/>
-                <w:szCs w:val="18"/>
-              </w:rPr>
-              <w:t>0</w:t>
-            </w:r>
-            <w:r>
-              <w:rPr>
-                <w:rFonts w:ascii="Calibri" w:hAnsi="Calibri" w:cs="Calibri"/>
-                <w:color w:val="000000"/>
-                <w:sz w:val="18"/>
-                <w:szCs w:val="18"/>
-              </w:rPr>
-              <w:t>"</w:t>
-            </w:r>
-            <w:bookmarkEnd w:id="30"/>
-          </w:p>
-          <w:p>
-            <w:pPr>
-              <w:rPr>
-                <w:rFonts w:ascii="Calibri" w:hAnsi="Calibri" w:cs="Calibri"/>
-                <w:color w:val="000000"/>
-                <w:sz w:val="18"/>
-                <w:szCs w:val="18"/>
-              </w:rPr>
-            </w:pPr>
-            <w:r>
-              <w:rPr>
-                <w:rFonts w:ascii="Calibri" w:hAnsi="Calibri" w:cs="Calibri"/>
-                <w:color w:val="000000"/>
-                <w:sz w:val="18"/>
-                <w:szCs w:val="18"/>
-              </w:rPr>
-              <w:t>}, {</w:t>
-            </w:r>
-          </w:p>
-          <w:p>
-            <w:pPr>
-              <w:rPr>
-                <w:rFonts w:ascii="Calibri" w:hAnsi="Calibri" w:cs="Calibri"/>
-                <w:color w:val="000000"/>
-                <w:sz w:val="18"/>
-                <w:szCs w:val="18"/>
-                <w:lang w:val="en-US"/>
-              </w:rPr>
-            </w:pPr>
-            <w:r>
-              <w:rPr>
-                <w:rFonts w:ascii="Calibri" w:hAnsi="Calibri" w:cs="Calibri"/>
-                <w:color w:val="000000"/>
-                <w:sz w:val="18"/>
-                <w:szCs w:val="18"/>
-              </w:rPr>
-              <w:tab/>
-            </w:r>
-            <w:r>
-              <w:rPr>
-                <w:rFonts w:ascii="Calibri" w:hAnsi="Calibri" w:cs="Calibri"/>
-                <w:color w:val="000000"/>
-                <w:sz w:val="18"/>
-                <w:szCs w:val="18"/>
-                <w:lang w:val="en-US"/>
-              </w:rPr>
-              <w:t>"name": "Sicherung",</w:t>
-            </w:r>
-          </w:p>
-          <w:p>
-            <w:pPr>
-              <w:rPr>
-                <w:rFonts w:ascii="Calibri" w:hAnsi="Calibri" w:cs="Calibri"/>
-                <w:color w:val="000000"/>
-                <w:sz w:val="18"/>
-                <w:szCs w:val="18"/>
-              </w:rPr>
-            </w:pPr>
-            <w:r>
-              <w:rPr>
-                <w:rFonts w:ascii="Calibri" w:hAnsi="Calibri" w:cs="Calibri"/>
-                <w:color w:val="000000"/>
-                <w:sz w:val="18"/>
-                <w:szCs w:val="18"/>
-              </w:rPr>
-              <w:t xml:space="preserve">                  "value</w:t>
-            </w:r>
-            <w:r>
-              <w:rPr>
-                <w:rFonts w:ascii="Calibri" w:hAnsi="Calibri" w:cs="Calibri"/>
-                <w:color w:val="000000"/>
-                <w:sz w:val="18"/>
-                <w:szCs w:val="18"/>
-              </w:rPr>
-              <w:t xml:space="preserve">": </w:t>
-            </w:r>
-            <w:r>
-              <w:rPr>
-                <w:rFonts w:ascii="Calibri" w:hAnsi="Calibri" w:cs="Calibri"/>
-                <w:color w:val="000000"/>
-                <w:sz w:val="18"/>
-                <w:szCs w:val="18"/>
-              </w:rPr>
-              <w:t>6</w:t>
-            </w:r>
-          </w:p>
-          <w:p>
-            <w:pPr>
-              <w:rPr>
-                <w:rFonts w:ascii="Calibri" w:hAnsi="Calibri" w:cs="Calibri"/>
-                <w:color w:val="000000"/>
-                <w:sz w:val="18"/>
-                <w:szCs w:val="18"/>
-                <w:lang w:val="en-US"/>
-              </w:rPr>
-            </w:pPr>
-            <w:r>
-              <w:rPr>
-                <w:rFonts w:ascii="Calibri" w:hAnsi="Calibri" w:cs="Calibri"/>
-                <w:color w:val="000000"/>
-                <w:sz w:val="18"/>
-                <w:szCs w:val="18"/>
-                <w:lang w:val="en-US"/>
-              </w:rPr>
-              <w:tab/>
-              <w:t>"count": "</w:t>
-            </w:r>
-            <w:r>
-              <w:rPr>
-                <w:rFonts w:ascii="Calibri" w:hAnsi="Calibri" w:cs="Calibri"/>
-                <w:color w:val="000000"/>
-                <w:sz w:val="18"/>
-                <w:szCs w:val="18"/>
-                <w:lang w:val="en-US"/>
-              </w:rPr>
-              <w:t>3</w:t>
-            </w:r>
-            <w:r>
-              <w:rPr>
-                <w:rFonts w:ascii="Calibri" w:hAnsi="Calibri" w:cs="Calibri"/>
-                <w:color w:val="000000"/>
-                <w:sz w:val="18"/>
-                <w:szCs w:val="18"/>
-                <w:lang w:val="en-US"/>
-              </w:rPr>
-              <w:t>"</w:t>
-            </w:r>
-          </w:p>
-          <w:p>
-            <w:pPr>
-              <w:rPr>
-                <w:rFonts w:ascii="Calibri" w:hAnsi="Calibri" w:cs="Calibri"/>
-                <w:color w:val="000000"/>
-                <w:sz w:val="18"/>
-                <w:szCs w:val="18"/>
-                <w:lang w:val="en-US"/>
-              </w:rPr>
-            </w:pPr>
-            <w:r>
-              <w:rPr>
-                <w:rFonts w:ascii="Calibri" w:hAnsi="Calibri" w:cs="Calibri"/>
-                <w:color w:val="000000"/>
-                <w:sz w:val="18"/>
-                <w:szCs w:val="18"/>
-                <w:lang w:val="en-US"/>
-              </w:rPr>
-              <w:t>}, {</w:t>
-            </w:r>
-          </w:p>
-          <w:p>
-            <w:pPr>
-              <w:rPr>
-                <w:rFonts w:ascii="Calibri" w:hAnsi="Calibri" w:cs="Calibri"/>
-                <w:color w:val="000000"/>
-                <w:sz w:val="18"/>
-                <w:szCs w:val="18"/>
-                <w:lang w:val="en-US"/>
-              </w:rPr>
-            </w:pPr>
-            <w:r>
-              <w:rPr>
-                <w:rFonts w:ascii="Calibri" w:hAnsi="Calibri" w:cs="Calibri"/>
-                <w:color w:val="000000"/>
-                <w:sz w:val="18"/>
-                <w:szCs w:val="18"/>
-                <w:lang w:val="en-US"/>
-              </w:rPr>
-              <w:tab/>
-              <w:t>"name": "Fi",</w:t>
-            </w:r>
-          </w:p>
-          <w:p>
-            <w:pPr>
-              <w:rPr>
-                <w:rFonts w:ascii="Calibri" w:hAnsi="Calibri" w:cs="Calibri"/>
-                <w:color w:val="000000"/>
-                <w:sz w:val="18"/>
-                <w:szCs w:val="18"/>
-              </w:rPr>
-            </w:pPr>
-            <w:r>
-              <w:rPr>
-                <w:rFonts w:ascii="Calibri" w:hAnsi="Calibri" w:cs="Calibri"/>
-                <w:color w:val="000000"/>
-                <w:sz w:val="18"/>
-                <w:szCs w:val="18"/>
-              </w:rPr>
-              <w:t xml:space="preserve">                  "value</w:t>
-            </w:r>
-            <w:r>
-              <w:rPr>
-                <w:rFonts w:ascii="Calibri" w:hAnsi="Calibri" w:cs="Calibri"/>
-                <w:color w:val="000000"/>
-                <w:sz w:val="18"/>
-                <w:szCs w:val="18"/>
-              </w:rPr>
-              <w:t xml:space="preserve">": </w:t>
-            </w:r>
-            <w:r>
-              <w:rPr>
-                <w:rFonts w:ascii="Calibri" w:hAnsi="Calibri" w:cs="Calibri"/>
-                <w:color w:val="000000"/>
-                <w:sz w:val="18"/>
-                <w:szCs w:val="18"/>
-              </w:rPr>
-              <w:t>100</w:t>
-            </w:r>
-          </w:p>
-          <w:p>
-            <w:pPr>
-              <w:rPr>
-                <w:rFonts w:ascii="Calibri" w:hAnsi="Calibri" w:cs="Calibri"/>
-                <w:color w:val="000000"/>
-                <w:sz w:val="18"/>
-                <w:szCs w:val="18"/>
-                <w:lang w:val="en-US"/>
-              </w:rPr>
-            </w:pPr>
-            <w:r>
-              <w:rPr>
-                <w:rFonts w:ascii="Calibri" w:hAnsi="Calibri" w:cs="Calibri"/>
-                <w:color w:val="000000"/>
-                <w:sz w:val="18"/>
-                <w:szCs w:val="18"/>
-                <w:lang w:val="en-US"/>
-              </w:rPr>
-              <w:tab/>
-            </w:r>
-            <w:r>
-              <w:rPr>
-                <w:rFonts w:ascii="Calibri" w:hAnsi="Calibri" w:cs="Calibri"/>
-                <w:color w:val="000000"/>
-                <w:sz w:val="18"/>
-                <w:szCs w:val="18"/>
-                <w:lang w:val="en-US"/>
-              </w:rPr>
-              <w:t>"count</w:t>
-            </w:r>
-            <w:r>
-              <w:rPr>
-                <w:rFonts w:ascii="Calibri" w:hAnsi="Calibri" w:cs="Calibri"/>
-                <w:color w:val="000000"/>
-                <w:sz w:val="18"/>
-                <w:szCs w:val="18"/>
-                <w:lang w:val="en-US"/>
-              </w:rPr>
-              <w:t>": "2"</w:t>
-            </w:r>
-          </w:p>
-          <w:p>
-            <w:pPr>
-              <w:rPr>
-                <w:rFonts w:ascii="Calibri" w:hAnsi="Calibri" w:cs="Calibri"/>
-                <w:color w:val="000000"/>
-                <w:sz w:val="18"/>
-                <w:szCs w:val="18"/>
-                <w:lang w:val="en-US"/>
-              </w:rPr>
-            </w:pPr>
-            <w:r>
-              <w:rPr>
-                <w:rFonts w:ascii="Calibri" w:hAnsi="Calibri" w:cs="Calibri"/>
-                <w:color w:val="000000"/>
-                <w:sz w:val="18"/>
-                <w:szCs w:val="18"/>
-                <w:lang w:val="en-US"/>
-              </w:rPr>
-              <w:t>}</w:t>
-            </w:r>
-            <w:r>
-              <w:rPr>
-                <w:rFonts w:ascii="Calibri" w:hAnsi="Calibri" w:cs="Calibri"/>
-                <w:color w:val="000000"/>
-                <w:sz w:val="18"/>
-                <w:szCs w:val="18"/>
-                <w:lang w:val="en-US"/>
-              </w:rPr>
-              <w:t>,  ……</w:t>
-            </w:r>
-          </w:p>
-          <w:p>
-            <w:pPr>
-              <w:rPr>
-                <w:rFonts w:ascii="Calibri" w:hAnsi="Calibri" w:cs="Calibri"/>
-                <w:color w:val="000000"/>
-                <w:sz w:val="18"/>
-                <w:szCs w:val="18"/>
-              </w:rPr>
-            </w:pPr>
-            <w:r>
-              <w:rPr>
-                <w:rFonts w:ascii="Calibri" w:hAnsi="Calibri" w:cs="Calibri"/>
-                <w:color w:val="000000"/>
-                <w:sz w:val="18"/>
-                <w:szCs w:val="18"/>
-              </w:rPr>
-              <w:t xml:space="preserve">]                 NOCH NICHT FERTIG DEFINIERT (ist mehr eine </w:t>
-            </w:r>
-            <w:proofErr w:type="gramStart"/>
-            <w:r>
-              <w:rPr>
-                <w:rFonts w:ascii="Calibri" w:hAnsi="Calibri" w:cs="Calibri"/>
-                <w:color w:val="000000"/>
-                <w:sz w:val="18"/>
-                <w:szCs w:val="18"/>
-              </w:rPr>
-              <w:t>shoppinglist !</w:t>
-            </w:r>
-            <w:proofErr w:type="gramEnd"/>
-            <w:r>
-              <w:rPr>
-                <w:rFonts w:ascii="Calibri" w:hAnsi="Calibri" w:cs="Calibri"/>
-                <w:color w:val="000000"/>
-                <w:sz w:val="18"/>
-                <w:szCs w:val="18"/>
-              </w:rPr>
-              <w:t>)</w:t>
-            </w:r>
+            <w:bookmarkEnd w:id="33"/>
+          </w:p>
+          <w:p>
+            <w:pPr>
+              <w:rPr>
+                <w:rFonts w:ascii="Calibri" w:hAnsi="Calibri" w:cs="Calibri"/>
+                <w:color w:val="FF0000"/>
+                <w:sz w:val="18"/>
+                <w:szCs w:val="18"/>
+              </w:rPr>
+            </w:pPr>
+            <w:r>
+              <w:rPr>
+                <w:rFonts w:ascii="Calibri" w:hAnsi="Calibri" w:cs="Calibri"/>
+                <w:color w:val="FF0000"/>
+                <w:sz w:val="18"/>
+                <w:szCs w:val="18"/>
+                <w:lang w:val="en-US"/>
+              </w:rPr>
+              <w:t xml:space="preserve">                  </w:t>
+            </w:r>
+            <w:r>
+              <w:rPr>
+                <w:rFonts w:ascii="Calibri" w:hAnsi="Calibri" w:cs="Calibri"/>
+                <w:color w:val="FF0000"/>
+                <w:sz w:val="18"/>
+                <w:szCs w:val="18"/>
+                <w:lang w:val="en-US"/>
+              </w:rPr>
+              <w:t>"name": "</w:t>
+            </w:r>
+            <w:r>
+              <w:rPr>
+                <w:rFonts w:ascii="Calibri" w:hAnsi="Calibri" w:cs="Calibri"/>
+                <w:i/>
+                <w:color w:val="FF0000"/>
+                <w:sz w:val="18"/>
+                <w:szCs w:val="18"/>
+                <w:lang w:val="en-US"/>
+              </w:rPr>
+              <w:t>deviceXXX</w:t>
+            </w:r>
+            <w:r>
+              <w:rPr>
+                <w:rFonts w:ascii="Calibri" w:hAnsi="Calibri" w:cs="Calibri"/>
+                <w:color w:val="FF0000"/>
+                <w:sz w:val="18"/>
+                <w:szCs w:val="18"/>
+                <w:lang w:val="en-US"/>
+              </w:rPr>
+              <w:t xml:space="preserve">", ……  </w:t>
+            </w:r>
+            <w:r>
+              <w:rPr>
+                <w:rFonts w:ascii="Calibri" w:hAnsi="Calibri" w:cs="Calibri"/>
+                <w:color w:val="FF0000"/>
+                <w:sz w:val="18"/>
+                <w:szCs w:val="18"/>
+              </w:rPr>
+              <w:sym w:font="Wingdings" w:char="F0E0"/>
+            </w:r>
+            <w:r>
+              <w:rPr>
+                <w:rFonts w:ascii="Calibri" w:hAnsi="Calibri" w:cs="Calibri"/>
+                <w:color w:val="FF0000"/>
+                <w:sz w:val="18"/>
+                <w:szCs w:val="18"/>
+                <w:lang w:val="en-US"/>
+              </w:rPr>
+              <w:t xml:space="preserve"> </w:t>
+            </w:r>
+            <w:r>
+              <w:rPr>
+                <w:rFonts w:ascii="Calibri" w:hAnsi="Calibri" w:cs="Calibri"/>
+                <w:color w:val="FF0000"/>
+                <w:sz w:val="18"/>
+                <w:szCs w:val="18"/>
+              </w:rPr>
+              <w:t>weitere devices</w:t>
+            </w:r>
+          </w:p>
+          <w:p>
+            <w:pPr>
+              <w:rPr>
+                <w:rFonts w:ascii="Calibri" w:hAnsi="Calibri" w:cs="Calibri"/>
+                <w:color w:val="FF0000"/>
+                <w:sz w:val="18"/>
+                <w:szCs w:val="18"/>
+              </w:rPr>
+            </w:pPr>
+            <w:r>
+              <w:rPr>
+                <w:rFonts w:ascii="Calibri" w:hAnsi="Calibri" w:cs="Calibri"/>
+                <w:color w:val="FF0000"/>
+                <w:sz w:val="18"/>
+                <w:szCs w:val="18"/>
+              </w:rPr>
+              <w:t xml:space="preserve">               ]</w:t>
+            </w:r>
+          </w:p>
+          <w:p>
+            <w:pPr>
+              <w:rPr>
+                <w:rFonts w:ascii="Calibri" w:hAnsi="Calibri" w:cs="Calibri"/>
+                <w:color w:val="FF0000"/>
+                <w:sz w:val="18"/>
+                <w:szCs w:val="18"/>
+              </w:rPr>
+            </w:pPr>
+            <w:r>
+              <w:rPr>
+                <w:rFonts w:ascii="Calibri" w:hAnsi="Calibri" w:cs="Calibri"/>
+                <w:color w:val="FF0000"/>
+                <w:sz w:val="18"/>
+                <w:szCs w:val="18"/>
+              </w:rPr>
+              <w:t xml:space="preserve">        }, …….  </w:t>
+            </w:r>
+            <w:r>
+              <w:rPr>
+                <w:rFonts w:ascii="Calibri" w:hAnsi="Calibri" w:cs="Calibri"/>
+                <w:color w:val="FF0000"/>
+                <w:sz w:val="18"/>
+                <w:szCs w:val="18"/>
+              </w:rPr>
+              <w:sym w:font="Wingdings" w:char="F0E0"/>
+            </w:r>
+            <w:r>
+              <w:rPr>
+                <w:rFonts w:ascii="Calibri" w:hAnsi="Calibri" w:cs="Calibri"/>
+                <w:color w:val="FF0000"/>
+                <w:sz w:val="18"/>
+                <w:szCs w:val="18"/>
+              </w:rPr>
+              <w:t xml:space="preserve"> weitere Sicherungen</w:t>
+            </w:r>
+          </w:p>
+          <w:p>
+            <w:pPr>
+              <w:rPr>
+                <w:rFonts w:ascii="Calibri" w:hAnsi="Calibri" w:cs="Calibri"/>
+                <w:color w:val="FF0000"/>
+                <w:sz w:val="18"/>
+                <w:szCs w:val="18"/>
+              </w:rPr>
+            </w:pPr>
+            <w:r>
+              <w:rPr>
+                <w:rFonts w:ascii="Calibri" w:hAnsi="Calibri" w:cs="Calibri"/>
+                <w:color w:val="FF0000"/>
+                <w:sz w:val="18"/>
+                <w:szCs w:val="18"/>
+              </w:rPr>
+              <w:t xml:space="preserve">      ]</w:t>
+            </w:r>
+          </w:p>
+          <w:p>
+            <w:pPr>
+              <w:rPr>
+                <w:rFonts w:ascii="Calibri" w:hAnsi="Calibri" w:cs="Calibri"/>
+                <w:color w:val="FF0000"/>
+                <w:sz w:val="18"/>
+                <w:szCs w:val="18"/>
+              </w:rPr>
+            </w:pPr>
+            <w:r>
+              <w:rPr>
+                <w:rFonts w:ascii="Calibri" w:hAnsi="Calibri" w:cs="Calibri"/>
+                <w:color w:val="FF0000"/>
+                <w:sz w:val="18"/>
+                <w:szCs w:val="18"/>
+              </w:rPr>
+              <w:t xml:space="preserve">     }, …….  </w:t>
+            </w:r>
+            <w:r>
+              <w:rPr>
+                <w:rFonts w:ascii="Calibri" w:hAnsi="Calibri" w:cs="Calibri"/>
+                <w:color w:val="FF0000"/>
+                <w:sz w:val="18"/>
+                <w:szCs w:val="18"/>
+              </w:rPr>
+              <w:sym w:font="Wingdings" w:char="F0E0"/>
+            </w:r>
+            <w:r>
+              <w:rPr>
+                <w:rFonts w:ascii="Calibri" w:hAnsi="Calibri" w:cs="Calibri"/>
+                <w:color w:val="FF0000"/>
+                <w:sz w:val="18"/>
+                <w:szCs w:val="18"/>
+              </w:rPr>
+              <w:t xml:space="preserve"> weitere FI‘s</w:t>
+            </w:r>
+          </w:p>
+          <w:p>
+            <w:pPr>
+              <w:rPr>
+                <w:rFonts w:ascii="Calibri" w:hAnsi="Calibri" w:cs="Calibri"/>
+                <w:color w:val="FF0000"/>
+                <w:sz w:val="18"/>
+                <w:szCs w:val="18"/>
+              </w:rPr>
+            </w:pPr>
+            <w:r>
+              <w:rPr>
+                <w:rFonts w:ascii="Calibri" w:hAnsi="Calibri" w:cs="Calibri"/>
+                <w:color w:val="FF0000"/>
+                <w:sz w:val="18"/>
+                <w:szCs w:val="18"/>
+              </w:rPr>
+              <w:t xml:space="preserve"> </w:t>
+            </w:r>
+            <w:r>
+              <w:rPr>
+                <w:rFonts w:ascii="Calibri" w:hAnsi="Calibri" w:cs="Calibri"/>
+                <w:color w:val="FF0000"/>
+                <w:sz w:val="18"/>
+                <w:szCs w:val="18"/>
+              </w:rPr>
+              <w:t>]</w:t>
+            </w:r>
+          </w:p>
+          <w:p>
+            <w:pPr>
+              <w:rPr>
+                <w:rFonts w:ascii="Calibri" w:hAnsi="Calibri" w:cs="Calibri"/>
+                <w:color w:val="000000"/>
+                <w:sz w:val="18"/>
+                <w:szCs w:val="18"/>
+              </w:rPr>
+            </w:pPr>
           </w:p>
         </w:tc>
       </w:tr>
-      <w:bookmarkEnd w:id="25"/>
+      <w:tr>
+        <w:tc>
+          <w:tcPr>
+            <w:tcW w:w="534" w:type="dxa"/>
+          </w:tcPr>
+          <w:p>
+            <w:pPr>
+              <w:rPr>
+                <w:rFonts w:ascii="Calibri" w:hAnsi="Calibri" w:cs="Calibri"/>
+                <w:color w:val="000000"/>
+              </w:rPr>
+            </w:pPr>
+          </w:p>
+        </w:tc>
+        <w:tc>
+          <w:tcPr>
+            <w:tcW w:w="5562" w:type="dxa"/>
+          </w:tcPr>
+          <w:p>
+            <w:pPr>
+              <w:rPr>
+                <w:rFonts w:ascii="Calibri" w:hAnsi="Calibri" w:cs="Calibri"/>
+                <w:color w:val="000000"/>
+                <w:sz w:val="18"/>
+                <w:szCs w:val="18"/>
+              </w:rPr>
+            </w:pPr>
+          </w:p>
+        </w:tc>
+        <w:tc>
+          <w:tcPr>
+            <w:tcW w:w="4395" w:type="dxa"/>
+          </w:tcPr>
+          <w:p>
+            <w:pPr>
+              <w:rPr>
+                <w:rFonts w:ascii="Calibri" w:hAnsi="Calibri" w:cs="Calibri"/>
+                <w:color w:val="000000"/>
+                <w:sz w:val="18"/>
+                <w:szCs w:val="18"/>
+              </w:rPr>
+            </w:pPr>
+          </w:p>
+        </w:tc>
+        <w:tc>
+          <w:tcPr>
+            <w:tcW w:w="4962" w:type="dxa"/>
+          </w:tcPr>
+          <w:p>
+            <w:pPr>
+              <w:rPr>
+                <w:rFonts w:ascii="Calibri" w:hAnsi="Calibri" w:cs="Calibri"/>
+                <w:color w:val="000000"/>
+                <w:sz w:val="18"/>
+                <w:szCs w:val="18"/>
+              </w:rPr>
+            </w:pPr>
+          </w:p>
+        </w:tc>
+      </w:tr>
+      <w:bookmarkEnd w:id="26"/>
     </w:tbl>
     <w:p>
       <w:pPr>
@@ -10889,14 +11423,7 @@
                 <w:rFonts w:ascii="Calibri" w:hAnsi="Calibri" w:cs="Calibri"/>
                 <w:color w:val="000000"/>
               </w:rPr>
-              <w:t>E</w:t>
-            </w:r>
-            <w:r>
-              <w:rPr>
-                <w:rFonts w:ascii="Calibri" w:hAnsi="Calibri" w:cs="Calibri"/>
-                <w:color w:val="000000"/>
-              </w:rPr>
-              <w:t>1</w:t>
+              <w:t>E1</w:t>
             </w:r>
           </w:p>
         </w:tc>
@@ -10913,7 +11440,7 @@
                 <w:szCs w:val="18"/>
               </w:rPr>
             </w:pPr>
-            <w:bookmarkStart w:id="31" w:name="_Hlk517944022"/>
+            <w:bookmarkStart w:id="34" w:name="_Hlk517944022"/>
             <w:r>
               <w:rPr>
                 <w:rFonts w:ascii="Calibri" w:hAnsi="Calibri" w:cs="Calibri"/>
@@ -10923,7 +11450,7 @@
               </w:rPr>
               <w:t>Falscher wert in „action“</w:t>
             </w:r>
-            <w:bookmarkEnd w:id="31"/>
+            <w:bookmarkEnd w:id="34"/>
           </w:p>
         </w:tc>
         <w:tc>
@@ -10937,16 +11464,14 @@
                 <w:color w:val="000000"/>
                 <w:sz w:val="18"/>
                 <w:szCs w:val="18"/>
-                <w:lang w:val="en-US"/>
-              </w:rPr>
-            </w:pPr>
-            <w:r>
-              <w:rPr>
-                <w:rFonts w:ascii="Calibri" w:hAnsi="Calibri" w:cs="Calibri"/>
-                <w:color w:val="000000"/>
-                <w:sz w:val="18"/>
-                <w:szCs w:val="18"/>
-                <w:lang w:val="en-US"/>
+              </w:rPr>
+            </w:pPr>
+            <w:r>
+              <w:rPr>
+                <w:rFonts w:ascii="Calibri" w:hAnsi="Calibri" w:cs="Calibri"/>
+                <w:color w:val="000000"/>
+                <w:sz w:val="18"/>
+                <w:szCs w:val="18"/>
               </w:rPr>
               <w:t>{ "data":</w:t>
             </w:r>
@@ -10967,11 +11492,10 @@
                 <w:color w:val="000000"/>
                 <w:sz w:val="18"/>
                 <w:szCs w:val="18"/>
-                <w:lang w:val="en-US"/>
               </w:rPr>
               <w:t xml:space="preserve">   </w:t>
             </w:r>
-            <w:bookmarkStart w:id="32" w:name="_Hlk517944053"/>
+            <w:bookmarkStart w:id="35" w:name="_Hlk517944053"/>
             <w:r>
               <w:rPr>
                 <w:rFonts w:ascii="Calibri" w:hAnsi="Calibri" w:cs="Calibri"/>
@@ -10990,7 +11514,86 @@
                 <w:szCs w:val="18"/>
                 <w:lang w:val="en-US"/>
               </w:rPr>
-              <w:t>somethingUnknown</w:t>
+              <w:t>somethingUnknown”}</w:t>
+            </w:r>
+            <w:bookmarkEnd w:id="35"/>
+          </w:p>
+          <w:p>
+            <w:pPr>
+              <w:rPr>
+                <w:rFonts w:ascii="Calibri" w:hAnsi="Calibri" w:cs="Calibri"/>
+                <w:color w:val="000000"/>
+                <w:sz w:val="18"/>
+                <w:szCs w:val="18"/>
+                <w:lang w:val="en-US"/>
+              </w:rPr>
+            </w:pPr>
+            <w:r>
+              <w:rPr>
+                <w:rFonts w:ascii="Calibri" w:hAnsi="Calibri" w:cs="Calibri"/>
+                <w:color w:val="000000"/>
+                <w:sz w:val="18"/>
+                <w:szCs w:val="18"/>
+                <w:lang w:val="en-US"/>
+              </w:rPr>
+              <w:t>}</w:t>
+            </w:r>
+          </w:p>
+        </w:tc>
+        <w:tc>
+          <w:tcPr>
+            <w:tcW w:w="4962" w:type="dxa"/>
+          </w:tcPr>
+          <w:p>
+            <w:pPr>
+              <w:rPr>
+                <w:rFonts w:ascii="Calibri" w:hAnsi="Calibri" w:cs="Calibri"/>
+                <w:color w:val="000000"/>
+                <w:sz w:val="18"/>
+                <w:szCs w:val="18"/>
+                <w:lang w:val="en-US"/>
+              </w:rPr>
+            </w:pPr>
+            <w:bookmarkStart w:id="36" w:name="_Hlk517944473"/>
+            <w:r>
+              <w:rPr>
+                <w:rFonts w:ascii="Calibri" w:hAnsi="Calibri" w:cs="Calibri"/>
+                <w:color w:val="000000"/>
+                <w:sz w:val="18"/>
+                <w:szCs w:val="18"/>
+                <w:lang w:val="en-US"/>
+              </w:rPr>
+              <w:t>{“</w:t>
+            </w:r>
+            <w:r>
+              <w:rPr>
+                <w:rFonts w:ascii="Calibri" w:hAnsi="Calibri" w:cs="Calibri"/>
+                <w:color w:val="000000"/>
+                <w:sz w:val="18"/>
+                <w:szCs w:val="18"/>
+                <w:lang w:val="en-US"/>
+              </w:rPr>
+              <w:t>status</w:t>
+            </w:r>
+            <w:r>
+              <w:rPr>
+                <w:rFonts w:ascii="Calibri" w:hAnsi="Calibri" w:cs="Calibri"/>
+                <w:color w:val="000000"/>
+                <w:sz w:val="18"/>
+                <w:szCs w:val="18"/>
+                <w:lang w:val="en-US"/>
+              </w:rPr>
+              <w:t>”:0 , “message”:”</w:t>
+            </w:r>
+            <w:r>
+              <w:rPr>
+                <w:rFonts w:ascii="Calibri" w:hAnsi="Calibri" w:cs="Calibri"/>
+                <w:color w:val="000000"/>
+                <w:sz w:val="18"/>
+                <w:szCs w:val="18"/>
+                <w:lang w:val="en-US"/>
+              </w:rPr>
+              <w:t>No such action</w:t>
             </w:r>
             <w:r>
               <w:rPr>
@@ -11002,97 +11605,8 @@
               </w:rPr>
               <w:t>”}</w:t>
             </w:r>
-            <w:bookmarkEnd w:id="32"/>
-          </w:p>
-          <w:p>
-            <w:pPr>
-              <w:rPr>
-                <w:rFonts w:ascii="Calibri" w:hAnsi="Calibri" w:cs="Calibri"/>
-                <w:color w:val="000000"/>
-                <w:sz w:val="18"/>
-                <w:szCs w:val="18"/>
-                <w:lang w:val="en-US"/>
-              </w:rPr>
-            </w:pPr>
-            <w:r>
-              <w:rPr>
-                <w:rFonts w:ascii="Calibri" w:hAnsi="Calibri" w:cs="Calibri"/>
-                <w:color w:val="000000"/>
-                <w:sz w:val="18"/>
-                <w:szCs w:val="18"/>
-                <w:lang w:val="en-US"/>
-              </w:rPr>
-              <w:t>}</w:t>
-            </w:r>
-          </w:p>
-        </w:tc>
-        <w:tc>
-          <w:tcPr>
-            <w:tcW w:w="4962" w:type="dxa"/>
-          </w:tcPr>
-          <w:p>
-            <w:pPr>
-              <w:rPr>
-                <w:rFonts w:ascii="Calibri" w:hAnsi="Calibri" w:cs="Calibri"/>
-                <w:color w:val="000000"/>
-                <w:sz w:val="18"/>
-                <w:szCs w:val="18"/>
-                <w:lang w:val="en-US"/>
-              </w:rPr>
-            </w:pPr>
-            <w:bookmarkStart w:id="33" w:name="_Hlk517944473"/>
-            <w:r>
-              <w:rPr>
-                <w:rFonts w:ascii="Calibri" w:hAnsi="Calibri" w:cs="Calibri"/>
-                <w:color w:val="000000"/>
-                <w:sz w:val="18"/>
-                <w:szCs w:val="18"/>
-                <w:lang w:val="en-US"/>
-              </w:rPr>
-              <w:t>{“</w:t>
-            </w:r>
-            <w:r>
-              <w:rPr>
-                <w:rFonts w:ascii="Calibri" w:hAnsi="Calibri" w:cs="Calibri"/>
-                <w:color w:val="000000"/>
-                <w:sz w:val="18"/>
-                <w:szCs w:val="18"/>
-                <w:lang w:val="en-US"/>
-              </w:rPr>
-              <w:t>status</w:t>
-            </w:r>
-            <w:r>
-              <w:rPr>
-                <w:rFonts w:ascii="Calibri" w:hAnsi="Calibri" w:cs="Calibri"/>
-                <w:color w:val="000000"/>
-                <w:sz w:val="18"/>
-                <w:szCs w:val="18"/>
-                <w:lang w:val="en-US"/>
-              </w:rPr>
-              <w:t>”:0 , “message”:”</w:t>
-            </w:r>
-            <w:r>
-              <w:rPr>
-                <w:rFonts w:ascii="Calibri" w:hAnsi="Calibri" w:cs="Calibri"/>
-                <w:color w:val="000000"/>
-                <w:sz w:val="18"/>
-                <w:szCs w:val="18"/>
-                <w:lang w:val="en-US"/>
-              </w:rPr>
-              <w:t>No such action</w:t>
-            </w:r>
-            <w:r>
-              <w:rPr>
-                <w:rFonts w:ascii="Calibri" w:hAnsi="Calibri" w:cs="Calibri"/>
-                <w:color w:val="000000"/>
-                <w:sz w:val="18"/>
-                <w:szCs w:val="18"/>
-                <w:lang w:val="en-US"/>
-              </w:rPr>
-              <w:t>”}</w:t>
-            </w:r>
-          </w:p>
-          <w:bookmarkEnd w:id="33"/>
+          </w:p>
+          <w:bookmarkEnd w:id="36"/>
           <w:p>
             <w:pPr>
               <w:rPr>
@@ -11145,14 +11659,7 @@
                 <w:rFonts w:ascii="Calibri" w:hAnsi="Calibri" w:cs="Calibri"/>
                 <w:color w:val="000000"/>
               </w:rPr>
-              <w:t>E</w:t>
-            </w:r>
-            <w:r>
-              <w:rPr>
-                <w:rFonts w:ascii="Calibri" w:hAnsi="Calibri" w:cs="Calibri"/>
-                <w:color w:val="000000"/>
-              </w:rPr>
-              <w:t>2</w:t>
+              <w:t>E2</w:t>
             </w:r>
           </w:p>
         </w:tc>
@@ -11274,6 +11781,7 @@
                 <w:szCs w:val="18"/>
                 <w:lang w:val="en-US"/>
               </w:rPr>
+              <w:lastRenderedPageBreak/>
               <w:t xml:space="preserve">    </w:t>
             </w:r>
             <w:r>
@@ -11314,19 +11822,35 @@
                 <w:szCs w:val="18"/>
                 <w:lang w:val="en-US"/>
               </w:rPr>
-              <w:t>somethingUnknown</w:t>
-            </w:r>
-            <w:r>
-              <w:rPr>
-                <w:rFonts w:ascii="Calibri" w:hAnsi="Calibri" w:cs="Calibri"/>
-                <w:color w:val="000000"/>
-                <w:sz w:val="18"/>
-                <w:szCs w:val="18"/>
-                <w:lang w:val="en-US"/>
-              </w:rPr>
-              <w:t>”}</w:t>
-            </w:r>
-          </w:p>
+              <w:t>somethingUnknown”}</w:t>
+            </w:r>
+          </w:p>
+          <w:p>
+            <w:pPr>
+              <w:rPr>
+                <w:rFonts w:ascii="Calibri" w:hAnsi="Calibri" w:cs="Calibri"/>
+                <w:color w:val="000000"/>
+                <w:sz w:val="18"/>
+                <w:szCs w:val="18"/>
+                <w:lang w:val="en-US"/>
+              </w:rPr>
+            </w:pPr>
+            <w:r>
+              <w:rPr>
+                <w:rFonts w:ascii="Calibri" w:hAnsi="Calibri" w:cs="Calibri"/>
+                <w:color w:val="000000"/>
+                <w:sz w:val="18"/>
+                <w:szCs w:val="18"/>
+                <w:lang w:val="en-US"/>
+              </w:rPr>
+              <w:t>}</w:t>
+            </w:r>
+          </w:p>
+        </w:tc>
+        <w:tc>
+          <w:tcPr>
+            <w:tcW w:w="4962" w:type="dxa"/>
+          </w:tcPr>
           <w:p>
             <w:pPr>
               <w:rPr>
@@ -11346,74 +11870,7 @@
                 <w:lang w:val="en-US"/>
               </w:rPr>
               <w:lastRenderedPageBreak/>
-              <w:t>}</w:t>
-            </w:r>
-          </w:p>
-        </w:tc>
-        <w:tc>
-          <w:tcPr>
-            <w:tcW w:w="4962" w:type="dxa"/>
-          </w:tcPr>
-          <w:p>
-            <w:pPr>
-              <w:rPr>
-                <w:rFonts w:ascii="Calibri" w:hAnsi="Calibri" w:cs="Calibri"/>
-                <w:color w:val="000000"/>
-                <w:sz w:val="18"/>
-                <w:szCs w:val="18"/>
-                <w:lang w:val="en-US"/>
-              </w:rPr>
-            </w:pPr>
-            <w:r>
-              <w:rPr>
-                <w:rFonts w:ascii="Calibri" w:hAnsi="Calibri" w:cs="Calibri"/>
-                <w:color w:val="000000"/>
-                <w:sz w:val="18"/>
-                <w:szCs w:val="18"/>
-                <w:lang w:val="en-US"/>
-              </w:rPr>
-              <w:lastRenderedPageBreak/>
-              <w:t>{“</w:t>
-            </w:r>
-            <w:r>
-              <w:rPr>
-                <w:rFonts w:ascii="Calibri" w:hAnsi="Calibri" w:cs="Calibri"/>
-                <w:color w:val="000000"/>
-                <w:sz w:val="18"/>
-                <w:szCs w:val="18"/>
-                <w:lang w:val="en-US"/>
-              </w:rPr>
-              <w:t>status</w:t>
-            </w:r>
-            <w:r>
-              <w:rPr>
-                <w:rFonts w:ascii="Calibri" w:hAnsi="Calibri" w:cs="Calibri"/>
-                <w:color w:val="000000"/>
-                <w:sz w:val="18"/>
-                <w:szCs w:val="18"/>
-                <w:lang w:val="en-US"/>
-              </w:rPr>
-              <w:t>”:0 , “message”:”</w:t>
-            </w:r>
-            <w:r>
-              <w:rPr>
-                <w:rFonts w:ascii="Calibri" w:hAnsi="Calibri" w:cs="Calibri"/>
-                <w:color w:val="000000"/>
-                <w:sz w:val="18"/>
-                <w:szCs w:val="18"/>
-                <w:lang w:val="en-US"/>
-              </w:rPr>
-              <w:t>No such listtype</w:t>
-            </w:r>
-            <w:r>
-              <w:rPr>
-                <w:rFonts w:ascii="Calibri" w:hAnsi="Calibri" w:cs="Calibri"/>
-                <w:color w:val="000000"/>
-                <w:sz w:val="18"/>
-                <w:szCs w:val="18"/>
-                <w:lang w:val="en-US"/>
-              </w:rPr>
-              <w:t>”}</w:t>
+              <w:t>{“status”:0 , “message”:”No such listtype”}</w:t>
             </w:r>
           </w:p>
           <w:p>

</xml_diff>

<commit_message>
CUD modell komplett implementiert, aber noch nicht "scharf" .. sql wird nicht an DB gesendet sondern als string im reply mitgeschickt, anstatt der Daten bzw OK/NOK meldung
</commit_message>
<xml_diff>
--- a/documents/DVP   Elektroinstallation      JSON  formate.docx
+++ b/documents/DVP   Elektroinstallation      JSON  formate.docx
@@ -49,7 +49,7 @@
           <w:sz w:val="28"/>
           <w:lang w:val="de-AT"/>
         </w:rPr>
-        <w:t>2</w:t>
+        <w:t>3</w:t>
       </w:r>
       <w:r>
         <w:rPr>
@@ -198,6 +198,29 @@
     </w:p>
     <w:p>
       <w:pPr>
+        <w:pStyle w:val="Listenabsatz"/>
+        <w:numPr>
+          <w:ilvl w:val="1"/>
+          <w:numId w:val="1"/>
+        </w:numPr>
+        <w:spacing w:after="0"/>
+        <w:rPr>
+          <w:sz w:val="16"/>
+          <w:szCs w:val="16"/>
+          <w:lang w:val="de-AT"/>
+        </w:rPr>
+      </w:pPr>
+      <w:r>
+        <w:rPr>
+          <w:sz w:val="16"/>
+          <w:szCs w:val="16"/>
+          <w:lang w:val="de-AT"/>
+        </w:rPr>
+        <w:t>Feld für Bezeichnung („name“ )  in den Update und Create formaten ergänzt</w:t>
+      </w:r>
+    </w:p>
+    <w:p>
+      <w:pPr>
         <w:spacing w:after="0"/>
         <w:rPr>
           <w:b/>
@@ -1876,6 +1899,7 @@
                 <w:sz w:val="18"/>
                 <w:szCs w:val="18"/>
               </w:rPr>
+              <w:lastRenderedPageBreak/>
               <w:t>}</w:t>
             </w:r>
           </w:p>
@@ -6081,46 +6105,79 @@
                 <w:color w:val="000000"/>
                 <w:sz w:val="18"/>
                 <w:szCs w:val="18"/>
-                <w:lang w:val="en-US"/>
-              </w:rPr>
-            </w:pPr>
-            <w:r>
-              <w:rPr>
-                <w:rFonts w:ascii="Calibri" w:hAnsi="Calibri" w:cs="Calibri"/>
-                <w:color w:val="000000"/>
-                <w:sz w:val="18"/>
-                <w:szCs w:val="18"/>
-                <w:lang w:val="en-US"/>
-              </w:rPr>
-              <w:t>            "baumeister": "</w:t>
-            </w:r>
-            <w:r>
-              <w:rPr>
-                <w:rFonts w:ascii="Calibri" w:hAnsi="Calibri" w:cs="Calibri"/>
-                <w:color w:val="000000"/>
-                <w:sz w:val="18"/>
-                <w:szCs w:val="18"/>
-                <w:lang w:val="en-US"/>
-              </w:rPr>
-              <w:t>Harri Hurtig“</w:t>
-            </w:r>
-          </w:p>
-          <w:p>
-            <w:pPr>
-              <w:rPr>
-                <w:rFonts w:ascii="Calibri" w:hAnsi="Calibri" w:cs="Calibri"/>
-                <w:color w:val="000000"/>
-                <w:sz w:val="18"/>
-                <w:szCs w:val="18"/>
-              </w:rPr>
-            </w:pPr>
-            <w:r>
-              <w:rPr>
-                <w:rFonts w:ascii="Calibri" w:hAnsi="Calibri" w:cs="Calibri"/>
-                <w:color w:val="000000"/>
-                <w:sz w:val="18"/>
-                <w:szCs w:val="18"/>
-                <w:lang w:val="en-US"/>
+              </w:rPr>
+            </w:pPr>
+            <w:r>
+              <w:rPr>
+                <w:rFonts w:ascii="Calibri" w:hAnsi="Calibri" w:cs="Calibri"/>
+                <w:color w:val="000000"/>
+                <w:sz w:val="18"/>
+                <w:szCs w:val="18"/>
+              </w:rPr>
+              <w:t xml:space="preserve">            “name”: “Das Schöne Haus”,</w:t>
+            </w:r>
+          </w:p>
+          <w:p>
+            <w:pPr>
+              <w:rPr>
+                <w:rFonts w:ascii="Calibri" w:hAnsi="Calibri" w:cs="Calibri"/>
+                <w:color w:val="000000"/>
+                <w:sz w:val="18"/>
+                <w:szCs w:val="18"/>
+              </w:rPr>
+            </w:pPr>
+            <w:r>
+              <w:rPr>
+                <w:rFonts w:ascii="Calibri" w:hAnsi="Calibri" w:cs="Calibri"/>
+                <w:color w:val="000000"/>
+                <w:sz w:val="18"/>
+                <w:szCs w:val="18"/>
+              </w:rPr>
+              <w:t>       </w:t>
+            </w:r>
+            <w:r>
+              <w:rPr>
+                <w:rFonts w:ascii="Calibri" w:hAnsi="Calibri" w:cs="Calibri"/>
+                <w:color w:val="000000"/>
+                <w:sz w:val="18"/>
+                <w:szCs w:val="18"/>
+              </w:rPr>
+              <w:t xml:space="preserve">  </w:t>
+            </w:r>
+            <w:r>
+              <w:rPr>
+                <w:rFonts w:ascii="Calibri" w:hAnsi="Calibri" w:cs="Calibri"/>
+                <w:color w:val="000000"/>
+                <w:sz w:val="18"/>
+                <w:szCs w:val="18"/>
+              </w:rPr>
+              <w:t>   "baumeister": "Harri Hurtig“</w:t>
+            </w:r>
+            <w:r>
+              <w:rPr>
+                <w:rFonts w:ascii="Calibri" w:hAnsi="Calibri" w:cs="Calibri"/>
+                <w:color w:val="000000"/>
+                <w:sz w:val="18"/>
+                <w:szCs w:val="18"/>
+              </w:rPr>
+              <w:t>,</w:t>
+            </w:r>
+          </w:p>
+          <w:p>
+            <w:pPr>
+              <w:rPr>
+                <w:rFonts w:ascii="Calibri" w:hAnsi="Calibri" w:cs="Calibri"/>
+                <w:color w:val="000000"/>
+                <w:sz w:val="18"/>
+                <w:szCs w:val="18"/>
+              </w:rPr>
+            </w:pPr>
+            <w:r>
+              <w:rPr>
+                <w:rFonts w:ascii="Calibri" w:hAnsi="Calibri" w:cs="Calibri"/>
+                <w:color w:val="000000"/>
+                <w:sz w:val="18"/>
+                <w:szCs w:val="18"/>
               </w:rPr>
               <w:t>            </w:t>
             </w:r>
@@ -6150,47 +6207,33 @@
                 <w:color w:val="000000"/>
                 <w:sz w:val="18"/>
                 <w:szCs w:val="18"/>
-                <w:lang w:val="en-US"/>
-              </w:rPr>
-            </w:pPr>
-            <w:r>
-              <w:rPr>
-                <w:rFonts w:ascii="Calibri" w:hAnsi="Calibri" w:cs="Calibri"/>
-                <w:color w:val="000000"/>
-                <w:sz w:val="18"/>
-                <w:szCs w:val="18"/>
-                <w:lang w:val="en-US"/>
-              </w:rPr>
-              <w:t xml:space="preserve">           </w:t>
-            </w:r>
-            <w:r>
-              <w:rPr>
-                <w:rFonts w:ascii="Calibri" w:hAnsi="Calibri" w:cs="Calibri"/>
-                <w:color w:val="000000"/>
-                <w:sz w:val="18"/>
-                <w:szCs w:val="18"/>
-                <w:lang w:val="en-US"/>
-              </w:rPr>
-              <w:t>}</w:t>
-            </w:r>
-          </w:p>
-          <w:p>
-            <w:pPr>
-              <w:rPr>
-                <w:rFonts w:ascii="Calibri" w:hAnsi="Calibri" w:cs="Calibri"/>
-                <w:color w:val="000000"/>
-                <w:sz w:val="18"/>
-                <w:szCs w:val="18"/>
-                <w:lang w:val="en-US"/>
-              </w:rPr>
-            </w:pPr>
-            <w:r>
-              <w:rPr>
-                <w:rFonts w:ascii="Calibri" w:hAnsi="Calibri" w:cs="Calibri"/>
-                <w:color w:val="000000"/>
-                <w:sz w:val="18"/>
-                <w:szCs w:val="18"/>
-                <w:lang w:val="en-US"/>
+              </w:rPr>
+            </w:pPr>
+            <w:r>
+              <w:rPr>
+                <w:rFonts w:ascii="Calibri" w:hAnsi="Calibri" w:cs="Calibri"/>
+                <w:color w:val="000000"/>
+                <w:sz w:val="18"/>
+                <w:szCs w:val="18"/>
+              </w:rPr>
+              <w:t xml:space="preserve">           }</w:t>
+            </w:r>
+          </w:p>
+          <w:p>
+            <w:pPr>
+              <w:rPr>
+                <w:rFonts w:ascii="Calibri" w:hAnsi="Calibri" w:cs="Calibri"/>
+                <w:color w:val="000000"/>
+                <w:sz w:val="18"/>
+                <w:szCs w:val="18"/>
+              </w:rPr>
+            </w:pPr>
+            <w:r>
+              <w:rPr>
+                <w:rFonts w:ascii="Calibri" w:hAnsi="Calibri" w:cs="Calibri"/>
+                <w:color w:val="000000"/>
+                <w:sz w:val="18"/>
+                <w:szCs w:val="18"/>
               </w:rPr>
               <w:t xml:space="preserve">    }</w:t>
             </w:r>
@@ -6202,16 +6245,14 @@
                 <w:color w:val="000000"/>
                 <w:sz w:val="18"/>
                 <w:szCs w:val="18"/>
-                <w:lang w:val="en-US"/>
-              </w:rPr>
-            </w:pPr>
-            <w:r>
-              <w:rPr>
-                <w:rFonts w:ascii="Calibri" w:hAnsi="Calibri" w:cs="Calibri"/>
-                <w:color w:val="000000"/>
-                <w:sz w:val="18"/>
-                <w:szCs w:val="18"/>
-                <w:lang w:val="en-US"/>
+              </w:rPr>
+            </w:pPr>
+            <w:r>
+              <w:rPr>
+                <w:rFonts w:ascii="Calibri" w:hAnsi="Calibri" w:cs="Calibri"/>
+                <w:color w:val="000000"/>
+                <w:sz w:val="18"/>
+                <w:szCs w:val="18"/>
               </w:rPr>
               <w:t>}</w:t>
             </w:r>
@@ -6696,6 +6737,7 @@
                 <w:sz w:val="18"/>
                 <w:szCs w:val="18"/>
               </w:rPr>
+              <w:lastRenderedPageBreak/>
               <w:t xml:space="preserve">also </w:t>
             </w:r>
             <w:r>
@@ -7244,46 +7286,63 @@
                 <w:color w:val="000000"/>
                 <w:sz w:val="18"/>
                 <w:szCs w:val="18"/>
-                <w:lang w:val="en-US"/>
-              </w:rPr>
-            </w:pPr>
-            <w:r>
-              <w:rPr>
-                <w:rFonts w:ascii="Calibri" w:hAnsi="Calibri" w:cs="Calibri"/>
-                <w:color w:val="000000"/>
-                <w:sz w:val="18"/>
-                <w:szCs w:val="18"/>
-                <w:lang w:val="en-US"/>
-              </w:rPr>
-              <w:t>            "baumeister": "</w:t>
-            </w:r>
-            <w:r>
-              <w:rPr>
-                <w:rFonts w:ascii="Calibri" w:hAnsi="Calibri" w:cs="Calibri"/>
-                <w:color w:val="000000"/>
-                <w:sz w:val="18"/>
-                <w:szCs w:val="18"/>
-                <w:lang w:val="en-US"/>
-              </w:rPr>
-              <w:t>Harri Hurtig“</w:t>
-            </w:r>
-          </w:p>
-          <w:p>
-            <w:pPr>
-              <w:rPr>
-                <w:rFonts w:ascii="Calibri" w:hAnsi="Calibri" w:cs="Calibri"/>
-                <w:color w:val="000000"/>
-                <w:sz w:val="18"/>
-                <w:szCs w:val="18"/>
-              </w:rPr>
-            </w:pPr>
-            <w:r>
-              <w:rPr>
-                <w:rFonts w:ascii="Calibri" w:hAnsi="Calibri" w:cs="Calibri"/>
-                <w:color w:val="000000"/>
-                <w:sz w:val="18"/>
-                <w:szCs w:val="18"/>
-                <w:lang w:val="en-US"/>
+              </w:rPr>
+            </w:pPr>
+            <w:bookmarkStart w:id="15" w:name="_Hlk518636577"/>
+            <w:r>
+              <w:rPr>
+                <w:rFonts w:ascii="Calibri" w:hAnsi="Calibri" w:cs="Calibri"/>
+                <w:color w:val="000000"/>
+                <w:sz w:val="18"/>
+                <w:szCs w:val="18"/>
+              </w:rPr>
+              <w:t xml:space="preserve">            “name”: “Das Schöne Haus”,</w:t>
+            </w:r>
+          </w:p>
+          <w:bookmarkEnd w:id="15"/>
+          <w:p>
+            <w:pPr>
+              <w:rPr>
+                <w:rFonts w:ascii="Calibri" w:hAnsi="Calibri" w:cs="Calibri"/>
+                <w:color w:val="000000"/>
+                <w:sz w:val="18"/>
+                <w:szCs w:val="18"/>
+              </w:rPr>
+            </w:pPr>
+            <w:r>
+              <w:rPr>
+                <w:rFonts w:ascii="Calibri" w:hAnsi="Calibri" w:cs="Calibri"/>
+                <w:color w:val="000000"/>
+                <w:sz w:val="18"/>
+                <w:szCs w:val="18"/>
+              </w:rPr>
+              <w:t>            "baumeister": "Harri Hurtig“</w:t>
+            </w:r>
+            <w:r>
+              <w:rPr>
+                <w:rFonts w:ascii="Calibri" w:hAnsi="Calibri" w:cs="Calibri"/>
+                <w:color w:val="000000"/>
+                <w:sz w:val="18"/>
+                <w:szCs w:val="18"/>
+              </w:rPr>
+              <w:t>,</w:t>
+            </w:r>
+          </w:p>
+          <w:p>
+            <w:pPr>
+              <w:rPr>
+                <w:rFonts w:ascii="Calibri" w:hAnsi="Calibri" w:cs="Calibri"/>
+                <w:color w:val="000000"/>
+                <w:sz w:val="18"/>
+                <w:szCs w:val="18"/>
+              </w:rPr>
+            </w:pPr>
+            <w:r>
+              <w:rPr>
+                <w:rFonts w:ascii="Calibri" w:hAnsi="Calibri" w:cs="Calibri"/>
+                <w:color w:val="000000"/>
+                <w:sz w:val="18"/>
+                <w:szCs w:val="18"/>
               </w:rPr>
               <w:t>            </w:t>
             </w:r>
@@ -7514,7 +7573,7 @@
               </w:rPr>
               <w:t xml:space="preserve">ummer des </w:t>
             </w:r>
-            <w:bookmarkStart w:id="15" w:name="_Hlk517886244"/>
+            <w:bookmarkStart w:id="16" w:name="_Hlk517886244"/>
             <w:r>
               <w:rPr>
                 <w:rFonts w:ascii="Calibri" w:hAnsi="Calibri" w:cs="Calibri"/>
@@ -7525,7 +7584,7 @@
               </w:rPr>
               <w:t>übergeordneten</w:t>
             </w:r>
-            <w:bookmarkEnd w:id="15"/>
+            <w:bookmarkEnd w:id="16"/>
             <w:r>
               <w:rPr>
                 <w:rFonts w:ascii="Calibri" w:hAnsi="Calibri" w:cs="Calibri"/>
@@ -8257,8 +8316,8 @@
                 <w:szCs w:val="18"/>
               </w:rPr>
             </w:pPr>
-            <w:bookmarkStart w:id="16" w:name="_Hlk517885084"/>
-            <w:bookmarkStart w:id="17" w:name="_Hlk517882394"/>
+            <w:bookmarkStart w:id="17" w:name="_Hlk517885084"/>
+            <w:bookmarkStart w:id="18" w:name="_Hlk517882394"/>
             <w:r>
               <w:rPr>
                 <w:rFonts w:ascii="Calibri" w:hAnsi="Calibri" w:cs="Calibri"/>
@@ -8285,6 +8344,25 @@
                 <w:sz w:val="18"/>
                 <w:szCs w:val="18"/>
               </w:rPr>
+              <w:t xml:space="preserve">            “name”: “Das Schöne Haus”,</w:t>
+            </w:r>
+          </w:p>
+          <w:p>
+            <w:pPr>
+              <w:rPr>
+                <w:rFonts w:ascii="Calibri" w:hAnsi="Calibri" w:cs="Calibri"/>
+                <w:color w:val="000000"/>
+                <w:sz w:val="18"/>
+                <w:szCs w:val="18"/>
+              </w:rPr>
+            </w:pPr>
+            <w:r>
+              <w:rPr>
+                <w:rFonts w:ascii="Calibri" w:hAnsi="Calibri" w:cs="Calibri"/>
+                <w:color w:val="000000"/>
+                <w:sz w:val="18"/>
+                <w:szCs w:val="18"/>
+              </w:rPr>
               <w:t>            "baumeister": "</w:t>
             </w:r>
             <w:r>
@@ -8296,6 +8374,15 @@
               </w:rPr>
               <w:t>Harri Hurtig“</w:t>
             </w:r>
+            <w:r>
+              <w:rPr>
+                <w:rFonts w:ascii="Calibri" w:hAnsi="Calibri" w:cs="Calibri"/>
+                <w:color w:val="000000"/>
+                <w:sz w:val="18"/>
+                <w:szCs w:val="18"/>
+              </w:rPr>
+              <w:t>,</w:t>
+            </w:r>
           </w:p>
           <w:p>
             <w:pPr>
@@ -8325,7 +8412,7 @@
               <w:t>1000</w:t>
             </w:r>
           </w:p>
-          <w:bookmarkEnd w:id="16"/>
+          <w:bookmarkEnd w:id="17"/>
           <w:p>
             <w:pPr>
               <w:rPr>
@@ -8354,7 +8441,7 @@
               <w:t>            </w:t>
             </w:r>
           </w:p>
-          <w:bookmarkEnd w:id="17"/>
+          <w:bookmarkEnd w:id="18"/>
           <w:p>
             <w:pPr>
               <w:rPr>
@@ -8377,14 +8464,39 @@
                 <w:color w:val="000000"/>
                 <w:sz w:val="18"/>
                 <w:szCs w:val="18"/>
-              </w:rPr>
-            </w:pPr>
-            <w:r>
-              <w:rPr>
-                <w:rFonts w:ascii="Calibri" w:hAnsi="Calibri" w:cs="Calibri"/>
-                <w:color w:val="000000"/>
-                <w:sz w:val="18"/>
-                <w:szCs w:val="18"/>
+                <w:lang w:val="en-US"/>
+              </w:rPr>
+            </w:pPr>
+            <w:bookmarkStart w:id="19" w:name="_Hlk518636117"/>
+            <w:r>
+              <w:rPr>
+                <w:rFonts w:ascii="Calibri" w:hAnsi="Calibri" w:cs="Calibri"/>
+                <w:color w:val="000000"/>
+                <w:sz w:val="18"/>
+                <w:szCs w:val="18"/>
+                <w:lang w:val="en-US"/>
+              </w:rPr>
+              <w:t>name   Typ: String</w:t>
+            </w:r>
+          </w:p>
+          <w:bookmarkEnd w:id="19"/>
+          <w:p>
+            <w:pPr>
+              <w:rPr>
+                <w:rFonts w:ascii="Calibri" w:hAnsi="Calibri" w:cs="Calibri"/>
+                <w:color w:val="000000"/>
+                <w:sz w:val="18"/>
+                <w:szCs w:val="18"/>
+                <w:lang w:val="en-US"/>
+              </w:rPr>
+            </w:pPr>
+            <w:r>
+              <w:rPr>
+                <w:rFonts w:ascii="Calibri" w:hAnsi="Calibri" w:cs="Calibri"/>
+                <w:color w:val="000000"/>
+                <w:sz w:val="18"/>
+                <w:szCs w:val="18"/>
+                <w:lang w:val="en-US"/>
               </w:rPr>
               <w:t>baumeister  Typ: String</w:t>
             </w:r>
@@ -8466,15 +8578,17 @@
                 <w:color w:val="000000"/>
                 <w:sz w:val="18"/>
                 <w:szCs w:val="18"/>
-              </w:rPr>
-            </w:pPr>
-            <w:bookmarkStart w:id="18" w:name="_Hlk517883055"/>
-            <w:r>
-              <w:rPr>
-                <w:rFonts w:ascii="Calibri" w:hAnsi="Calibri" w:cs="Calibri"/>
-                <w:color w:val="000000"/>
-                <w:sz w:val="18"/>
-                <w:szCs w:val="18"/>
+                <w:lang w:val="en-US"/>
+              </w:rPr>
+            </w:pPr>
+            <w:bookmarkStart w:id="20" w:name="_Hlk517883055"/>
+            <w:r>
+              <w:rPr>
+                <w:rFonts w:ascii="Calibri" w:hAnsi="Calibri" w:cs="Calibri"/>
+                <w:color w:val="000000"/>
+                <w:sz w:val="18"/>
+                <w:szCs w:val="18"/>
+                <w:lang w:val="en-US"/>
               </w:rPr>
               <w:t>"specification": {</w:t>
             </w:r>
@@ -8486,54 +8600,91 @@
                 <w:color w:val="000000"/>
                 <w:sz w:val="18"/>
                 <w:szCs w:val="18"/>
-              </w:rPr>
-            </w:pPr>
-            <w:r>
-              <w:rPr>
-                <w:rFonts w:ascii="Calibri" w:hAnsi="Calibri" w:cs="Calibri"/>
-                <w:color w:val="000000"/>
-                <w:sz w:val="18"/>
-                <w:szCs w:val="18"/>
-              </w:rPr>
-              <w:t xml:space="preserve">            "countFromBasement": </w:t>
-            </w:r>
-            <w:r>
-              <w:rPr>
-                <w:rFonts w:ascii="Calibri" w:hAnsi="Calibri" w:cs="Calibri"/>
-                <w:color w:val="000000"/>
-                <w:sz w:val="18"/>
-                <w:szCs w:val="18"/>
-              </w:rPr>
-              <w:t>1</w:t>
-            </w:r>
-          </w:p>
-          <w:p>
-            <w:pPr>
-              <w:rPr>
-                <w:rFonts w:ascii="Calibri" w:hAnsi="Calibri" w:cs="Calibri"/>
-                <w:color w:val="000000"/>
-                <w:sz w:val="18"/>
-                <w:szCs w:val="18"/>
-              </w:rPr>
-            </w:pPr>
-            <w:r>
-              <w:rPr>
-                <w:rFonts w:ascii="Calibri" w:hAnsi="Calibri" w:cs="Calibri"/>
-                <w:color w:val="000000"/>
-                <w:sz w:val="18"/>
-                <w:szCs w:val="18"/>
+                <w:lang w:val="en-US"/>
+              </w:rPr>
+            </w:pPr>
+            <w:r>
+              <w:rPr>
+                <w:rFonts w:ascii="Calibri" w:hAnsi="Calibri" w:cs="Calibri"/>
+                <w:color w:val="000000"/>
+                <w:sz w:val="18"/>
+                <w:szCs w:val="18"/>
+                <w:lang w:val="en-US"/>
+              </w:rPr>
+              <w:t xml:space="preserve">            “name”: “Das Schöne </w:t>
+            </w:r>
+            <w:r>
+              <w:rPr>
+                <w:rFonts w:ascii="Calibri" w:hAnsi="Calibri" w:cs="Calibri"/>
+                <w:color w:val="000000"/>
+                <w:sz w:val="18"/>
+                <w:szCs w:val="18"/>
+                <w:lang w:val="en-US"/>
+              </w:rPr>
+              <w:t>Stockwerk</w:t>
+            </w:r>
+            <w:r>
+              <w:rPr>
+                <w:rFonts w:ascii="Calibri" w:hAnsi="Calibri" w:cs="Calibri"/>
+                <w:color w:val="000000"/>
+                <w:sz w:val="18"/>
+                <w:szCs w:val="18"/>
+                <w:lang w:val="en-US"/>
+              </w:rPr>
+              <w:t>”,</w:t>
+            </w:r>
+          </w:p>
+          <w:p>
+            <w:pPr>
+              <w:rPr>
+                <w:rFonts w:ascii="Calibri" w:hAnsi="Calibri" w:cs="Calibri"/>
+                <w:color w:val="000000"/>
+                <w:sz w:val="18"/>
+                <w:szCs w:val="18"/>
+                <w:lang w:val="en-US"/>
+              </w:rPr>
+            </w:pPr>
+            <w:r>
+              <w:rPr>
+                <w:rFonts w:ascii="Calibri" w:hAnsi="Calibri" w:cs="Calibri"/>
+                <w:color w:val="000000"/>
+                <w:sz w:val="18"/>
+                <w:szCs w:val="18"/>
+                <w:lang w:val="en-US"/>
+              </w:rPr>
+              <w:t>            "countFromBasement": 1</w:t>
+            </w:r>
+          </w:p>
+          <w:p>
+            <w:pPr>
+              <w:rPr>
+                <w:rFonts w:ascii="Calibri" w:hAnsi="Calibri" w:cs="Calibri"/>
+                <w:color w:val="000000"/>
+                <w:sz w:val="18"/>
+                <w:szCs w:val="18"/>
+                <w:lang w:val="en-US"/>
+              </w:rPr>
+            </w:pPr>
+            <w:r>
+              <w:rPr>
+                <w:rFonts w:ascii="Calibri" w:hAnsi="Calibri" w:cs="Calibri"/>
+                <w:color w:val="000000"/>
+                <w:sz w:val="18"/>
+                <w:szCs w:val="18"/>
+                <w:lang w:val="en-US"/>
               </w:rPr>
               <w:t xml:space="preserve"> }</w:t>
             </w:r>
           </w:p>
-          <w:bookmarkEnd w:id="18"/>
-          <w:p>
-            <w:pPr>
-              <w:rPr>
-                <w:rFonts w:ascii="Calibri" w:hAnsi="Calibri" w:cs="Calibri"/>
-                <w:color w:val="000000"/>
-                <w:sz w:val="18"/>
-                <w:szCs w:val="18"/>
+          <w:bookmarkEnd w:id="20"/>
+          <w:p>
+            <w:pPr>
+              <w:rPr>
+                <w:rFonts w:ascii="Calibri" w:hAnsi="Calibri" w:cs="Calibri"/>
+                <w:color w:val="000000"/>
+                <w:sz w:val="18"/>
+                <w:szCs w:val="18"/>
+                <w:lang w:val="en-US"/>
               </w:rPr>
             </w:pPr>
           </w:p>
@@ -8560,7 +8711,67 @@
                 <w:szCs w:val="18"/>
                 <w:lang w:val="en-US"/>
               </w:rPr>
+              <w:t>name   Typ: String</w:t>
+            </w:r>
+          </w:p>
+          <w:p>
+            <w:pPr>
+              <w:rPr>
+                <w:rFonts w:ascii="Calibri" w:hAnsi="Calibri" w:cs="Calibri"/>
+                <w:color w:val="000000"/>
+                <w:sz w:val="18"/>
+                <w:szCs w:val="18"/>
+                <w:lang w:val="en-US"/>
+              </w:rPr>
+            </w:pPr>
+            <w:r>
+              <w:rPr>
+                <w:rFonts w:ascii="Calibri" w:hAnsi="Calibri" w:cs="Calibri"/>
+                <w:color w:val="000000"/>
+                <w:sz w:val="18"/>
+                <w:szCs w:val="18"/>
+                <w:lang w:val="en-US"/>
+              </w:rPr>
               <w:t>countFromBasement    Typ : number</w:t>
+            </w:r>
+          </w:p>
+          <w:p>
+            <w:pPr>
+              <w:rPr>
+                <w:rFonts w:ascii="Calibri" w:hAnsi="Calibri" w:cs="Calibri"/>
+                <w:color w:val="000000"/>
+                <w:sz w:val="18"/>
+                <w:szCs w:val="18"/>
+                <w:lang w:val="en-US"/>
+              </w:rPr>
+            </w:pPr>
+          </w:p>
+          <w:p>
+            <w:pPr>
+              <w:rPr>
+                <w:rFonts w:ascii="Calibri" w:hAnsi="Calibri" w:cs="Calibri"/>
+                <w:color w:val="000000"/>
+                <w:sz w:val="18"/>
+                <w:szCs w:val="18"/>
+              </w:rPr>
+            </w:pPr>
+            <w:r>
+              <w:rPr>
+                <w:rFonts w:ascii="Calibri" w:hAnsi="Calibri" w:cs="Calibri"/>
+                <w:color w:val="000000"/>
+                <w:sz w:val="18"/>
+                <w:szCs w:val="18"/>
+              </w:rPr>
+              <w:t xml:space="preserve">Anm:  als Ausnahme von der regel für die datenbank ist der </w:t>
+            </w:r>
+            <w:r>
+              <w:rPr>
+                <w:rFonts w:ascii="Calibri" w:hAnsi="Calibri" w:cs="Calibri"/>
+                <w:color w:val="FF0000"/>
+                <w:sz w:val="18"/>
+                <w:szCs w:val="18"/>
+              </w:rPr>
+              <w:t>feldname hier:        floor_count_from_basement</w:t>
             </w:r>
           </w:p>
         </w:tc>
@@ -8623,7 +8834,7 @@
                 <w:szCs w:val="18"/>
               </w:rPr>
             </w:pPr>
-            <w:bookmarkStart w:id="19" w:name="_Hlk517883537"/>
+            <w:bookmarkStart w:id="21" w:name="_Hlk517883537"/>
             <w:r>
               <w:rPr>
                 <w:rFonts w:ascii="Calibri" w:hAnsi="Calibri" w:cs="Calibri"/>
@@ -8650,7 +8861,62 @@
                 <w:sz w:val="18"/>
                 <w:szCs w:val="18"/>
               </w:rPr>
-              <w:t>            "</w:t>
+              <w:t> </w:t>
+            </w:r>
+            <w:r>
+              <w:rPr>
+                <w:rFonts w:ascii="Calibri" w:hAnsi="Calibri" w:cs="Calibri"/>
+                <w:color w:val="000000"/>
+                <w:sz w:val="18"/>
+                <w:szCs w:val="18"/>
+              </w:rPr>
+              <w:t xml:space="preserve">       </w:t>
+            </w:r>
+            <w:r>
+              <w:rPr>
+                <w:rFonts w:ascii="Calibri" w:hAnsi="Calibri" w:cs="Calibri"/>
+                <w:color w:val="000000"/>
+                <w:sz w:val="18"/>
+                <w:szCs w:val="18"/>
+              </w:rPr>
+              <w:t xml:space="preserve">   “name”: “</w:t>
+            </w:r>
+            <w:r>
+              <w:rPr>
+                <w:rFonts w:ascii="Calibri" w:hAnsi="Calibri" w:cs="Calibri"/>
+                <w:color w:val="000000"/>
+                <w:sz w:val="18"/>
+                <w:szCs w:val="18"/>
+              </w:rPr>
+              <w:t>Der Schöne Raum</w:t>
+            </w:r>
+            <w:r>
+              <w:rPr>
+                <w:rFonts w:ascii="Calibri" w:hAnsi="Calibri" w:cs="Calibri"/>
+                <w:color w:val="000000"/>
+                <w:sz w:val="18"/>
+                <w:szCs w:val="18"/>
+              </w:rPr>
+              <w:t>”,</w:t>
+            </w:r>
+          </w:p>
+          <w:p>
+            <w:pPr>
+              <w:rPr>
+                <w:rFonts w:ascii="Calibri" w:hAnsi="Calibri" w:cs="Calibri"/>
+                <w:color w:val="000000"/>
+                <w:sz w:val="18"/>
+                <w:szCs w:val="18"/>
+              </w:rPr>
+            </w:pPr>
+            <w:r>
+              <w:rPr>
+                <w:rFonts w:ascii="Calibri" w:hAnsi="Calibri" w:cs="Calibri"/>
+                <w:color w:val="000000"/>
+                <w:sz w:val="18"/>
+                <w:szCs w:val="18"/>
+              </w:rPr>
+              <w:t>           "</w:t>
             </w:r>
             <w:r>
               <w:rPr>
@@ -8708,7 +8974,7 @@
               <w:t xml:space="preserve"> }</w:t>
             </w:r>
           </w:p>
-          <w:bookmarkEnd w:id="19"/>
+          <w:bookmarkEnd w:id="21"/>
           <w:p>
             <w:pPr>
               <w:rPr>
@@ -8724,6 +8990,27 @@
           <w:tcPr>
             <w:tcW w:w="4962" w:type="dxa"/>
           </w:tcPr>
+          <w:p>
+            <w:pPr>
+              <w:rPr>
+                <w:rFonts w:ascii="Calibri" w:hAnsi="Calibri" w:cs="Calibri"/>
+                <w:color w:val="000000"/>
+                <w:sz w:val="18"/>
+                <w:szCs w:val="18"/>
+                <w:lang w:val="en-US"/>
+              </w:rPr>
+            </w:pPr>
+            <w:r>
+              <w:rPr>
+                <w:rFonts w:ascii="Calibri" w:hAnsi="Calibri" w:cs="Calibri"/>
+                <w:color w:val="000000"/>
+                <w:sz w:val="18"/>
+                <w:szCs w:val="18"/>
+                <w:lang w:val="en-US"/>
+              </w:rPr>
+              <w:t>name   Typ: String</w:t>
+            </w:r>
+          </w:p>
           <w:p>
             <w:pPr>
               <w:rPr>
@@ -8805,7 +9092,7 @@
                 <w:szCs w:val="18"/>
               </w:rPr>
             </w:pPr>
-            <w:bookmarkStart w:id="20" w:name="_Hlk517883709"/>
+            <w:bookmarkStart w:id="22" w:name="_Hlk517883709"/>
             <w:r>
               <w:rPr>
                 <w:rFonts w:ascii="Calibri" w:hAnsi="Calibri" w:cs="Calibri"/>
@@ -8832,7 +9119,62 @@
                 <w:sz w:val="18"/>
                 <w:szCs w:val="18"/>
               </w:rPr>
-              <w:t xml:space="preserve">            </w:t>
+              <w:t xml:space="preserve"> </w:t>
+            </w:r>
+            <w:r>
+              <w:rPr>
+                <w:rFonts w:ascii="Calibri" w:hAnsi="Calibri" w:cs="Calibri"/>
+                <w:color w:val="000000"/>
+                <w:sz w:val="18"/>
+                <w:szCs w:val="18"/>
+              </w:rPr>
+              <w:t xml:space="preserve">          </w:t>
+            </w:r>
+            <w:r>
+              <w:rPr>
+                <w:rFonts w:ascii="Calibri" w:hAnsi="Calibri" w:cs="Calibri"/>
+                <w:color w:val="000000"/>
+                <w:sz w:val="18"/>
+                <w:szCs w:val="18"/>
+              </w:rPr>
+              <w:t xml:space="preserve">“name”: “Das Schöne </w:t>
+            </w:r>
+            <w:r>
+              <w:rPr>
+                <w:rFonts w:ascii="Calibri" w:hAnsi="Calibri" w:cs="Calibri"/>
+                <w:color w:val="000000"/>
+                <w:sz w:val="18"/>
+                <w:szCs w:val="18"/>
+              </w:rPr>
+              <w:t>Device</w:t>
+            </w:r>
+            <w:r>
+              <w:rPr>
+                <w:rFonts w:ascii="Calibri" w:hAnsi="Calibri" w:cs="Calibri"/>
+                <w:color w:val="000000"/>
+                <w:sz w:val="18"/>
+                <w:szCs w:val="18"/>
+              </w:rPr>
+              <w:t>”,</w:t>
+            </w:r>
+          </w:p>
+          <w:p>
+            <w:pPr>
+              <w:rPr>
+                <w:rFonts w:ascii="Calibri" w:hAnsi="Calibri" w:cs="Calibri"/>
+                <w:color w:val="000000"/>
+                <w:sz w:val="18"/>
+                <w:szCs w:val="18"/>
+              </w:rPr>
+            </w:pPr>
+            <w:r>
+              <w:rPr>
+                <w:rFonts w:ascii="Calibri" w:hAnsi="Calibri" w:cs="Calibri"/>
+                <w:color w:val="000000"/>
+                <w:sz w:val="18"/>
+                <w:szCs w:val="18"/>
+              </w:rPr>
+              <w:t xml:space="preserve">           </w:t>
             </w:r>
             <w:r>
               <w:rPr>
@@ -8850,7 +9192,7 @@
                 <w:sz w:val="18"/>
                 <w:szCs w:val="18"/>
               </w:rPr>
-              <w:t>sicherung</w:t>
+              <w:t>fuse</w:t>
             </w:r>
             <w:r>
               <w:rPr>
@@ -8881,7 +9223,7 @@
               <w:t xml:space="preserve"> }</w:t>
             </w:r>
           </w:p>
-          <w:bookmarkEnd w:id="20"/>
+          <w:bookmarkEnd w:id="22"/>
           <w:p>
             <w:pPr>
               <w:rPr>
@@ -8897,6 +9239,25 @@
           <w:tcPr>
             <w:tcW w:w="4962" w:type="dxa"/>
           </w:tcPr>
+          <w:p>
+            <w:pPr>
+              <w:rPr>
+                <w:rFonts w:ascii="Calibri" w:hAnsi="Calibri" w:cs="Calibri"/>
+                <w:color w:val="000000"/>
+                <w:sz w:val="18"/>
+                <w:szCs w:val="18"/>
+              </w:rPr>
+            </w:pPr>
+            <w:r>
+              <w:rPr>
+                <w:rFonts w:ascii="Calibri" w:hAnsi="Calibri" w:cs="Calibri"/>
+                <w:color w:val="000000"/>
+                <w:sz w:val="18"/>
+                <w:szCs w:val="18"/>
+              </w:rPr>
+              <w:t>name   Typ: String</w:t>
+            </w:r>
+          </w:p>
           <w:p>
             <w:pPr>
               <w:rPr>
@@ -9019,15 +9380,17 @@
                 <w:color w:val="000000"/>
                 <w:sz w:val="18"/>
                 <w:szCs w:val="18"/>
-              </w:rPr>
-            </w:pPr>
-            <w:bookmarkStart w:id="21" w:name="_Hlk517883933"/>
-            <w:r>
-              <w:rPr>
-                <w:rFonts w:ascii="Calibri" w:hAnsi="Calibri" w:cs="Calibri"/>
-                <w:color w:val="000000"/>
-                <w:sz w:val="18"/>
-                <w:szCs w:val="18"/>
+                <w:lang w:val="en-US"/>
+              </w:rPr>
+            </w:pPr>
+            <w:bookmarkStart w:id="23" w:name="_Hlk517883933"/>
+            <w:r>
+              <w:rPr>
+                <w:rFonts w:ascii="Calibri" w:hAnsi="Calibri" w:cs="Calibri"/>
+                <w:color w:val="000000"/>
+                <w:sz w:val="18"/>
+                <w:szCs w:val="18"/>
+                <w:lang w:val="en-US"/>
               </w:rPr>
               <w:t>"specification": {</w:t>
             </w:r>
@@ -9039,63 +9402,151 @@
                 <w:color w:val="000000"/>
                 <w:sz w:val="18"/>
                 <w:szCs w:val="18"/>
-              </w:rPr>
-            </w:pPr>
-            <w:r>
-              <w:rPr>
-                <w:rFonts w:ascii="Calibri" w:hAnsi="Calibri" w:cs="Calibri"/>
-                <w:color w:val="000000"/>
-                <w:sz w:val="18"/>
-                <w:szCs w:val="18"/>
-              </w:rPr>
-              <w:t xml:space="preserve">            </w:t>
-            </w:r>
-            <w:bookmarkStart w:id="22" w:name="_Hlk517883761"/>
-            <w:bookmarkStart w:id="23" w:name="_Hlk517883727"/>
-            <w:r>
-              <w:rPr>
-                <w:rFonts w:ascii="Calibri" w:hAnsi="Calibri" w:cs="Calibri"/>
-                <w:color w:val="000000"/>
-                <w:sz w:val="18"/>
-                <w:szCs w:val="18"/>
-              </w:rPr>
-              <w:t>"</w:t>
-            </w:r>
-            <w:r>
-              <w:rPr>
-                <w:rFonts w:ascii="Calibri" w:hAnsi="Calibri" w:cs="Calibri"/>
-                <w:color w:val="000000"/>
-                <w:sz w:val="18"/>
-                <w:szCs w:val="18"/>
-              </w:rPr>
-              <w:t xml:space="preserve">unit“: </w:t>
-            </w:r>
-            <w:bookmarkEnd w:id="22"/>
-            <w:r>
-              <w:rPr>
-                <w:rFonts w:ascii="Calibri" w:hAnsi="Calibri" w:cs="Calibri"/>
-                <w:color w:val="000000"/>
-                <w:sz w:val="18"/>
-                <w:szCs w:val="18"/>
-              </w:rPr>
-              <w:t>"</w:t>
-            </w:r>
-            <w:r>
-              <w:rPr>
-                <w:rFonts w:ascii="Calibri" w:hAnsi="Calibri" w:cs="Calibri"/>
-                <w:color w:val="000000"/>
-                <w:sz w:val="18"/>
-                <w:szCs w:val="18"/>
-              </w:rPr>
-              <w:t xml:space="preserve">A“: </w:t>
-            </w:r>
-            <w:bookmarkEnd w:id="23"/>
-            <w:r>
-              <w:rPr>
-                <w:rFonts w:ascii="Calibri" w:hAnsi="Calibri" w:cs="Calibri"/>
-                <w:color w:val="000000"/>
-                <w:sz w:val="18"/>
-                <w:szCs w:val="18"/>
+                <w:lang w:val="en-US"/>
+              </w:rPr>
+            </w:pPr>
+            <w:r>
+              <w:rPr>
+                <w:rFonts w:ascii="Calibri" w:hAnsi="Calibri" w:cs="Calibri"/>
+                <w:color w:val="000000"/>
+                <w:sz w:val="18"/>
+                <w:szCs w:val="18"/>
+                <w:lang w:val="en-US"/>
+              </w:rPr>
+              <w:t xml:space="preserve"> </w:t>
+            </w:r>
+            <w:r>
+              <w:rPr>
+                <w:rFonts w:ascii="Calibri" w:hAnsi="Calibri" w:cs="Calibri"/>
+                <w:color w:val="000000"/>
+                <w:sz w:val="18"/>
+                <w:szCs w:val="18"/>
+                <w:lang w:val="en-US"/>
+              </w:rPr>
+              <w:t xml:space="preserve">     </w:t>
+            </w:r>
+            <w:r>
+              <w:rPr>
+                <w:rFonts w:ascii="Calibri" w:hAnsi="Calibri" w:cs="Calibri"/>
+                <w:color w:val="000000"/>
+                <w:sz w:val="18"/>
+                <w:szCs w:val="18"/>
+                <w:lang w:val="en-US"/>
+              </w:rPr>
+              <w:t xml:space="preserve">   </w:t>
+            </w:r>
+            <w:r>
+              <w:rPr>
+                <w:rFonts w:ascii="Calibri" w:hAnsi="Calibri" w:cs="Calibri"/>
+                <w:color w:val="000000"/>
+                <w:sz w:val="18"/>
+                <w:szCs w:val="18"/>
+                <w:lang w:val="en-US"/>
+              </w:rPr>
+              <w:t xml:space="preserve"> </w:t>
+            </w:r>
+            <w:r>
+              <w:rPr>
+                <w:rFonts w:ascii="Calibri" w:hAnsi="Calibri" w:cs="Calibri"/>
+                <w:color w:val="000000"/>
+                <w:sz w:val="18"/>
+                <w:szCs w:val="18"/>
+                <w:lang w:val="en-US"/>
+              </w:rPr>
+              <w:t xml:space="preserve"> “name”: “D</w:t>
+            </w:r>
+            <w:r>
+              <w:rPr>
+                <w:rFonts w:ascii="Calibri" w:hAnsi="Calibri" w:cs="Calibri"/>
+                <w:color w:val="000000"/>
+                <w:sz w:val="18"/>
+                <w:szCs w:val="18"/>
+                <w:lang w:val="en-US"/>
+              </w:rPr>
+              <w:t>er</w:t>
+            </w:r>
+            <w:r>
+              <w:rPr>
+                <w:rFonts w:ascii="Calibri" w:hAnsi="Calibri" w:cs="Calibri"/>
+                <w:color w:val="000000"/>
+                <w:sz w:val="18"/>
+                <w:szCs w:val="18"/>
+                <w:lang w:val="en-US"/>
+              </w:rPr>
+              <w:t xml:space="preserve"> Schöne </w:t>
+            </w:r>
+            <w:r>
+              <w:rPr>
+                <w:rFonts w:ascii="Calibri" w:hAnsi="Calibri" w:cs="Calibri"/>
+                <w:color w:val="000000"/>
+                <w:sz w:val="18"/>
+                <w:szCs w:val="18"/>
+                <w:lang w:val="en-US"/>
+              </w:rPr>
+              <w:t>Sensor</w:t>
+            </w:r>
+            <w:r>
+              <w:rPr>
+                <w:rFonts w:ascii="Calibri" w:hAnsi="Calibri" w:cs="Calibri"/>
+                <w:color w:val="000000"/>
+                <w:sz w:val="18"/>
+                <w:szCs w:val="18"/>
+                <w:lang w:val="en-US"/>
+              </w:rPr>
+              <w:t>”,</w:t>
+            </w:r>
+          </w:p>
+          <w:p>
+            <w:pPr>
+              <w:rPr>
+                <w:rFonts w:ascii="Calibri" w:hAnsi="Calibri" w:cs="Calibri"/>
+                <w:color w:val="000000"/>
+                <w:sz w:val="18"/>
+                <w:szCs w:val="18"/>
+                <w:lang w:val="en-US"/>
+              </w:rPr>
+            </w:pPr>
+            <w:r>
+              <w:rPr>
+                <w:rFonts w:ascii="Calibri" w:hAnsi="Calibri" w:cs="Calibri"/>
+                <w:color w:val="000000"/>
+                <w:sz w:val="18"/>
+                <w:szCs w:val="18"/>
+                <w:lang w:val="en-US"/>
+              </w:rPr>
+              <w:t xml:space="preserve">           </w:t>
+            </w:r>
+            <w:bookmarkStart w:id="24" w:name="_Hlk517883761"/>
+            <w:bookmarkStart w:id="25" w:name="_Hlk517883727"/>
+            <w:r>
+              <w:rPr>
+                <w:rFonts w:ascii="Calibri" w:hAnsi="Calibri" w:cs="Calibri"/>
+                <w:color w:val="000000"/>
+                <w:sz w:val="18"/>
+                <w:szCs w:val="18"/>
+                <w:lang w:val="en-US"/>
+              </w:rPr>
+              <w:t xml:space="preserve">"unit“: </w:t>
+            </w:r>
+            <w:bookmarkEnd w:id="24"/>
+            <w:r>
+              <w:rPr>
+                <w:rFonts w:ascii="Calibri" w:hAnsi="Calibri" w:cs="Calibri"/>
+                <w:color w:val="000000"/>
+                <w:sz w:val="18"/>
+                <w:szCs w:val="18"/>
+                <w:lang w:val="en-US"/>
+              </w:rPr>
+              <w:t xml:space="preserve">"A“: </w:t>
+            </w:r>
+            <w:bookmarkEnd w:id="25"/>
+            <w:r>
+              <w:rPr>
+                <w:rFonts w:ascii="Calibri" w:hAnsi="Calibri" w:cs="Calibri"/>
+                <w:color w:val="000000"/>
+                <w:sz w:val="18"/>
+                <w:szCs w:val="18"/>
+                <w:lang w:val="en-US"/>
               </w:rPr>
               <w:t xml:space="preserve"> ,</w:t>
             </w:r>
@@ -9107,63 +9558,60 @@
                 <w:color w:val="000000"/>
                 <w:sz w:val="18"/>
                 <w:szCs w:val="18"/>
-              </w:rPr>
-            </w:pPr>
-            <w:r>
-              <w:rPr>
-                <w:rFonts w:ascii="Calibri" w:hAnsi="Calibri" w:cs="Calibri"/>
-                <w:color w:val="000000"/>
-                <w:sz w:val="18"/>
-                <w:szCs w:val="18"/>
-              </w:rPr>
-              <w:t xml:space="preserve">            </w:t>
-            </w:r>
-            <w:r>
-              <w:rPr>
-                <w:rFonts w:ascii="Calibri" w:hAnsi="Calibri" w:cs="Calibri"/>
-                <w:color w:val="000000"/>
-                <w:sz w:val="18"/>
-                <w:szCs w:val="18"/>
-              </w:rPr>
-              <w:t>"</w:t>
-            </w:r>
-            <w:r>
-              <w:rPr>
-                <w:rFonts w:ascii="Calibri" w:hAnsi="Calibri" w:cs="Calibri"/>
-                <w:color w:val="000000"/>
-                <w:sz w:val="18"/>
-                <w:szCs w:val="18"/>
-              </w:rPr>
-              <w:t>value“: 10</w:t>
-            </w:r>
-          </w:p>
-          <w:p>
-            <w:pPr>
-              <w:rPr>
-                <w:rFonts w:ascii="Calibri" w:hAnsi="Calibri" w:cs="Calibri"/>
-                <w:color w:val="000000"/>
-                <w:sz w:val="18"/>
-                <w:szCs w:val="18"/>
-              </w:rPr>
-            </w:pPr>
-            <w:r>
-              <w:rPr>
-                <w:rFonts w:ascii="Calibri" w:hAnsi="Calibri" w:cs="Calibri"/>
-                <w:color w:val="000000"/>
-                <w:sz w:val="18"/>
-                <w:szCs w:val="18"/>
+                <w:lang w:val="en-US"/>
+              </w:rPr>
+            </w:pPr>
+            <w:r>
+              <w:rPr>
+                <w:rFonts w:ascii="Calibri" w:hAnsi="Calibri" w:cs="Calibri"/>
+                <w:color w:val="000000"/>
+                <w:sz w:val="18"/>
+                <w:szCs w:val="18"/>
+                <w:lang w:val="en-US"/>
+              </w:rPr>
+              <w:t xml:space="preserve">          </w:t>
+            </w:r>
+            <w:r>
+              <w:rPr>
+                <w:rFonts w:ascii="Calibri" w:hAnsi="Calibri" w:cs="Calibri"/>
+                <w:color w:val="000000"/>
+                <w:sz w:val="18"/>
+                <w:szCs w:val="18"/>
+                <w:lang w:val="en-US"/>
+              </w:rPr>
+              <w:t xml:space="preserve"> "value“: 10</w:t>
+            </w:r>
+          </w:p>
+          <w:p>
+            <w:pPr>
+              <w:rPr>
+                <w:rFonts w:ascii="Calibri" w:hAnsi="Calibri" w:cs="Calibri"/>
+                <w:color w:val="000000"/>
+                <w:sz w:val="18"/>
+                <w:szCs w:val="18"/>
+                <w:lang w:val="en-US"/>
+              </w:rPr>
+            </w:pPr>
+            <w:r>
+              <w:rPr>
+                <w:rFonts w:ascii="Calibri" w:hAnsi="Calibri" w:cs="Calibri"/>
+                <w:color w:val="000000"/>
+                <w:sz w:val="18"/>
+                <w:szCs w:val="18"/>
+                <w:lang w:val="en-US"/>
               </w:rPr>
               <w:t xml:space="preserve"> }</w:t>
             </w:r>
           </w:p>
-          <w:bookmarkEnd w:id="21"/>
-          <w:p>
-            <w:pPr>
-              <w:rPr>
-                <w:rFonts w:ascii="Calibri" w:hAnsi="Calibri" w:cs="Calibri"/>
-                <w:color w:val="000000"/>
-                <w:sz w:val="18"/>
-                <w:szCs w:val="18"/>
+          <w:bookmarkEnd w:id="23"/>
+          <w:p>
+            <w:pPr>
+              <w:rPr>
+                <w:rFonts w:ascii="Calibri" w:hAnsi="Calibri" w:cs="Calibri"/>
+                <w:color w:val="000000"/>
+                <w:sz w:val="18"/>
+                <w:szCs w:val="18"/>
+                <w:lang w:val="en-US"/>
               </w:rPr>
             </w:pPr>
           </w:p>
@@ -9172,6 +9620,27 @@
           <w:tcPr>
             <w:tcW w:w="4962" w:type="dxa"/>
           </w:tcPr>
+          <w:p>
+            <w:pPr>
+              <w:rPr>
+                <w:rFonts w:ascii="Calibri" w:hAnsi="Calibri" w:cs="Calibri"/>
+                <w:color w:val="000000"/>
+                <w:sz w:val="18"/>
+                <w:szCs w:val="18"/>
+                <w:lang w:val="en-US"/>
+              </w:rPr>
+            </w:pPr>
+            <w:r>
+              <w:rPr>
+                <w:rFonts w:ascii="Calibri" w:hAnsi="Calibri" w:cs="Calibri"/>
+                <w:color w:val="000000"/>
+                <w:sz w:val="18"/>
+                <w:szCs w:val="18"/>
+                <w:lang w:val="en-US"/>
+              </w:rPr>
+              <w:t>name   Typ: String</w:t>
+            </w:r>
+          </w:p>
           <w:p>
             <w:pPr>
               <w:rPr>
@@ -9261,6 +9730,15 @@
               </w:rPr>
               <w:t>fi</w:t>
             </w:r>
+            <w:r>
+              <w:rPr>
+                <w:rFonts w:ascii="Calibri" w:hAnsi="Calibri" w:cs="Calibri"/>
+                <w:color w:val="000000"/>
+                <w:sz w:val="18"/>
+                <w:szCs w:val="18"/>
+              </w:rPr>
+              <w:t>s</w:t>
+            </w:r>
           </w:p>
         </w:tc>
         <w:tc>
@@ -9274,14 +9752,16 @@
                 <w:color w:val="000000"/>
                 <w:sz w:val="18"/>
                 <w:szCs w:val="18"/>
-              </w:rPr>
-            </w:pPr>
-            <w:r>
-              <w:rPr>
-                <w:rFonts w:ascii="Calibri" w:hAnsi="Calibri" w:cs="Calibri"/>
-                <w:color w:val="000000"/>
-                <w:sz w:val="18"/>
-                <w:szCs w:val="18"/>
+                <w:lang w:val="en-US"/>
+              </w:rPr>
+            </w:pPr>
+            <w:r>
+              <w:rPr>
+                <w:rFonts w:ascii="Calibri" w:hAnsi="Calibri" w:cs="Calibri"/>
+                <w:color w:val="000000"/>
+                <w:sz w:val="18"/>
+                <w:szCs w:val="18"/>
+                <w:lang w:val="en-US"/>
               </w:rPr>
               <w:t>"specification": {</w:t>
             </w:r>
@@ -9293,53 +9773,80 @@
                 <w:color w:val="000000"/>
                 <w:sz w:val="18"/>
                 <w:szCs w:val="18"/>
-              </w:rPr>
-            </w:pPr>
-            <w:r>
-              <w:rPr>
-                <w:rFonts w:ascii="Calibri" w:hAnsi="Calibri" w:cs="Calibri"/>
-                <w:color w:val="000000"/>
-                <w:sz w:val="18"/>
-                <w:szCs w:val="18"/>
-              </w:rPr>
-              <w:t xml:space="preserve">            </w:t>
-            </w:r>
-            <w:bookmarkStart w:id="24" w:name="_Hlk517884084"/>
-            <w:r>
-              <w:rPr>
-                <w:rFonts w:ascii="Calibri" w:hAnsi="Calibri" w:cs="Calibri"/>
-                <w:color w:val="000000"/>
-                <w:sz w:val="18"/>
-                <w:szCs w:val="18"/>
-              </w:rPr>
-              <w:t>"</w:t>
-            </w:r>
-            <w:r>
-              <w:rPr>
-                <w:rFonts w:ascii="Calibri" w:hAnsi="Calibri" w:cs="Calibri"/>
-                <w:color w:val="000000"/>
-                <w:sz w:val="18"/>
-                <w:szCs w:val="18"/>
-              </w:rPr>
-              <w:t xml:space="preserve">current“: 500  </w:t>
-            </w:r>
-            <w:bookmarkEnd w:id="24"/>
-          </w:p>
-          <w:p>
-            <w:pPr>
-              <w:rPr>
-                <w:rFonts w:ascii="Calibri" w:hAnsi="Calibri" w:cs="Calibri"/>
-                <w:color w:val="000000"/>
-                <w:sz w:val="18"/>
-                <w:szCs w:val="18"/>
-              </w:rPr>
-            </w:pPr>
-            <w:r>
-              <w:rPr>
-                <w:rFonts w:ascii="Calibri" w:hAnsi="Calibri" w:cs="Calibri"/>
-                <w:color w:val="000000"/>
-                <w:sz w:val="18"/>
-                <w:szCs w:val="18"/>
+                <w:lang w:val="en-US"/>
+              </w:rPr>
+            </w:pPr>
+            <w:r>
+              <w:rPr>
+                <w:rFonts w:ascii="Calibri" w:hAnsi="Calibri" w:cs="Calibri"/>
+                <w:color w:val="000000"/>
+                <w:sz w:val="18"/>
+                <w:szCs w:val="18"/>
+                <w:lang w:val="en-US"/>
+              </w:rPr>
+              <w:t xml:space="preserve"> </w:t>
+            </w:r>
+            <w:r>
+              <w:rPr>
+                <w:rFonts w:ascii="Calibri" w:hAnsi="Calibri" w:cs="Calibri"/>
+                <w:color w:val="000000"/>
+                <w:sz w:val="18"/>
+                <w:szCs w:val="18"/>
+                <w:lang w:val="en-US"/>
+              </w:rPr>
+              <w:t xml:space="preserve">          “name”: “Der Schöne Fi”,</w:t>
+            </w:r>
+          </w:p>
+          <w:p>
+            <w:pPr>
+              <w:rPr>
+                <w:rFonts w:ascii="Calibri" w:hAnsi="Calibri" w:cs="Calibri"/>
+                <w:color w:val="000000"/>
+                <w:sz w:val="18"/>
+                <w:szCs w:val="18"/>
+                <w:lang w:val="en-US"/>
+              </w:rPr>
+            </w:pPr>
+            <w:r>
+              <w:rPr>
+                <w:rFonts w:ascii="Calibri" w:hAnsi="Calibri" w:cs="Calibri"/>
+                <w:color w:val="000000"/>
+                <w:sz w:val="18"/>
+                <w:szCs w:val="18"/>
+                <w:lang w:val="en-US"/>
+              </w:rPr>
+              <w:t xml:space="preserve">           </w:t>
+            </w:r>
+            <w:bookmarkStart w:id="26" w:name="_Hlk517884084"/>
+            <w:r>
+              <w:rPr>
+                <w:rFonts w:ascii="Calibri" w:hAnsi="Calibri" w:cs="Calibri"/>
+                <w:color w:val="000000"/>
+                <w:sz w:val="18"/>
+                <w:szCs w:val="18"/>
+                <w:lang w:val="en-US"/>
+              </w:rPr>
+              <w:t xml:space="preserve">"current“: 500  </w:t>
+            </w:r>
+            <w:bookmarkEnd w:id="26"/>
+          </w:p>
+          <w:p>
+            <w:pPr>
+              <w:rPr>
+                <w:rFonts w:ascii="Calibri" w:hAnsi="Calibri" w:cs="Calibri"/>
+                <w:color w:val="000000"/>
+                <w:sz w:val="18"/>
+                <w:szCs w:val="18"/>
+                <w:lang w:val="en-US"/>
+              </w:rPr>
+            </w:pPr>
+            <w:r>
+              <w:rPr>
+                <w:rFonts w:ascii="Calibri" w:hAnsi="Calibri" w:cs="Calibri"/>
+                <w:color w:val="000000"/>
+                <w:sz w:val="18"/>
+                <w:szCs w:val="18"/>
+                <w:lang w:val="en-US"/>
               </w:rPr>
               <w:t xml:space="preserve"> }</w:t>
             </w:r>
@@ -9351,6 +9858,7 @@
                 <w:color w:val="000000"/>
                 <w:sz w:val="18"/>
                 <w:szCs w:val="18"/>
+                <w:lang w:val="en-US"/>
               </w:rPr>
             </w:pPr>
           </w:p>
@@ -9368,7 +9876,26 @@
                 <w:szCs w:val="18"/>
               </w:rPr>
             </w:pPr>
-            <w:bookmarkStart w:id="25" w:name="_Hlk517884112"/>
+            <w:bookmarkStart w:id="27" w:name="_Hlk517884112"/>
+            <w:r>
+              <w:rPr>
+                <w:rFonts w:ascii="Calibri" w:hAnsi="Calibri" w:cs="Calibri"/>
+                <w:color w:val="000000"/>
+                <w:sz w:val="18"/>
+                <w:szCs w:val="18"/>
+              </w:rPr>
+              <w:t>name   Typ: String</w:t>
+            </w:r>
+          </w:p>
+          <w:p>
+            <w:pPr>
+              <w:rPr>
+                <w:rFonts w:ascii="Calibri" w:hAnsi="Calibri" w:cs="Calibri"/>
+                <w:color w:val="000000"/>
+                <w:sz w:val="18"/>
+                <w:szCs w:val="18"/>
+              </w:rPr>
+            </w:pPr>
             <w:r>
               <w:rPr>
                 <w:rFonts w:ascii="Calibri" w:hAnsi="Calibri" w:cs="Calibri"/>
@@ -9396,7 +9923,7 @@
               </w:rPr>
               <w:t>strom</w:t>
             </w:r>
-            <w:bookmarkEnd w:id="25"/>
+            <w:bookmarkEnd w:id="27"/>
           </w:p>
         </w:tc>
       </w:tr>
@@ -9441,7 +9968,7 @@
                 <w:sz w:val="18"/>
                 <w:szCs w:val="18"/>
               </w:rPr>
-              <w:t>sicherung</w:t>
+              <w:t>fuses</w:t>
             </w:r>
           </w:p>
         </w:tc>
@@ -9484,6 +10011,43 @@
                 <w:sz w:val="18"/>
                 <w:szCs w:val="18"/>
               </w:rPr>
+              <w:t xml:space="preserve">            “name”: “</w:t>
+            </w:r>
+            <w:r>
+              <w:rPr>
+                <w:rFonts w:ascii="Calibri" w:hAnsi="Calibri" w:cs="Calibri"/>
+                <w:color w:val="000000"/>
+                <w:sz w:val="18"/>
+                <w:szCs w:val="18"/>
+              </w:rPr>
+              <w:t>Die Schöne Sicherung</w:t>
+            </w:r>
+            <w:r>
+              <w:rPr>
+                <w:rFonts w:ascii="Calibri" w:hAnsi="Calibri" w:cs="Calibri"/>
+                <w:color w:val="000000"/>
+                <w:sz w:val="18"/>
+                <w:szCs w:val="18"/>
+              </w:rPr>
+              <w:t>”,</w:t>
+            </w:r>
+          </w:p>
+          <w:p>
+            <w:pPr>
+              <w:rPr>
+                <w:rFonts w:ascii="Calibri" w:hAnsi="Calibri" w:cs="Calibri"/>
+                <w:color w:val="000000"/>
+                <w:sz w:val="18"/>
+                <w:szCs w:val="18"/>
+              </w:rPr>
+            </w:pPr>
+            <w:r>
+              <w:rPr>
+                <w:rFonts w:ascii="Calibri" w:hAnsi="Calibri" w:cs="Calibri"/>
+                <w:color w:val="000000"/>
+                <w:sz w:val="18"/>
+                <w:szCs w:val="18"/>
+              </w:rPr>
               <w:t xml:space="preserve">            </w:t>
             </w:r>
             <w:r>
@@ -9546,34 +10110,39 @@
                 <w:color w:val="000000"/>
                 <w:sz w:val="18"/>
                 <w:szCs w:val="18"/>
-              </w:rPr>
-            </w:pPr>
-            <w:r>
-              <w:rPr>
-                <w:rFonts w:ascii="Calibri" w:hAnsi="Calibri" w:cs="Calibri"/>
-                <w:color w:val="000000"/>
-                <w:sz w:val="18"/>
-                <w:szCs w:val="18"/>
-              </w:rPr>
-              <w:t xml:space="preserve">current </w:t>
-            </w:r>
-            <w:r>
-              <w:rPr>
-                <w:rFonts w:ascii="Calibri" w:hAnsi="Calibri" w:cs="Calibri"/>
-                <w:color w:val="000000"/>
-                <w:sz w:val="18"/>
-                <w:szCs w:val="18"/>
-              </w:rPr>
-              <w:t xml:space="preserve"> Typ: numerisch   [</w:t>
-            </w:r>
-            <w:r>
-              <w:rPr>
-                <w:rFonts w:ascii="Calibri" w:hAnsi="Calibri" w:cs="Calibri"/>
-                <w:color w:val="000000"/>
-                <w:sz w:val="18"/>
-                <w:szCs w:val="18"/>
-              </w:rPr>
-              <w:t>A] Auslösestrom</w:t>
+                <w:lang w:val="en-US"/>
+              </w:rPr>
+            </w:pPr>
+            <w:r>
+              <w:rPr>
+                <w:rFonts w:ascii="Calibri" w:hAnsi="Calibri" w:cs="Calibri"/>
+                <w:color w:val="000000"/>
+                <w:sz w:val="18"/>
+                <w:szCs w:val="18"/>
+                <w:lang w:val="en-US"/>
+              </w:rPr>
+              <w:t>name   Typ: String</w:t>
+            </w:r>
+          </w:p>
+          <w:p>
+            <w:pPr>
+              <w:rPr>
+                <w:rFonts w:ascii="Calibri" w:hAnsi="Calibri" w:cs="Calibri"/>
+                <w:color w:val="000000"/>
+                <w:sz w:val="18"/>
+                <w:szCs w:val="18"/>
+                <w:lang w:val="en-US"/>
+              </w:rPr>
+            </w:pPr>
+            <w:r>
+              <w:rPr>
+                <w:rFonts w:ascii="Calibri" w:hAnsi="Calibri" w:cs="Calibri"/>
+                <w:color w:val="000000"/>
+                <w:sz w:val="18"/>
+                <w:szCs w:val="18"/>
+                <w:lang w:val="en-US"/>
+              </w:rPr>
+              <w:t>current  Typ: numerisch   [A] Auslösestrom</w:t>
             </w:r>
           </w:p>
         </w:tc>
@@ -9582,32 +10151,49 @@
     <w:p>
       <w:pPr>
         <w:spacing w:after="0" w:line="240" w:lineRule="auto"/>
+        <w:rPr>
+          <w:lang w:val="en-US"/>
+        </w:rPr>
       </w:pPr>
     </w:p>
     <w:p>
       <w:pPr>
         <w:spacing w:after="0" w:line="240" w:lineRule="auto"/>
+        <w:rPr>
+          <w:lang w:val="en-US"/>
+        </w:rPr>
       </w:pPr>
     </w:p>
     <w:p>
       <w:pPr>
         <w:spacing w:after="0" w:line="240" w:lineRule="auto"/>
+        <w:rPr>
+          <w:lang w:val="en-US"/>
+        </w:rPr>
       </w:pPr>
     </w:p>
     <w:p>
       <w:pPr>
         <w:spacing w:after="0" w:line="240" w:lineRule="auto"/>
+        <w:rPr>
+          <w:lang w:val="en-US"/>
+        </w:rPr>
       </w:pPr>
     </w:p>
     <w:p>
       <w:pPr>
         <w:spacing w:after="0" w:line="240" w:lineRule="auto"/>
+        <w:rPr>
+          <w:lang w:val="en-US"/>
+        </w:rPr>
       </w:pPr>
     </w:p>
     <w:p>
-      <w:r>
-        <w:br w:type="page"/>
-      </w:r>
+      <w:pPr>
+        <w:rPr>
+          <w:lang w:val="en-US"/>
+        </w:rPr>
+      </w:pPr>
     </w:p>
     <w:tbl>
       <w:tblPr>
@@ -9635,9 +10221,10 @@
                 <w:b/>
                 <w:i/>
                 <w:color w:val="000000"/>
-              </w:rPr>
-            </w:pPr>
-            <w:bookmarkStart w:id="26" w:name="_Hlk517943943"/>
+                <w:lang w:val="en-US"/>
+              </w:rPr>
+            </w:pPr>
+            <w:bookmarkStart w:id="28" w:name="_Hlk517943943"/>
           </w:p>
         </w:tc>
         <w:tc>
@@ -9854,7 +10441,7 @@
                 <w:szCs w:val="18"/>
               </w:rPr>
             </w:pPr>
-            <w:bookmarkStart w:id="27" w:name="_Hlk517948546"/>
+            <w:bookmarkStart w:id="29" w:name="_Hlk517948546"/>
           </w:p>
           <w:p>
             <w:pPr>
@@ -9874,7 +10461,7 @@
               </w:rPr>
               <w:t>Anmerkung:  Enthält alle devices, sensors, fi, sicherungen; gleicher typ nur einmal mit anzahl (count)</w:t>
             </w:r>
-            <w:bookmarkEnd w:id="27"/>
+            <w:bookmarkEnd w:id="29"/>
           </w:p>
         </w:tc>
         <w:tc>
@@ -9890,7 +10477,7 @@
                 <w:szCs w:val="18"/>
               </w:rPr>
             </w:pPr>
-            <w:bookmarkStart w:id="28" w:name="_Hlk517943363"/>
+            <w:bookmarkStart w:id="30" w:name="_Hlk517943363"/>
             <w:r>
               <w:rPr>
                 <w:rFonts w:ascii="Calibri" w:hAnsi="Calibri" w:cs="Calibri"/>
@@ -9919,7 +10506,7 @@
               </w:rPr>
               <w:t xml:space="preserve">   {"action":"shoppinglist”</w:t>
             </w:r>
-            <w:bookmarkStart w:id="29" w:name="_Hlk518550467"/>
+            <w:bookmarkStart w:id="31" w:name="_Hlk518550467"/>
             <w:r>
               <w:rPr>
                 <w:rFonts w:ascii="Calibri" w:hAnsi="Calibri" w:cs="Calibri"/>
@@ -9938,7 +10525,7 @@
               </w:rPr>
               <w:t>itemid”:1</w:t>
             </w:r>
-            <w:bookmarkEnd w:id="29"/>
+            <w:bookmarkEnd w:id="31"/>
             <w:r>
               <w:rPr>
                 <w:rFonts w:ascii="Calibri" w:hAnsi="Calibri" w:cs="Calibri"/>
@@ -9967,7 +10554,7 @@
               </w:rPr>
               <w:t>}</w:t>
             </w:r>
-            <w:bookmarkEnd w:id="28"/>
+            <w:bookmarkEnd w:id="30"/>
           </w:p>
           <w:p>
             <w:pPr>
@@ -9998,7 +10585,7 @@
                 <w:szCs w:val="18"/>
               </w:rPr>
             </w:pPr>
-            <w:bookmarkStart w:id="30" w:name="_Hlk518550519"/>
+            <w:bookmarkStart w:id="32" w:name="_Hlk518550519"/>
             <w:r>
               <w:rPr>
                 <w:rFonts w:ascii="Calibri" w:hAnsi="Calibri" w:cs="Calibri"/>
@@ -10027,7 +10614,7 @@
               </w:rPr>
               <w:t xml:space="preserve"> id des projektes für das die lieste erzeugt werden soll</w:t>
             </w:r>
-            <w:bookmarkEnd w:id="30"/>
+            <w:bookmarkEnd w:id="32"/>
           </w:p>
         </w:tc>
         <w:tc>
@@ -10043,7 +10630,7 @@
                 <w:szCs w:val="18"/>
               </w:rPr>
             </w:pPr>
-            <w:bookmarkStart w:id="31" w:name="_Hlk517948180"/>
+            <w:bookmarkStart w:id="33" w:name="_Hlk517948180"/>
             <w:r>
               <w:rPr>
                 <w:rFonts w:ascii="Calibri" w:hAnsi="Calibri" w:cs="Calibri"/>
@@ -10269,7 +10856,7 @@
               </w:rPr>
               <w:t>]</w:t>
             </w:r>
-            <w:bookmarkEnd w:id="31"/>
+            <w:bookmarkEnd w:id="33"/>
           </w:p>
           <w:p>
             <w:pPr>
@@ -10670,7 +11257,7 @@
               </w:rPr>
               <w:t xml:space="preserve"> </w:t>
             </w:r>
-            <w:bookmarkStart w:id="32" w:name="_Hlk518551257"/>
+            <w:bookmarkStart w:id="34" w:name="_Hlk518551257"/>
             <w:r>
               <w:rPr>
                 <w:rFonts w:ascii="Calibri" w:hAnsi="Calibri" w:cs="Calibri"/>
@@ -10681,7 +11268,7 @@
               </w:rPr>
               <w:t xml:space="preserve">"value": </w:t>
             </w:r>
-            <w:bookmarkEnd w:id="32"/>
+            <w:bookmarkEnd w:id="34"/>
             <w:r>
               <w:rPr>
                 <w:rFonts w:ascii="Calibri" w:hAnsi="Calibri" w:cs="Calibri"/>
@@ -10857,7 +11444,7 @@
               </w:rPr>
               <w:tab/>
             </w:r>
-            <w:bookmarkStart w:id="33" w:name="_Hlk518550942"/>
+            <w:bookmarkStart w:id="35" w:name="_Hlk518550942"/>
           </w:p>
           <w:p>
             <w:pPr>
@@ -10910,7 +11497,7 @@
               </w:rPr>
               <w:t>",</w:t>
             </w:r>
-            <w:bookmarkEnd w:id="33"/>
+            <w:bookmarkEnd w:id="35"/>
           </w:p>
           <w:p>
             <w:pPr>
@@ -11203,7 +11790,7 @@
           </w:p>
         </w:tc>
       </w:tr>
-      <w:bookmarkEnd w:id="26"/>
+      <w:bookmarkEnd w:id="28"/>
     </w:tbl>
     <w:p>
       <w:pPr>
@@ -11440,7 +12027,7 @@
                 <w:szCs w:val="18"/>
               </w:rPr>
             </w:pPr>
-            <w:bookmarkStart w:id="34" w:name="_Hlk517944022"/>
+            <w:bookmarkStart w:id="36" w:name="_Hlk517944022"/>
             <w:r>
               <w:rPr>
                 <w:rFonts w:ascii="Calibri" w:hAnsi="Calibri" w:cs="Calibri"/>
@@ -11450,7 +12037,7 @@
               </w:rPr>
               <w:t>Falscher wert in „action“</w:t>
             </w:r>
-            <w:bookmarkEnd w:id="34"/>
+            <w:bookmarkEnd w:id="36"/>
           </w:p>
         </w:tc>
         <w:tc>
@@ -11495,7 +12082,7 @@
               </w:rPr>
               <w:t xml:space="preserve">   </w:t>
             </w:r>
-            <w:bookmarkStart w:id="35" w:name="_Hlk517944053"/>
+            <w:bookmarkStart w:id="37" w:name="_Hlk517944053"/>
             <w:r>
               <w:rPr>
                 <w:rFonts w:ascii="Calibri" w:hAnsi="Calibri" w:cs="Calibri"/>
@@ -11516,7 +12103,7 @@
               </w:rPr>
               <w:t>somethingUnknown”}</w:t>
             </w:r>
-            <w:bookmarkEnd w:id="35"/>
+            <w:bookmarkEnd w:id="37"/>
           </w:p>
           <w:p>
             <w:pPr>
@@ -11554,7 +12141,7 @@
                 <w:lang w:val="en-US"/>
               </w:rPr>
             </w:pPr>
-            <w:bookmarkStart w:id="36" w:name="_Hlk517944473"/>
+            <w:bookmarkStart w:id="38" w:name="_Hlk517944473"/>
             <w:r>
               <w:rPr>
                 <w:rFonts w:ascii="Calibri" w:hAnsi="Calibri" w:cs="Calibri"/>
@@ -11606,7 +12193,7 @@
               <w:t>”}</w:t>
             </w:r>
           </w:p>
-          <w:bookmarkEnd w:id="36"/>
+          <w:bookmarkEnd w:id="38"/>
           <w:p>
             <w:pPr>
               <w:rPr>
@@ -11659,6 +12246,7 @@
                 <w:rFonts w:ascii="Calibri" w:hAnsi="Calibri" w:cs="Calibri"/>
                 <w:color w:val="000000"/>
               </w:rPr>
+              <w:lastRenderedPageBreak/>
               <w:t>E2</w:t>
             </w:r>
           </w:p>
@@ -11781,7 +12369,6 @@
                 <w:szCs w:val="18"/>
                 <w:lang w:val="en-US"/>
               </w:rPr>
-              <w:lastRenderedPageBreak/>
               <w:t xml:space="preserve">    </w:t>
             </w:r>
             <w:r>
@@ -11869,7 +12456,6 @@
                 <w:szCs w:val="18"/>
                 <w:lang w:val="en-US"/>
               </w:rPr>
-              <w:lastRenderedPageBreak/>
               <w:t>{“status”:0 , “message”:”No such listtype”}</w:t>
             </w:r>
           </w:p>
@@ -12185,7 +12771,7 @@
   <w:style w:type="paragraph" w:default="1" w:styleId="Standard">
     <w:name w:val="Normal"/>
     <w:qFormat/>
-    <w:rsid w:val="00120440"/>
+    <w:rsid w:val="001E2C26"/>
   </w:style>
   <w:style w:type="character" w:default="1" w:styleId="Absatz-Standardschriftart">
     <w:name w:val="Default Paragraph Font"/>

</xml_diff>

<commit_message>
Scharfe backend Version mit allen CUD funktionen plus shoppinglist
</commit_message>
<xml_diff>
--- a/documents/DVP   Elektroinstallation      JSON  formate.docx
+++ b/documents/DVP   Elektroinstallation      JSON  formate.docx
@@ -49,7 +49,7 @@
           <w:sz w:val="28"/>
           <w:lang w:val="de-AT"/>
         </w:rPr>
-        <w:t>3</w:t>
+        <w:t>4</w:t>
       </w:r>
       <w:r>
         <w:rPr>
@@ -65,7 +65,15 @@
           <w:sz w:val="28"/>
           <w:lang w:val="de-AT"/>
         </w:rPr>
-        <w:t>5.7</w:t>
+        <w:t>9</w:t>
+      </w:r>
+      <w:r>
+        <w:rPr>
+          <w:b/>
+          <w:sz w:val="28"/>
+          <w:lang w:val="de-AT"/>
+        </w:rPr>
+        <w:t>.7</w:t>
       </w:r>
       <w:r>
         <w:rPr>
@@ -221,6 +229,29 @@
     </w:p>
     <w:p>
       <w:pPr>
+        <w:pStyle w:val="Listenabsatz"/>
+        <w:numPr>
+          <w:ilvl w:val="1"/>
+          <w:numId w:val="1"/>
+        </w:numPr>
+        <w:spacing w:after="0"/>
+        <w:rPr>
+          <w:sz w:val="16"/>
+          <w:szCs w:val="16"/>
+          <w:lang w:val="de-AT"/>
+        </w:rPr>
+      </w:pPr>
+      <w:r>
+        <w:rPr>
+          <w:sz w:val="16"/>
+          <w:szCs w:val="16"/>
+          <w:lang w:val="de-AT"/>
+        </w:rPr>
+        <w:t>fuseid statt sicherungid</w:t>
+      </w:r>
+    </w:p>
+    <w:p>
+      <w:pPr>
         <w:spacing w:after="0"/>
         <w:rPr>
           <w:b/>
@@ -1862,6 +1893,7 @@
                 <w:sz w:val="18"/>
                 <w:szCs w:val="18"/>
               </w:rPr>
+              <w:lastRenderedPageBreak/>
               <w:t>}</w:t>
             </w:r>
             <w:r>
@@ -1899,7 +1931,6 @@
                 <w:sz w:val="18"/>
                 <w:szCs w:val="18"/>
               </w:rPr>
-              <w:lastRenderedPageBreak/>
               <w:t>}</w:t>
             </w:r>
           </w:p>
@@ -9203,6 +9234,43 @@
               </w:rPr>
               <w:t>id“: 1</w:t>
             </w:r>
+            <w:r>
+              <w:rPr>
+                <w:rFonts w:ascii="Calibri" w:hAnsi="Calibri" w:cs="Calibri"/>
+                <w:color w:val="000000"/>
+                <w:sz w:val="18"/>
+                <w:szCs w:val="18"/>
+              </w:rPr>
+              <w:t>,</w:t>
+            </w:r>
+          </w:p>
+          <w:p>
+            <w:pPr>
+              <w:rPr>
+                <w:rFonts w:ascii="Calibri" w:hAnsi="Calibri" w:cs="Calibri"/>
+                <w:color w:val="FF0000"/>
+                <w:sz w:val="18"/>
+                <w:szCs w:val="18"/>
+              </w:rPr>
+            </w:pPr>
+            <w:r>
+              <w:rPr>
+                <w:rFonts w:ascii="Calibri" w:hAnsi="Calibri" w:cs="Calibri"/>
+                <w:color w:val="000000"/>
+                <w:sz w:val="18"/>
+                <w:szCs w:val="18"/>
+              </w:rPr>
+              <w:t xml:space="preserve">           </w:t>
+            </w:r>
+            <w:r>
+              <w:rPr>
+                <w:rFonts w:ascii="Calibri" w:hAnsi="Calibri" w:cs="Calibri"/>
+                <w:color w:val="FF0000"/>
+                <w:sz w:val="18"/>
+                <w:szCs w:val="18"/>
+              </w:rPr>
+              <w:t>„fname“:“DerNameDerSicherung“</w:t>
+            </w:r>
           </w:p>
           <w:p>
             <w:pPr>
@@ -9270,20 +9338,29 @@
             <w:r>
               <w:rPr>
                 <w:rFonts w:ascii="Calibri" w:hAnsi="Calibri" w:cs="Calibri"/>
-                <w:color w:val="000000"/>
-                <w:sz w:val="18"/>
-                <w:szCs w:val="18"/>
-              </w:rPr>
-              <w:t>sicherung</w:t>
-            </w:r>
-            <w:r>
-              <w:rPr>
-                <w:rFonts w:ascii="Calibri" w:hAnsi="Calibri" w:cs="Calibri"/>
-                <w:color w:val="000000"/>
-                <w:sz w:val="18"/>
-                <w:szCs w:val="18"/>
-              </w:rPr>
-              <w:t>id  Typ: number  (</w:t>
+                <w:color w:val="FF0000"/>
+                <w:sz w:val="18"/>
+                <w:szCs w:val="18"/>
+              </w:rPr>
+              <w:t>fuse</w:t>
+            </w:r>
+            <w:r>
+              <w:rPr>
+                <w:rFonts w:ascii="Calibri" w:hAnsi="Calibri" w:cs="Calibri"/>
+                <w:color w:val="FF0000"/>
+                <w:sz w:val="18"/>
+                <w:szCs w:val="18"/>
+              </w:rPr>
+              <w:t xml:space="preserve">id </w:t>
+            </w:r>
+            <w:r>
+              <w:rPr>
+                <w:rFonts w:ascii="Calibri" w:hAnsi="Calibri" w:cs="Calibri"/>
+                <w:color w:val="000000"/>
+                <w:sz w:val="18"/>
+                <w:szCs w:val="18"/>
+              </w:rPr>
+              <w:t xml:space="preserve"> Typ: number  (</w:t>
             </w:r>
             <w:r>
               <w:rPr>
@@ -10523,7 +10600,16 @@
                 <w:sz w:val="18"/>
                 <w:szCs w:val="18"/>
               </w:rPr>
-              <w:t>itemid”:1</w:t>
+              <w:t>project</w:t>
+            </w:r>
+            <w:r>
+              <w:rPr>
+                <w:rFonts w:ascii="Calibri" w:hAnsi="Calibri" w:cs="Calibri"/>
+                <w:color w:val="FF0000"/>
+                <w:sz w:val="18"/>
+                <w:szCs w:val="18"/>
+              </w:rPr>
+              <w:t>id”:1</w:t>
             </w:r>
             <w:bookmarkEnd w:id="31"/>
             <w:r>
@@ -10593,7 +10679,7 @@
                 <w:sz w:val="18"/>
                 <w:szCs w:val="18"/>
               </w:rPr>
-              <w:t xml:space="preserve">Itemid </w:t>
+              <w:t>project</w:t>
             </w:r>
             <w:r>
               <w:rPr>
@@ -10601,6 +10687,15 @@
                 <w:color w:val="FF0000"/>
                 <w:sz w:val="18"/>
                 <w:szCs w:val="18"/>
+              </w:rPr>
+              <w:t xml:space="preserve">id </w:t>
+            </w:r>
+            <w:r>
+              <w:rPr>
+                <w:rFonts w:ascii="Calibri" w:hAnsi="Calibri" w:cs="Calibri"/>
+                <w:color w:val="FF0000"/>
+                <w:sz w:val="18"/>
+                <w:szCs w:val="18"/>
                 <w:lang w:val="en-US"/>
               </w:rPr>
               <w:sym w:font="Wingdings" w:char="F0E0"/>
@@ -10631,6 +10726,35 @@
               </w:rPr>
             </w:pPr>
             <w:bookmarkStart w:id="33" w:name="_Hlk517948180"/>
+            <w:r>
+              <w:rPr>
+                <w:rFonts w:ascii="Calibri" w:hAnsi="Calibri" w:cs="Calibri"/>
+                <w:color w:val="000000"/>
+                <w:sz w:val="18"/>
+                <w:szCs w:val="18"/>
+              </w:rPr>
+              <w:t>“shoppinglist</w:t>
+            </w:r>
+            <w:bookmarkStart w:id="34" w:name="_Hlk518916337"/>
+            <w:r>
+              <w:rPr>
+                <w:rFonts w:ascii="Calibri" w:hAnsi="Calibri" w:cs="Calibri"/>
+                <w:color w:val="000000"/>
+                <w:sz w:val="18"/>
+                <w:szCs w:val="18"/>
+              </w:rPr>
+              <w:t>“</w:t>
+            </w:r>
+            <w:bookmarkEnd w:id="34"/>
+            <w:r>
+              <w:rPr>
+                <w:rFonts w:ascii="Calibri" w:hAnsi="Calibri" w:cs="Calibri"/>
+                <w:color w:val="000000"/>
+                <w:sz w:val="18"/>
+                <w:szCs w:val="18"/>
+              </w:rPr>
+              <w:t xml:space="preserve">: </w:t>
+            </w:r>
             <w:r>
               <w:rPr>
                 <w:rFonts w:ascii="Calibri" w:hAnsi="Calibri" w:cs="Calibri"/>
@@ -11039,7 +11163,16 @@
                 <w:sz w:val="18"/>
                 <w:szCs w:val="18"/>
               </w:rPr>
-              <w:t>itemid”:1</w:t>
+              <w:t>project</w:t>
+            </w:r>
+            <w:r>
+              <w:rPr>
+                <w:rFonts w:ascii="Calibri" w:hAnsi="Calibri" w:cs="Calibri"/>
+                <w:color w:val="FF0000"/>
+                <w:sz w:val="18"/>
+                <w:szCs w:val="18"/>
+              </w:rPr>
+              <w:t>id”:1</w:t>
             </w:r>
             <w:r>
               <w:rPr>
@@ -11096,7 +11229,16 @@
                 <w:sz w:val="18"/>
                 <w:szCs w:val="18"/>
               </w:rPr>
-              <w:t xml:space="preserve">Itemid </w:t>
+              <w:t>project</w:t>
+            </w:r>
+            <w:r>
+              <w:rPr>
+                <w:rFonts w:ascii="Calibri" w:hAnsi="Calibri" w:cs="Calibri"/>
+                <w:color w:val="FF0000"/>
+                <w:sz w:val="18"/>
+                <w:szCs w:val="18"/>
+              </w:rPr>
+              <w:t xml:space="preserve">id </w:t>
             </w:r>
             <w:r>
               <w:rPr>
@@ -11257,7 +11399,7 @@
               </w:rPr>
               <w:t xml:space="preserve"> </w:t>
             </w:r>
-            <w:bookmarkStart w:id="34" w:name="_Hlk518551257"/>
+            <w:bookmarkStart w:id="35" w:name="_Hlk518551257"/>
             <w:r>
               <w:rPr>
                 <w:rFonts w:ascii="Calibri" w:hAnsi="Calibri" w:cs="Calibri"/>
@@ -11268,7 +11410,7 @@
               </w:rPr>
               <w:t xml:space="preserve">"value": </w:t>
             </w:r>
-            <w:bookmarkEnd w:id="34"/>
+            <w:bookmarkEnd w:id="35"/>
             <w:r>
               <w:rPr>
                 <w:rFonts w:ascii="Calibri" w:hAnsi="Calibri" w:cs="Calibri"/>
@@ -11444,7 +11586,7 @@
               </w:rPr>
               <w:tab/>
             </w:r>
-            <w:bookmarkStart w:id="35" w:name="_Hlk518550942"/>
+            <w:bookmarkStart w:id="36" w:name="_Hlk518550942"/>
           </w:p>
           <w:p>
             <w:pPr>
@@ -11497,7 +11639,7 @@
               </w:rPr>
               <w:t>",</w:t>
             </w:r>
-            <w:bookmarkEnd w:id="35"/>
+            <w:bookmarkEnd w:id="36"/>
           </w:p>
           <w:p>
             <w:pPr>
@@ -12027,7 +12169,7 @@
                 <w:szCs w:val="18"/>
               </w:rPr>
             </w:pPr>
-            <w:bookmarkStart w:id="36" w:name="_Hlk517944022"/>
+            <w:bookmarkStart w:id="37" w:name="_Hlk517944022"/>
             <w:r>
               <w:rPr>
                 <w:rFonts w:ascii="Calibri" w:hAnsi="Calibri" w:cs="Calibri"/>
@@ -12037,7 +12179,7 @@
               </w:rPr>
               <w:t>Falscher wert in „action“</w:t>
             </w:r>
-            <w:bookmarkEnd w:id="36"/>
+            <w:bookmarkEnd w:id="37"/>
           </w:p>
         </w:tc>
         <w:tc>
@@ -12082,7 +12224,7 @@
               </w:rPr>
               <w:t xml:space="preserve">   </w:t>
             </w:r>
-            <w:bookmarkStart w:id="37" w:name="_Hlk517944053"/>
+            <w:bookmarkStart w:id="38" w:name="_Hlk517944053"/>
             <w:r>
               <w:rPr>
                 <w:rFonts w:ascii="Calibri" w:hAnsi="Calibri" w:cs="Calibri"/>
@@ -12103,26 +12245,27 @@
               </w:rPr>
               <w:t>somethingUnknown”}</w:t>
             </w:r>
-            <w:bookmarkEnd w:id="37"/>
-          </w:p>
-          <w:p>
-            <w:pPr>
-              <w:rPr>
-                <w:rFonts w:ascii="Calibri" w:hAnsi="Calibri" w:cs="Calibri"/>
-                <w:color w:val="000000"/>
-                <w:sz w:val="18"/>
-                <w:szCs w:val="18"/>
-                <w:lang w:val="en-US"/>
-              </w:rPr>
-            </w:pPr>
-            <w:r>
-              <w:rPr>
-                <w:rFonts w:ascii="Calibri" w:hAnsi="Calibri" w:cs="Calibri"/>
-                <w:color w:val="000000"/>
-                <w:sz w:val="18"/>
-                <w:szCs w:val="18"/>
-                <w:lang w:val="en-US"/>
-              </w:rPr>
+            <w:bookmarkEnd w:id="38"/>
+          </w:p>
+          <w:p>
+            <w:pPr>
+              <w:rPr>
+                <w:rFonts w:ascii="Calibri" w:hAnsi="Calibri" w:cs="Calibri"/>
+                <w:color w:val="000000"/>
+                <w:sz w:val="18"/>
+                <w:szCs w:val="18"/>
+                <w:lang w:val="en-US"/>
+              </w:rPr>
+            </w:pPr>
+            <w:r>
+              <w:rPr>
+                <w:rFonts w:ascii="Calibri" w:hAnsi="Calibri" w:cs="Calibri"/>
+                <w:color w:val="000000"/>
+                <w:sz w:val="18"/>
+                <w:szCs w:val="18"/>
+                <w:lang w:val="en-US"/>
+              </w:rPr>
+              <w:lastRenderedPageBreak/>
               <w:t>}</w:t>
             </w:r>
           </w:p>
@@ -12141,15 +12284,16 @@
                 <w:lang w:val="en-US"/>
               </w:rPr>
             </w:pPr>
-            <w:bookmarkStart w:id="38" w:name="_Hlk517944473"/>
-            <w:r>
-              <w:rPr>
-                <w:rFonts w:ascii="Calibri" w:hAnsi="Calibri" w:cs="Calibri"/>
-                <w:color w:val="000000"/>
-                <w:sz w:val="18"/>
-                <w:szCs w:val="18"/>
-                <w:lang w:val="en-US"/>
-              </w:rPr>
+            <w:bookmarkStart w:id="39" w:name="_Hlk517944473"/>
+            <w:r>
+              <w:rPr>
+                <w:rFonts w:ascii="Calibri" w:hAnsi="Calibri" w:cs="Calibri"/>
+                <w:color w:val="000000"/>
+                <w:sz w:val="18"/>
+                <w:szCs w:val="18"/>
+                <w:lang w:val="en-US"/>
+              </w:rPr>
+              <w:lastRenderedPageBreak/>
               <w:t>{“</w:t>
             </w:r>
             <w:r>
@@ -12193,7 +12337,7 @@
               <w:t>”}</w:t>
             </w:r>
           </w:p>
-          <w:bookmarkEnd w:id="38"/>
+          <w:bookmarkEnd w:id="39"/>
           <w:p>
             <w:pPr>
               <w:rPr>

</xml_diff>

<commit_message>
circuitlist +fuseid & fehler behoben ; neue version json doc  und dropdownItems.txt
</commit_message>
<xml_diff>
--- a/documents/DVP   Elektroinstallation      JSON  formate.docx
+++ b/documents/DVP   Elektroinstallation      JSON  formate.docx
@@ -49,7 +49,7 @@
           <w:sz w:val="28"/>
           <w:lang w:val="de-AT"/>
         </w:rPr>
-        <w:t>4</w:t>
+        <w:t>5</w:t>
       </w:r>
       <w:r>
         <w:rPr>
@@ -65,7 +65,7 @@
           <w:sz w:val="28"/>
           <w:lang w:val="de-AT"/>
         </w:rPr>
-        <w:t>9</w:t>
+        <w:t>12</w:t>
       </w:r>
       <w:r>
         <w:rPr>
@@ -81,7 +81,7 @@
           <w:sz w:val="28"/>
           <w:lang w:val="de-AT"/>
         </w:rPr>
-        <w:t>.2018 18h</w:t>
+        <w:t xml:space="preserve">.2018 </w:t>
       </w:r>
     </w:p>
     <w:p>
@@ -252,6 +252,38 @@
     </w:p>
     <w:p>
       <w:pPr>
+        <w:pStyle w:val="Listenabsatz"/>
+        <w:numPr>
+          <w:ilvl w:val="1"/>
+          <w:numId w:val="1"/>
+        </w:numPr>
+        <w:spacing w:after="0"/>
+        <w:rPr>
+          <w:sz w:val="16"/>
+          <w:szCs w:val="16"/>
+          <w:lang w:val="de-AT"/>
+        </w:rPr>
+      </w:pPr>
+      <w:r>
+        <w:rPr>
+          <w:sz w:val="16"/>
+          <w:szCs w:val="16"/>
+          <w:lang w:val="de-AT"/>
+        </w:rPr>
+        <w:t xml:space="preserve">circuitlist um fuseid ergänzt, damit flo diese für die dropdownlist (sicherungswahl) im device verwnden kann; type’s in devices, sensors, fis, fuses  ergänzt .. alles in </w:t>
+      </w:r>
+      <w:r>
+        <w:rPr>
+          <w:color w:val="00B050"/>
+          <w:sz w:val="16"/>
+          <w:szCs w:val="16"/>
+          <w:lang w:val="de-AT"/>
+        </w:rPr>
+        <w:t>GRÜN</w:t>
+      </w:r>
+    </w:p>
+    <w:p>
+      <w:pPr>
         <w:spacing w:after="0"/>
         <w:rPr>
           <w:b/>
@@ -1842,6 +1874,7 @@
                 <w:sz w:val="18"/>
                 <w:szCs w:val="18"/>
               </w:rPr>
+              <w:lastRenderedPageBreak/>
               <w:t>        </w:t>
             </w:r>
             <w:bookmarkStart w:id="4" w:name="_Hlk517882617"/>
@@ -1893,7 +1926,6 @@
                 <w:sz w:val="18"/>
                 <w:szCs w:val="18"/>
               </w:rPr>
-              <w:lastRenderedPageBreak/>
               <w:t>}</w:t>
             </w:r>
             <w:r>
@@ -6084,28 +6116,6 @@
                 <w:color w:val="000000"/>
                 <w:sz w:val="18"/>
                 <w:szCs w:val="18"/>
-                <w:lang w:val="en-US"/>
-              </w:rPr>
-            </w:pPr>
-            <w:r>
-              <w:rPr>
-                <w:rFonts w:ascii="Calibri" w:hAnsi="Calibri" w:cs="Calibri"/>
-                <w:color w:val="000000"/>
-                <w:sz w:val="18"/>
-                <w:szCs w:val="18"/>
-                <w:lang w:val="en-US"/>
-              </w:rPr>
-              <w:t xml:space="preserve">   ”itemid”:1,</w:t>
-            </w:r>
-          </w:p>
-          <w:p>
-            <w:pPr>
-              <w:rPr>
-                <w:rFonts w:ascii="Calibri" w:hAnsi="Calibri" w:cs="Calibri"/>
-                <w:color w:val="000000"/>
-                <w:sz w:val="18"/>
-                <w:szCs w:val="18"/>
-                <w:lang w:val="en-US"/>
               </w:rPr>
             </w:pPr>
             <w:r>
@@ -6124,9 +6134,27 @@
                 <w:color w:val="000000"/>
                 <w:sz w:val="18"/>
                 <w:szCs w:val="18"/>
-                <w:lang w:val="en-US"/>
-              </w:rPr>
-              <w:t>"specification": {</w:t>
+              </w:rPr>
+              <w:t>”itemid”:1,</w:t>
+            </w:r>
+          </w:p>
+          <w:p>
+            <w:pPr>
+              <w:rPr>
+                <w:rFonts w:ascii="Calibri" w:hAnsi="Calibri" w:cs="Calibri"/>
+                <w:color w:val="000000"/>
+                <w:sz w:val="18"/>
+                <w:szCs w:val="18"/>
+              </w:rPr>
+            </w:pPr>
+            <w:r>
+              <w:rPr>
+                <w:rFonts w:ascii="Calibri" w:hAnsi="Calibri" w:cs="Calibri"/>
+                <w:color w:val="000000"/>
+                <w:sz w:val="18"/>
+                <w:szCs w:val="18"/>
+              </w:rPr>
+              <w:t xml:space="preserve">   "specification": {</w:t>
             </w:r>
           </w:p>
           <w:p>
@@ -7235,7 +7263,6 @@
                 <w:color w:val="000000"/>
                 <w:sz w:val="18"/>
                 <w:szCs w:val="18"/>
-                <w:lang w:val="en-US"/>
               </w:rPr>
             </w:pPr>
             <w:r>
@@ -7254,7 +7281,6 @@
                 <w:color w:val="000000"/>
                 <w:sz w:val="18"/>
                 <w:szCs w:val="18"/>
-                <w:lang w:val="en-US"/>
               </w:rPr>
               <w:t>"parent</w:t>
             </w:r>
@@ -7264,50 +7290,27 @@
                 <w:color w:val="000000"/>
                 <w:sz w:val="18"/>
                 <w:szCs w:val="18"/>
-                <w:lang w:val="en-US"/>
-              </w:rPr>
-              <w:t xml:space="preserve">id": </w:t>
-            </w:r>
-            <w:r>
-              <w:rPr>
-                <w:rFonts w:ascii="Calibri" w:hAnsi="Calibri" w:cs="Calibri"/>
-                <w:color w:val="000000"/>
-                <w:sz w:val="18"/>
-                <w:szCs w:val="18"/>
-                <w:lang w:val="en-US"/>
-              </w:rPr>
-              <w:t>1,</w:t>
-            </w:r>
-          </w:p>
-          <w:p>
-            <w:pPr>
-              <w:rPr>
-                <w:rFonts w:ascii="Calibri" w:hAnsi="Calibri" w:cs="Calibri"/>
-                <w:color w:val="000000"/>
-                <w:sz w:val="18"/>
-                <w:szCs w:val="18"/>
-                <w:lang w:val="en-US"/>
-              </w:rPr>
-            </w:pPr>
-            <w:r>
-              <w:rPr>
-                <w:rFonts w:ascii="Calibri" w:hAnsi="Calibri" w:cs="Calibri"/>
-                <w:color w:val="000000"/>
-                <w:sz w:val="18"/>
-                <w:szCs w:val="18"/>
-                <w:lang w:val="en-US"/>
-              </w:rPr>
-              <w:t xml:space="preserve">   </w:t>
-            </w:r>
-            <w:r>
-              <w:rPr>
-                <w:rFonts w:ascii="Calibri" w:hAnsi="Calibri" w:cs="Calibri"/>
-                <w:color w:val="000000"/>
-                <w:sz w:val="18"/>
-                <w:szCs w:val="18"/>
-                <w:lang w:val="en-US"/>
-              </w:rPr>
-              <w:t>"specification": {</w:t>
+              </w:rPr>
+              <w:t>id": 1,</w:t>
+            </w:r>
+          </w:p>
+          <w:p>
+            <w:pPr>
+              <w:rPr>
+                <w:rFonts w:ascii="Calibri" w:hAnsi="Calibri" w:cs="Calibri"/>
+                <w:color w:val="000000"/>
+                <w:sz w:val="18"/>
+                <w:szCs w:val="18"/>
+              </w:rPr>
+            </w:pPr>
+            <w:r>
+              <w:rPr>
+                <w:rFonts w:ascii="Calibri" w:hAnsi="Calibri" w:cs="Calibri"/>
+                <w:color w:val="000000"/>
+                <w:sz w:val="18"/>
+                <w:szCs w:val="18"/>
+              </w:rPr>
+              <w:t xml:space="preserve">   "specification": {</w:t>
             </w:r>
           </w:p>
           <w:p>
@@ -9121,6 +9124,7 @@
                 <w:color w:val="000000"/>
                 <w:sz w:val="18"/>
                 <w:szCs w:val="18"/>
+                <w:lang w:val="en-US"/>
               </w:rPr>
             </w:pPr>
             <w:bookmarkStart w:id="22" w:name="_Hlk517883709"/>
@@ -9130,6 +9134,7 @@
                 <w:color w:val="000000"/>
                 <w:sz w:val="18"/>
                 <w:szCs w:val="18"/>
+                <w:lang w:val="en-US"/>
               </w:rPr>
               <w:t>"specification": {</w:t>
             </w:r>
@@ -9141,14 +9146,16 @@
                 <w:color w:val="000000"/>
                 <w:sz w:val="18"/>
                 <w:szCs w:val="18"/>
-              </w:rPr>
-            </w:pPr>
-            <w:r>
-              <w:rPr>
-                <w:rFonts w:ascii="Calibri" w:hAnsi="Calibri" w:cs="Calibri"/>
-                <w:color w:val="000000"/>
-                <w:sz w:val="18"/>
-                <w:szCs w:val="18"/>
+                <w:lang w:val="en-US"/>
+              </w:rPr>
+            </w:pPr>
+            <w:r>
+              <w:rPr>
+                <w:rFonts w:ascii="Calibri" w:hAnsi="Calibri" w:cs="Calibri"/>
+                <w:color w:val="000000"/>
+                <w:sz w:val="18"/>
+                <w:szCs w:val="18"/>
+                <w:lang w:val="en-US"/>
               </w:rPr>
               <w:t xml:space="preserve"> </w:t>
             </w:r>
@@ -9158,52 +9165,27 @@
                 <w:color w:val="000000"/>
                 <w:sz w:val="18"/>
                 <w:szCs w:val="18"/>
-              </w:rPr>
-              <w:t xml:space="preserve">          </w:t>
-            </w:r>
-            <w:r>
-              <w:rPr>
-                <w:rFonts w:ascii="Calibri" w:hAnsi="Calibri" w:cs="Calibri"/>
-                <w:color w:val="000000"/>
-                <w:sz w:val="18"/>
-                <w:szCs w:val="18"/>
-              </w:rPr>
-              <w:t xml:space="preserve">“name”: “Das Schöne </w:t>
-            </w:r>
-            <w:r>
-              <w:rPr>
-                <w:rFonts w:ascii="Calibri" w:hAnsi="Calibri" w:cs="Calibri"/>
-                <w:color w:val="000000"/>
-                <w:sz w:val="18"/>
-                <w:szCs w:val="18"/>
-              </w:rPr>
-              <w:t>Device</w:t>
-            </w:r>
-            <w:r>
-              <w:rPr>
-                <w:rFonts w:ascii="Calibri" w:hAnsi="Calibri" w:cs="Calibri"/>
-                <w:color w:val="000000"/>
-                <w:sz w:val="18"/>
-                <w:szCs w:val="18"/>
-              </w:rPr>
-              <w:t>”,</w:t>
-            </w:r>
-          </w:p>
-          <w:p>
-            <w:pPr>
-              <w:rPr>
-                <w:rFonts w:ascii="Calibri" w:hAnsi="Calibri" w:cs="Calibri"/>
-                <w:color w:val="000000"/>
-                <w:sz w:val="18"/>
-                <w:szCs w:val="18"/>
-              </w:rPr>
-            </w:pPr>
-            <w:r>
-              <w:rPr>
-                <w:rFonts w:ascii="Calibri" w:hAnsi="Calibri" w:cs="Calibri"/>
-                <w:color w:val="000000"/>
-                <w:sz w:val="18"/>
-                <w:szCs w:val="18"/>
+                <w:lang w:val="en-US"/>
+              </w:rPr>
+              <w:t xml:space="preserve">          “name”: “Das Schöne Device”,</w:t>
+            </w:r>
+          </w:p>
+          <w:p>
+            <w:pPr>
+              <w:rPr>
+                <w:rFonts w:ascii="Calibri" w:hAnsi="Calibri" w:cs="Calibri"/>
+                <w:color w:val="000000"/>
+                <w:sz w:val="18"/>
+                <w:szCs w:val="18"/>
+              </w:rPr>
+            </w:pPr>
+            <w:r>
+              <w:rPr>
+                <w:rFonts w:ascii="Calibri" w:hAnsi="Calibri" w:cs="Calibri"/>
+                <w:color w:val="000000"/>
+                <w:sz w:val="18"/>
+                <w:szCs w:val="18"/>
+                <w:lang w:val="en-US"/>
               </w:rPr>
               <w:t xml:space="preserve">           </w:t>
             </w:r>
@@ -9271,24 +9253,66 @@
               </w:rPr>
               <w:t>„fname“:“DerNameDerSicherung“</w:t>
             </w:r>
-          </w:p>
-          <w:p>
-            <w:pPr>
-              <w:rPr>
-                <w:rFonts w:ascii="Calibri" w:hAnsi="Calibri" w:cs="Calibri"/>
-                <w:color w:val="000000"/>
-                <w:sz w:val="18"/>
-                <w:szCs w:val="18"/>
-              </w:rPr>
-            </w:pPr>
-            <w:r>
-              <w:rPr>
-                <w:rFonts w:ascii="Calibri" w:hAnsi="Calibri" w:cs="Calibri"/>
-                <w:color w:val="000000"/>
-                <w:sz w:val="18"/>
-                <w:szCs w:val="18"/>
-              </w:rPr>
-              <w:t xml:space="preserve"> }</w:t>
+            <w:r>
+              <w:rPr>
+                <w:rFonts w:ascii="Calibri" w:hAnsi="Calibri" w:cs="Calibri"/>
+                <w:color w:val="FF0000"/>
+                <w:sz w:val="18"/>
+                <w:szCs w:val="18"/>
+              </w:rPr>
+              <w:t>,</w:t>
+            </w:r>
+          </w:p>
+          <w:p>
+            <w:pPr>
+              <w:rPr>
+                <w:rFonts w:ascii="Calibri" w:hAnsi="Calibri" w:cs="Calibri"/>
+                <w:color w:val="00B050"/>
+                <w:sz w:val="18"/>
+                <w:szCs w:val="18"/>
+                <w:lang w:val="en-US"/>
+              </w:rPr>
+            </w:pPr>
+            <w:bookmarkStart w:id="23" w:name="_Hlk519160992"/>
+            <w:r>
+              <w:rPr>
+                <w:rFonts w:ascii="Calibri" w:hAnsi="Calibri" w:cs="Calibri"/>
+                <w:color w:val="00B050"/>
+                <w:sz w:val="18"/>
+                <w:szCs w:val="18"/>
+                <w:lang w:val="en-US"/>
+              </w:rPr>
+              <w:t xml:space="preserve">           „type“: „One of the predefined Types“</w:t>
+            </w:r>
+          </w:p>
+          <w:bookmarkEnd w:id="23"/>
+          <w:p>
+            <w:pPr>
+              <w:rPr>
+                <w:rFonts w:ascii="Calibri" w:hAnsi="Calibri" w:cs="Calibri"/>
+                <w:color w:val="000000"/>
+                <w:sz w:val="18"/>
+                <w:szCs w:val="18"/>
+              </w:rPr>
+            </w:pPr>
+            <w:r>
+              <w:rPr>
+                <w:rFonts w:ascii="Calibri" w:hAnsi="Calibri" w:cs="Calibri"/>
+                <w:color w:val="000000"/>
+                <w:sz w:val="18"/>
+                <w:szCs w:val="18"/>
+                <w:lang w:val="en-US"/>
+              </w:rPr>
+              <w:t xml:space="preserve"> </w:t>
+            </w:r>
+            <w:r>
+              <w:rPr>
+                <w:rFonts w:ascii="Calibri" w:hAnsi="Calibri" w:cs="Calibri"/>
+                <w:color w:val="000000"/>
+                <w:sz w:val="18"/>
+                <w:szCs w:val="18"/>
+              </w:rPr>
+              <w:t>}</w:t>
             </w:r>
           </w:p>
           <w:bookmarkEnd w:id="22"/>
@@ -9380,6 +9404,27 @@
               </w:rPr>
               <w:t>itemID der Sicherung)</w:t>
             </w:r>
+          </w:p>
+          <w:p>
+            <w:pPr>
+              <w:rPr>
+                <w:rFonts w:ascii="Calibri" w:hAnsi="Calibri" w:cs="Calibri"/>
+                <w:color w:val="00B050"/>
+                <w:sz w:val="18"/>
+                <w:szCs w:val="18"/>
+              </w:rPr>
+            </w:pPr>
+            <w:bookmarkStart w:id="24" w:name="_Hlk519161025"/>
+            <w:r>
+              <w:rPr>
+                <w:rFonts w:ascii="Calibri" w:hAnsi="Calibri" w:cs="Calibri"/>
+                <w:color w:val="00B050"/>
+                <w:sz w:val="18"/>
+                <w:szCs w:val="18"/>
+              </w:rPr>
+              <w:t>type:    Typ: String</w:t>
+            </w:r>
+            <w:bookmarkEnd w:id="24"/>
           </w:p>
         </w:tc>
       </w:tr>
@@ -9460,7 +9505,7 @@
                 <w:lang w:val="en-US"/>
               </w:rPr>
             </w:pPr>
-            <w:bookmarkStart w:id="23" w:name="_Hlk517883933"/>
+            <w:bookmarkStart w:id="25" w:name="_Hlk517883933"/>
             <w:r>
               <w:rPr>
                 <w:rFonts w:ascii="Calibri" w:hAnsi="Calibri" w:cs="Calibri"/>
@@ -9593,8 +9638,8 @@
               </w:rPr>
               <w:t xml:space="preserve">           </w:t>
             </w:r>
-            <w:bookmarkStart w:id="24" w:name="_Hlk517883761"/>
-            <w:bookmarkStart w:id="25" w:name="_Hlk517883727"/>
+            <w:bookmarkStart w:id="26" w:name="_Hlk517883761"/>
+            <w:bookmarkStart w:id="27" w:name="_Hlk517883727"/>
             <w:r>
               <w:rPr>
                 <w:rFonts w:ascii="Calibri" w:hAnsi="Calibri" w:cs="Calibri"/>
@@ -9605,7 +9650,7 @@
               </w:rPr>
               <w:t xml:space="preserve">"unit“: </w:t>
             </w:r>
-            <w:bookmarkEnd w:id="24"/>
+            <w:bookmarkEnd w:id="26"/>
             <w:r>
               <w:rPr>
                 <w:rFonts w:ascii="Calibri" w:hAnsi="Calibri" w:cs="Calibri"/>
@@ -9616,7 +9661,7 @@
               </w:rPr>
               <w:t xml:space="preserve">"A“: </w:t>
             </w:r>
-            <w:bookmarkEnd w:id="25"/>
+            <w:bookmarkEnd w:id="27"/>
             <w:r>
               <w:rPr>
                 <w:rFonts w:ascii="Calibri" w:hAnsi="Calibri" w:cs="Calibri"/>
@@ -9658,6 +9703,37 @@
               </w:rPr>
               <w:t xml:space="preserve"> "value“: 10</w:t>
             </w:r>
+            <w:r>
+              <w:rPr>
+                <w:rFonts w:ascii="Calibri" w:hAnsi="Calibri" w:cs="Calibri"/>
+                <w:color w:val="000000"/>
+                <w:sz w:val="18"/>
+                <w:szCs w:val="18"/>
+                <w:lang w:val="en-US"/>
+              </w:rPr>
+              <w:t>,</w:t>
+            </w:r>
+          </w:p>
+          <w:p>
+            <w:pPr>
+              <w:rPr>
+                <w:rFonts w:ascii="Calibri" w:hAnsi="Calibri" w:cs="Calibri"/>
+                <w:color w:val="00B050"/>
+                <w:sz w:val="18"/>
+                <w:szCs w:val="18"/>
+                <w:lang w:val="en-US"/>
+              </w:rPr>
+            </w:pPr>
+            <w:r>
+              <w:rPr>
+                <w:rFonts w:ascii="Calibri" w:hAnsi="Calibri" w:cs="Calibri"/>
+                <w:color w:val="00B050"/>
+                <w:sz w:val="18"/>
+                <w:szCs w:val="18"/>
+                <w:lang w:val="en-US"/>
+              </w:rPr>
+              <w:t xml:space="preserve">           „type“: „One of the predefined Types“</w:t>
+            </w:r>
           </w:p>
           <w:p>
             <w:pPr>
@@ -9680,7 +9756,7 @@
               <w:t xml:space="preserve"> }</w:t>
             </w:r>
           </w:p>
-          <w:bookmarkEnd w:id="23"/>
+          <w:bookmarkEnd w:id="25"/>
           <w:p>
             <w:pPr>
               <w:rPr>
@@ -9758,6 +9834,26 @@
                 <w:lang w:val="en-US"/>
               </w:rPr>
               <w:t>value Typ: number</w:t>
+            </w:r>
+          </w:p>
+          <w:p>
+            <w:pPr>
+              <w:rPr>
+                <w:rFonts w:ascii="Calibri" w:hAnsi="Calibri" w:cs="Calibri"/>
+                <w:color w:val="000000"/>
+                <w:sz w:val="18"/>
+                <w:szCs w:val="18"/>
+                <w:lang w:val="en-US"/>
+              </w:rPr>
+            </w:pPr>
+            <w:r>
+              <w:rPr>
+                <w:rFonts w:ascii="Calibri" w:hAnsi="Calibri" w:cs="Calibri"/>
+                <w:color w:val="00B050"/>
+                <w:sz w:val="18"/>
+                <w:szCs w:val="18"/>
+              </w:rPr>
+              <w:t>type:    Typ: String</w:t>
             </w:r>
           </w:p>
         </w:tc>
@@ -9894,7 +9990,7 @@
               </w:rPr>
               <w:t xml:space="preserve">           </w:t>
             </w:r>
-            <w:bookmarkStart w:id="26" w:name="_Hlk517884084"/>
+            <w:bookmarkStart w:id="28" w:name="_Hlk517884084"/>
             <w:r>
               <w:rPr>
                 <w:rFonts w:ascii="Calibri" w:hAnsi="Calibri" w:cs="Calibri"/>
@@ -9905,7 +10001,38 @@
               </w:rPr>
               <w:t xml:space="preserve">"current“: 500  </w:t>
             </w:r>
-            <w:bookmarkEnd w:id="26"/>
+            <w:bookmarkEnd w:id="28"/>
+            <w:r>
+              <w:rPr>
+                <w:rFonts w:ascii="Calibri" w:hAnsi="Calibri" w:cs="Calibri"/>
+                <w:color w:val="000000"/>
+                <w:sz w:val="18"/>
+                <w:szCs w:val="18"/>
+                <w:lang w:val="en-US"/>
+              </w:rPr>
+              <w:t>,</w:t>
+            </w:r>
+          </w:p>
+          <w:p>
+            <w:pPr>
+              <w:rPr>
+                <w:rFonts w:ascii="Calibri" w:hAnsi="Calibri" w:cs="Calibri"/>
+                <w:color w:val="00B050"/>
+                <w:sz w:val="18"/>
+                <w:szCs w:val="18"/>
+                <w:lang w:val="en-US"/>
+              </w:rPr>
+            </w:pPr>
+            <w:r>
+              <w:rPr>
+                <w:rFonts w:ascii="Calibri" w:hAnsi="Calibri" w:cs="Calibri"/>
+                <w:color w:val="00B050"/>
+                <w:sz w:val="18"/>
+                <w:szCs w:val="18"/>
+                <w:lang w:val="en-US"/>
+              </w:rPr>
+              <w:t xml:space="preserve">           „type“: „One of the predefined Types“</w:t>
+            </w:r>
           </w:p>
           <w:p>
             <w:pPr>
@@ -9953,7 +10080,7 @@
                 <w:szCs w:val="18"/>
               </w:rPr>
             </w:pPr>
-            <w:bookmarkStart w:id="27" w:name="_Hlk517884112"/>
+            <w:bookmarkStart w:id="29" w:name="_Hlk517884112"/>
             <w:r>
               <w:rPr>
                 <w:rFonts w:ascii="Calibri" w:hAnsi="Calibri" w:cs="Calibri"/>
@@ -10000,7 +10127,26 @@
               </w:rPr>
               <w:t>strom</w:t>
             </w:r>
-            <w:bookmarkEnd w:id="27"/>
+            <w:bookmarkEnd w:id="29"/>
+          </w:p>
+          <w:p>
+            <w:pPr>
+              <w:rPr>
+                <w:rFonts w:ascii="Calibri" w:hAnsi="Calibri" w:cs="Calibri"/>
+                <w:color w:val="000000"/>
+                <w:sz w:val="18"/>
+                <w:szCs w:val="18"/>
+              </w:rPr>
+            </w:pPr>
+            <w:r>
+              <w:rPr>
+                <w:rFonts w:ascii="Calibri" w:hAnsi="Calibri" w:cs="Calibri"/>
+                <w:color w:val="00B050"/>
+                <w:sz w:val="18"/>
+                <w:szCs w:val="18"/>
+              </w:rPr>
+              <w:t>type:    Typ: String</w:t>
+            </w:r>
           </w:p>
         </w:tc>
       </w:tr>
@@ -10116,53 +10262,78 @@
                 <w:color w:val="000000"/>
                 <w:sz w:val="18"/>
                 <w:szCs w:val="18"/>
-              </w:rPr>
-            </w:pPr>
-            <w:r>
-              <w:rPr>
-                <w:rFonts w:ascii="Calibri" w:hAnsi="Calibri" w:cs="Calibri"/>
-                <w:color w:val="000000"/>
-                <w:sz w:val="18"/>
-                <w:szCs w:val="18"/>
-              </w:rPr>
-              <w:t xml:space="preserve">            </w:t>
-            </w:r>
-            <w:r>
-              <w:rPr>
-                <w:rFonts w:ascii="Calibri" w:hAnsi="Calibri" w:cs="Calibri"/>
-                <w:color w:val="000000"/>
-                <w:sz w:val="18"/>
-                <w:szCs w:val="18"/>
-              </w:rPr>
-              <w:t>"</w:t>
-            </w:r>
-            <w:r>
-              <w:rPr>
-                <w:rFonts w:ascii="Calibri" w:hAnsi="Calibri" w:cs="Calibri"/>
-                <w:color w:val="000000"/>
-                <w:sz w:val="18"/>
-                <w:szCs w:val="18"/>
-              </w:rPr>
-              <w:t xml:space="preserve">current“: 16  </w:t>
-            </w:r>
-          </w:p>
-          <w:p>
-            <w:pPr>
-              <w:rPr>
-                <w:rFonts w:ascii="Calibri" w:hAnsi="Calibri" w:cs="Calibri"/>
-                <w:color w:val="000000"/>
-                <w:sz w:val="18"/>
-                <w:szCs w:val="18"/>
-              </w:rPr>
-            </w:pPr>
-            <w:r>
-              <w:rPr>
-                <w:rFonts w:ascii="Calibri" w:hAnsi="Calibri" w:cs="Calibri"/>
-                <w:color w:val="000000"/>
-                <w:sz w:val="18"/>
-                <w:szCs w:val="18"/>
-              </w:rPr>
-              <w:t xml:space="preserve"> }</w:t>
+                <w:lang w:val="en-US"/>
+              </w:rPr>
+            </w:pPr>
+            <w:r>
+              <w:rPr>
+                <w:rFonts w:ascii="Calibri" w:hAnsi="Calibri" w:cs="Calibri"/>
+                <w:color w:val="000000"/>
+                <w:sz w:val="18"/>
+                <w:szCs w:val="18"/>
+                <w:lang w:val="en-US"/>
+              </w:rPr>
+              <w:t xml:space="preserve">            "current“: 16  </w:t>
+            </w:r>
+            <w:r>
+              <w:rPr>
+                <w:rFonts w:ascii="Calibri" w:hAnsi="Calibri" w:cs="Calibri"/>
+                <w:color w:val="000000"/>
+                <w:sz w:val="18"/>
+                <w:szCs w:val="18"/>
+                <w:lang w:val="en-US"/>
+              </w:rPr>
+              <w:t>,</w:t>
+            </w:r>
+          </w:p>
+          <w:p>
+            <w:pPr>
+              <w:rPr>
+                <w:rFonts w:ascii="Calibri" w:hAnsi="Calibri" w:cs="Calibri"/>
+                <w:color w:val="00B050"/>
+                <w:sz w:val="18"/>
+                <w:szCs w:val="18"/>
+                <w:lang w:val="en-US"/>
+              </w:rPr>
+            </w:pPr>
+            <w:r>
+              <w:rPr>
+                <w:rFonts w:ascii="Calibri" w:hAnsi="Calibri" w:cs="Calibri"/>
+                <w:color w:val="000000"/>
+                <w:sz w:val="18"/>
+                <w:szCs w:val="18"/>
+                <w:lang w:val="en-US"/>
+              </w:rPr>
+              <w:t xml:space="preserve"> </w:t>
+            </w:r>
+            <w:r>
+              <w:rPr>
+                <w:rFonts w:ascii="Calibri" w:hAnsi="Calibri" w:cs="Calibri"/>
+                <w:color w:val="00B050"/>
+                <w:sz w:val="18"/>
+                <w:szCs w:val="18"/>
+                <w:lang w:val="en-US"/>
+              </w:rPr>
+              <w:t xml:space="preserve">           „type“: „One of the predefined Types“</w:t>
+            </w:r>
+          </w:p>
+          <w:p>
+            <w:pPr>
+              <w:rPr>
+                <w:rFonts w:ascii="Calibri" w:hAnsi="Calibri" w:cs="Calibri"/>
+                <w:color w:val="000000"/>
+                <w:sz w:val="18"/>
+                <w:szCs w:val="18"/>
+              </w:rPr>
+            </w:pPr>
+            <w:r>
+              <w:rPr>
+                <w:rFonts w:ascii="Calibri" w:hAnsi="Calibri" w:cs="Calibri"/>
+                <w:color w:val="000000"/>
+                <w:sz w:val="18"/>
+                <w:szCs w:val="18"/>
+              </w:rPr>
+              <w:t>}</w:t>
             </w:r>
           </w:p>
           <w:p>
@@ -10220,6 +10391,26 @@
                 <w:lang w:val="en-US"/>
               </w:rPr>
               <w:t>current  Typ: numerisch   [A] Auslösestrom</w:t>
+            </w:r>
+          </w:p>
+          <w:p>
+            <w:pPr>
+              <w:rPr>
+                <w:rFonts w:ascii="Calibri" w:hAnsi="Calibri" w:cs="Calibri"/>
+                <w:color w:val="000000"/>
+                <w:sz w:val="18"/>
+                <w:szCs w:val="18"/>
+                <w:lang w:val="en-US"/>
+              </w:rPr>
+            </w:pPr>
+            <w:r>
+              <w:rPr>
+                <w:rFonts w:ascii="Calibri" w:hAnsi="Calibri" w:cs="Calibri"/>
+                <w:color w:val="00B050"/>
+                <w:sz w:val="18"/>
+                <w:szCs w:val="18"/>
+              </w:rPr>
+              <w:t>type:    Typ: String</w:t>
             </w:r>
           </w:p>
         </w:tc>
@@ -10301,7 +10492,7 @@
                 <w:lang w:val="en-US"/>
               </w:rPr>
             </w:pPr>
-            <w:bookmarkStart w:id="28" w:name="_Hlk517943943"/>
+            <w:bookmarkStart w:id="30" w:name="_Hlk517943943"/>
           </w:p>
         </w:tc>
         <w:tc>
@@ -10518,7 +10709,7 @@
                 <w:szCs w:val="18"/>
               </w:rPr>
             </w:pPr>
-            <w:bookmarkStart w:id="29" w:name="_Hlk517948546"/>
+            <w:bookmarkStart w:id="31" w:name="_Hlk517948546"/>
           </w:p>
           <w:p>
             <w:pPr>
@@ -10538,7 +10729,7 @@
               </w:rPr>
               <w:t>Anmerkung:  Enthält alle devices, sensors, fi, sicherungen; gleicher typ nur einmal mit anzahl (count)</w:t>
             </w:r>
-            <w:bookmarkEnd w:id="29"/>
+            <w:bookmarkEnd w:id="31"/>
           </w:p>
         </w:tc>
         <w:tc>
@@ -10554,7 +10745,7 @@
                 <w:szCs w:val="18"/>
               </w:rPr>
             </w:pPr>
-            <w:bookmarkStart w:id="30" w:name="_Hlk517943363"/>
+            <w:bookmarkStart w:id="32" w:name="_Hlk517943363"/>
             <w:r>
               <w:rPr>
                 <w:rFonts w:ascii="Calibri" w:hAnsi="Calibri" w:cs="Calibri"/>
@@ -10583,7 +10774,7 @@
               </w:rPr>
               <w:t xml:space="preserve">   {"action":"shoppinglist”</w:t>
             </w:r>
-            <w:bookmarkStart w:id="31" w:name="_Hlk518550467"/>
+            <w:bookmarkStart w:id="33" w:name="_Hlk518550467"/>
             <w:r>
               <w:rPr>
                 <w:rFonts w:ascii="Calibri" w:hAnsi="Calibri" w:cs="Calibri"/>
@@ -10611,7 +10802,7 @@
               </w:rPr>
               <w:t>id”:1</w:t>
             </w:r>
-            <w:bookmarkEnd w:id="31"/>
+            <w:bookmarkEnd w:id="33"/>
             <w:r>
               <w:rPr>
                 <w:rFonts w:ascii="Calibri" w:hAnsi="Calibri" w:cs="Calibri"/>
@@ -10640,7 +10831,7 @@
               </w:rPr>
               <w:t>}</w:t>
             </w:r>
-            <w:bookmarkEnd w:id="30"/>
+            <w:bookmarkEnd w:id="32"/>
           </w:p>
           <w:p>
             <w:pPr>
@@ -10671,7 +10862,7 @@
                 <w:szCs w:val="18"/>
               </w:rPr>
             </w:pPr>
-            <w:bookmarkStart w:id="32" w:name="_Hlk518550519"/>
+            <w:bookmarkStart w:id="34" w:name="_Hlk518550519"/>
             <w:r>
               <w:rPr>
                 <w:rFonts w:ascii="Calibri" w:hAnsi="Calibri" w:cs="Calibri"/>
@@ -10709,7 +10900,7 @@
               </w:rPr>
               <w:t xml:space="preserve"> id des projektes für das die lieste erzeugt werden soll</w:t>
             </w:r>
-            <w:bookmarkEnd w:id="32"/>
+            <w:bookmarkEnd w:id="34"/>
           </w:p>
         </w:tc>
         <w:tc>
@@ -10723,35 +10914,39 @@
                 <w:color w:val="000000"/>
                 <w:sz w:val="18"/>
                 <w:szCs w:val="18"/>
-              </w:rPr>
-            </w:pPr>
-            <w:bookmarkStart w:id="33" w:name="_Hlk517948180"/>
-            <w:r>
-              <w:rPr>
-                <w:rFonts w:ascii="Calibri" w:hAnsi="Calibri" w:cs="Calibri"/>
-                <w:color w:val="000000"/>
-                <w:sz w:val="18"/>
-                <w:szCs w:val="18"/>
+                <w:lang w:val="en-US"/>
+              </w:rPr>
+            </w:pPr>
+            <w:bookmarkStart w:id="35" w:name="_Hlk517948180"/>
+            <w:r>
+              <w:rPr>
+                <w:rFonts w:ascii="Calibri" w:hAnsi="Calibri" w:cs="Calibri"/>
+                <w:color w:val="000000"/>
+                <w:sz w:val="18"/>
+                <w:szCs w:val="18"/>
+                <w:lang w:val="en-US"/>
               </w:rPr>
               <w:t>“shoppinglist</w:t>
             </w:r>
-            <w:bookmarkStart w:id="34" w:name="_Hlk518916337"/>
-            <w:r>
-              <w:rPr>
-                <w:rFonts w:ascii="Calibri" w:hAnsi="Calibri" w:cs="Calibri"/>
-                <w:color w:val="000000"/>
-                <w:sz w:val="18"/>
-                <w:szCs w:val="18"/>
+            <w:bookmarkStart w:id="36" w:name="_Hlk518916337"/>
+            <w:r>
+              <w:rPr>
+                <w:rFonts w:ascii="Calibri" w:hAnsi="Calibri" w:cs="Calibri"/>
+                <w:color w:val="000000"/>
+                <w:sz w:val="18"/>
+                <w:szCs w:val="18"/>
+                <w:lang w:val="en-US"/>
               </w:rPr>
               <w:t>“</w:t>
             </w:r>
-            <w:bookmarkEnd w:id="34"/>
-            <w:r>
-              <w:rPr>
-                <w:rFonts w:ascii="Calibri" w:hAnsi="Calibri" w:cs="Calibri"/>
-                <w:color w:val="000000"/>
-                <w:sz w:val="18"/>
-                <w:szCs w:val="18"/>
+            <w:bookmarkEnd w:id="36"/>
+            <w:r>
+              <w:rPr>
+                <w:rFonts w:ascii="Calibri" w:hAnsi="Calibri" w:cs="Calibri"/>
+                <w:color w:val="000000"/>
+                <w:sz w:val="18"/>
+                <w:szCs w:val="18"/>
+                <w:lang w:val="en-US"/>
               </w:rPr>
               <w:t xml:space="preserve">: </w:t>
             </w:r>
@@ -10761,6 +10956,7 @@
                 <w:color w:val="000000"/>
                 <w:sz w:val="18"/>
                 <w:szCs w:val="18"/>
+                <w:lang w:val="en-US"/>
               </w:rPr>
               <w:t>[{</w:t>
             </w:r>
@@ -10772,14 +10968,16 @@
                 <w:color w:val="000000"/>
                 <w:sz w:val="18"/>
                 <w:szCs w:val="18"/>
-              </w:rPr>
-            </w:pPr>
-            <w:r>
-              <w:rPr>
-                <w:rFonts w:ascii="Calibri" w:hAnsi="Calibri" w:cs="Calibri"/>
-                <w:color w:val="000000"/>
-                <w:sz w:val="18"/>
-                <w:szCs w:val="18"/>
+                <w:lang w:val="en-US"/>
+              </w:rPr>
+            </w:pPr>
+            <w:r>
+              <w:rPr>
+                <w:rFonts w:ascii="Calibri" w:hAnsi="Calibri" w:cs="Calibri"/>
+                <w:color w:val="000000"/>
+                <w:sz w:val="18"/>
+                <w:szCs w:val="18"/>
+                <w:lang w:val="en-US"/>
               </w:rPr>
               <w:tab/>
               <w:t>"name": "Helligkeitssensor",</w:t>
@@ -10792,43 +10990,38 @@
                 <w:color w:val="000000"/>
                 <w:sz w:val="18"/>
                 <w:szCs w:val="18"/>
-              </w:rPr>
-            </w:pPr>
-            <w:r>
-              <w:rPr>
-                <w:rFonts w:ascii="Calibri" w:hAnsi="Calibri" w:cs="Calibri"/>
-                <w:color w:val="000000"/>
-                <w:sz w:val="18"/>
-                <w:szCs w:val="18"/>
+                <w:lang w:val="en-US"/>
+              </w:rPr>
+            </w:pPr>
+            <w:r>
+              <w:rPr>
+                <w:rFonts w:ascii="Calibri" w:hAnsi="Calibri" w:cs="Calibri"/>
+                <w:color w:val="000000"/>
+                <w:sz w:val="18"/>
+                <w:szCs w:val="18"/>
+                <w:lang w:val="en-US"/>
               </w:rPr>
               <w:tab/>
-              <w:t>"count</w:t>
-            </w:r>
-            <w:r>
-              <w:rPr>
-                <w:rFonts w:ascii="Calibri" w:hAnsi="Calibri" w:cs="Calibri"/>
-                <w:color w:val="000000"/>
-                <w:sz w:val="18"/>
-                <w:szCs w:val="18"/>
-              </w:rPr>
-              <w:t>": "1"</w:t>
-            </w:r>
-          </w:p>
-          <w:p>
-            <w:pPr>
-              <w:rPr>
-                <w:rFonts w:ascii="Calibri" w:hAnsi="Calibri" w:cs="Calibri"/>
-                <w:color w:val="000000"/>
-                <w:sz w:val="18"/>
-                <w:szCs w:val="18"/>
-              </w:rPr>
-            </w:pPr>
-            <w:r>
-              <w:rPr>
-                <w:rFonts w:ascii="Calibri" w:hAnsi="Calibri" w:cs="Calibri"/>
-                <w:color w:val="000000"/>
-                <w:sz w:val="18"/>
-                <w:szCs w:val="18"/>
+              <w:t>"count": "1"</w:t>
+            </w:r>
+          </w:p>
+          <w:p>
+            <w:pPr>
+              <w:rPr>
+                <w:rFonts w:ascii="Calibri" w:hAnsi="Calibri" w:cs="Calibri"/>
+                <w:color w:val="000000"/>
+                <w:sz w:val="18"/>
+                <w:szCs w:val="18"/>
+                <w:lang w:val="en-US"/>
+              </w:rPr>
+            </w:pPr>
+            <w:r>
+              <w:rPr>
+                <w:rFonts w:ascii="Calibri" w:hAnsi="Calibri" w:cs="Calibri"/>
+                <w:color w:val="000000"/>
+                <w:sz w:val="18"/>
+                <w:szCs w:val="18"/>
+                <w:lang w:val="en-US"/>
               </w:rPr>
               <w:t>}, {</w:t>
             </w:r>
@@ -10840,14 +11033,16 @@
                 <w:color w:val="000000"/>
                 <w:sz w:val="18"/>
                 <w:szCs w:val="18"/>
-              </w:rPr>
-            </w:pPr>
-            <w:r>
-              <w:rPr>
-                <w:rFonts w:ascii="Calibri" w:hAnsi="Calibri" w:cs="Calibri"/>
-                <w:color w:val="000000"/>
-                <w:sz w:val="18"/>
-                <w:szCs w:val="18"/>
+                <w:lang w:val="en-US"/>
+              </w:rPr>
+            </w:pPr>
+            <w:r>
+              <w:rPr>
+                <w:rFonts w:ascii="Calibri" w:hAnsi="Calibri" w:cs="Calibri"/>
+                <w:color w:val="000000"/>
+                <w:sz w:val="18"/>
+                <w:szCs w:val="18"/>
+                <w:lang w:val="en-US"/>
               </w:rPr>
               <w:tab/>
               <w:t>"name": "Lichtschalter",</w:t>
@@ -10860,26 +11055,19 @@
                 <w:color w:val="000000"/>
                 <w:sz w:val="18"/>
                 <w:szCs w:val="18"/>
-              </w:rPr>
-            </w:pPr>
-            <w:r>
-              <w:rPr>
-                <w:rFonts w:ascii="Calibri" w:hAnsi="Calibri" w:cs="Calibri"/>
-                <w:color w:val="000000"/>
-                <w:sz w:val="18"/>
-                <w:szCs w:val="18"/>
+                <w:lang w:val="en-US"/>
+              </w:rPr>
+            </w:pPr>
+            <w:r>
+              <w:rPr>
+                <w:rFonts w:ascii="Calibri" w:hAnsi="Calibri" w:cs="Calibri"/>
+                <w:color w:val="000000"/>
+                <w:sz w:val="18"/>
+                <w:szCs w:val="18"/>
+                <w:lang w:val="en-US"/>
               </w:rPr>
               <w:tab/>
-              <w:t>"count</w:t>
-            </w:r>
-            <w:r>
-              <w:rPr>
-                <w:rFonts w:ascii="Calibri" w:hAnsi="Calibri" w:cs="Calibri"/>
-                <w:color w:val="000000"/>
-                <w:sz w:val="18"/>
-                <w:szCs w:val="18"/>
-              </w:rPr>
-              <w:t>": "1"</w:t>
+              <w:t>"count": "1"</w:t>
             </w:r>
           </w:p>
           <w:p>
@@ -10980,7 +11168,7 @@
               </w:rPr>
               <w:t>]</w:t>
             </w:r>
-            <w:bookmarkEnd w:id="33"/>
+            <w:bookmarkEnd w:id="35"/>
           </w:p>
           <w:p>
             <w:pPr>
@@ -11399,7 +11587,7 @@
               </w:rPr>
               <w:t xml:space="preserve"> </w:t>
             </w:r>
-            <w:bookmarkStart w:id="35" w:name="_Hlk518551257"/>
+            <w:bookmarkStart w:id="37" w:name="_Hlk518551257"/>
             <w:r>
               <w:rPr>
                 <w:rFonts w:ascii="Calibri" w:hAnsi="Calibri" w:cs="Calibri"/>
@@ -11410,7 +11598,7 @@
               </w:rPr>
               <w:t xml:space="preserve">"value": </w:t>
             </w:r>
-            <w:bookmarkEnd w:id="35"/>
+            <w:bookmarkEnd w:id="37"/>
             <w:r>
               <w:rPr>
                 <w:rFonts w:ascii="Calibri" w:hAnsi="Calibri" w:cs="Calibri"/>
@@ -11530,13 +11718,35 @@
             <w:pPr>
               <w:rPr>
                 <w:rFonts w:ascii="Calibri" w:hAnsi="Calibri" w:cs="Calibri"/>
+                <w:color w:val="00B050"/>
+                <w:sz w:val="18"/>
+                <w:szCs w:val="18"/>
+                <w:lang w:val="en-US"/>
+              </w:rPr>
+            </w:pPr>
+            <w:r>
+              <w:rPr>
+                <w:rFonts w:ascii="Calibri" w:hAnsi="Calibri" w:cs="Calibri"/>
                 <w:color w:val="FF0000"/>
                 <w:sz w:val="18"/>
                 <w:szCs w:val="18"/>
                 <w:lang w:val="en-US"/>
               </w:rPr>
-            </w:pPr>
-            <w:r>
+              <w:t xml:space="preserve">        </w:t>
+            </w:r>
+            <w:r>
+              <w:rPr>
+                <w:rFonts w:ascii="Calibri" w:hAnsi="Calibri" w:cs="Calibri"/>
+                <w:color w:val="00B050"/>
+                <w:sz w:val="18"/>
+                <w:szCs w:val="18"/>
+                <w:lang w:val="en-US"/>
+              </w:rPr>
+              <w:t>“fuseid”: 1,</w:t>
+            </w:r>
+          </w:p>
+          <w:p>
+            <w:pPr>
               <w:rPr>
                 <w:rFonts w:ascii="Calibri" w:hAnsi="Calibri" w:cs="Calibri"/>
                 <w:color w:val="FF0000"/>
@@ -11544,6 +11754,15 @@
                 <w:szCs w:val="18"/>
                 <w:lang w:val="en-US"/>
               </w:rPr>
+            </w:pPr>
+            <w:r>
+              <w:rPr>
+                <w:rFonts w:ascii="Calibri" w:hAnsi="Calibri" w:cs="Calibri"/>
+                <w:color w:val="FF0000"/>
+                <w:sz w:val="18"/>
+                <w:szCs w:val="18"/>
+                <w:lang w:val="en-US"/>
+              </w:rPr>
               <w:t xml:space="preserve">        </w:t>
             </w:r>
             <w:r>
@@ -11586,7 +11805,7 @@
               </w:rPr>
               <w:tab/>
             </w:r>
-            <w:bookmarkStart w:id="36" w:name="_Hlk518550942"/>
+            <w:bookmarkStart w:id="38" w:name="_Hlk518550942"/>
           </w:p>
           <w:p>
             <w:pPr>
@@ -11639,7 +11858,7 @@
               </w:rPr>
               <w:t>",</w:t>
             </w:r>
-            <w:bookmarkEnd w:id="36"/>
+            <w:bookmarkEnd w:id="38"/>
           </w:p>
           <w:p>
             <w:pPr>
@@ -11648,6 +11867,7 @@
                 <w:color w:val="FF0000"/>
                 <w:sz w:val="18"/>
                 <w:szCs w:val="18"/>
+                <w:lang w:val="en-US"/>
               </w:rPr>
             </w:pPr>
             <w:r>
@@ -11716,6 +11936,7 @@
                 <w:color w:val="FF0000"/>
                 <w:sz w:val="18"/>
                 <w:szCs w:val="18"/>
+                <w:lang w:val="en-US"/>
               </w:rPr>
               <w:t>weitere devices</w:t>
             </w:r>
@@ -11735,8 +11956,18 @@
                 <w:color w:val="FF0000"/>
                 <w:sz w:val="18"/>
                 <w:szCs w:val="18"/>
-              </w:rPr>
-              <w:t xml:space="preserve">               ]</w:t>
+                <w:lang w:val="en-US"/>
+              </w:rPr>
+              <w:t xml:space="preserve">               </w:t>
+            </w:r>
+            <w:r>
+              <w:rPr>
+                <w:rFonts w:ascii="Calibri" w:hAnsi="Calibri" w:cs="Calibri"/>
+                <w:color w:val="FF0000"/>
+                <w:sz w:val="18"/>
+                <w:szCs w:val="18"/>
+              </w:rPr>
+              <w:t>]</w:t>
             </w:r>
           </w:p>
           <w:p>
@@ -11932,7 +12163,7 @@
           </w:p>
         </w:tc>
       </w:tr>
-      <w:bookmarkEnd w:id="28"/>
+      <w:bookmarkEnd w:id="30"/>
     </w:tbl>
     <w:p>
       <w:pPr>
@@ -12081,6 +12312,7 @@
                 <w:color w:val="FF0000"/>
                 <w:sz w:val="40"/>
               </w:rPr>
+              <w:lastRenderedPageBreak/>
               <w:t>E</w:t>
             </w:r>
           </w:p>
@@ -12169,7 +12401,7 @@
                 <w:szCs w:val="18"/>
               </w:rPr>
             </w:pPr>
-            <w:bookmarkStart w:id="37" w:name="_Hlk517944022"/>
+            <w:bookmarkStart w:id="39" w:name="_Hlk517944022"/>
             <w:r>
               <w:rPr>
                 <w:rFonts w:ascii="Calibri" w:hAnsi="Calibri" w:cs="Calibri"/>
@@ -12179,7 +12411,7 @@
               </w:rPr>
               <w:t>Falscher wert in „action“</w:t>
             </w:r>
-            <w:bookmarkEnd w:id="37"/>
+            <w:bookmarkEnd w:id="39"/>
           </w:p>
         </w:tc>
         <w:tc>
@@ -12224,7 +12456,7 @@
               </w:rPr>
               <w:t xml:space="preserve">   </w:t>
             </w:r>
-            <w:bookmarkStart w:id="38" w:name="_Hlk517944053"/>
+            <w:bookmarkStart w:id="40" w:name="_Hlk517944053"/>
             <w:r>
               <w:rPr>
                 <w:rFonts w:ascii="Calibri" w:hAnsi="Calibri" w:cs="Calibri"/>
@@ -12245,27 +12477,26 @@
               </w:rPr>
               <w:t>somethingUnknown”}</w:t>
             </w:r>
-            <w:bookmarkEnd w:id="38"/>
-          </w:p>
-          <w:p>
-            <w:pPr>
-              <w:rPr>
-                <w:rFonts w:ascii="Calibri" w:hAnsi="Calibri" w:cs="Calibri"/>
-                <w:color w:val="000000"/>
-                <w:sz w:val="18"/>
-                <w:szCs w:val="18"/>
-                <w:lang w:val="en-US"/>
-              </w:rPr>
-            </w:pPr>
-            <w:r>
-              <w:rPr>
-                <w:rFonts w:ascii="Calibri" w:hAnsi="Calibri" w:cs="Calibri"/>
-                <w:color w:val="000000"/>
-                <w:sz w:val="18"/>
-                <w:szCs w:val="18"/>
-                <w:lang w:val="en-US"/>
-              </w:rPr>
-              <w:lastRenderedPageBreak/>
+            <w:bookmarkEnd w:id="40"/>
+          </w:p>
+          <w:p>
+            <w:pPr>
+              <w:rPr>
+                <w:rFonts w:ascii="Calibri" w:hAnsi="Calibri" w:cs="Calibri"/>
+                <w:color w:val="000000"/>
+                <w:sz w:val="18"/>
+                <w:szCs w:val="18"/>
+                <w:lang w:val="en-US"/>
+              </w:rPr>
+            </w:pPr>
+            <w:r>
+              <w:rPr>
+                <w:rFonts w:ascii="Calibri" w:hAnsi="Calibri" w:cs="Calibri"/>
+                <w:color w:val="000000"/>
+                <w:sz w:val="18"/>
+                <w:szCs w:val="18"/>
+                <w:lang w:val="en-US"/>
+              </w:rPr>
               <w:t>}</w:t>
             </w:r>
           </w:p>
@@ -12284,16 +12515,15 @@
                 <w:lang w:val="en-US"/>
               </w:rPr>
             </w:pPr>
-            <w:bookmarkStart w:id="39" w:name="_Hlk517944473"/>
-            <w:r>
-              <w:rPr>
-                <w:rFonts w:ascii="Calibri" w:hAnsi="Calibri" w:cs="Calibri"/>
-                <w:color w:val="000000"/>
-                <w:sz w:val="18"/>
-                <w:szCs w:val="18"/>
-                <w:lang w:val="en-US"/>
-              </w:rPr>
-              <w:lastRenderedPageBreak/>
+            <w:bookmarkStart w:id="41" w:name="_Hlk517944473"/>
+            <w:r>
+              <w:rPr>
+                <w:rFonts w:ascii="Calibri" w:hAnsi="Calibri" w:cs="Calibri"/>
+                <w:color w:val="000000"/>
+                <w:sz w:val="18"/>
+                <w:szCs w:val="18"/>
+                <w:lang w:val="en-US"/>
+              </w:rPr>
               <w:t>{“</w:t>
             </w:r>
             <w:r>
@@ -12337,7 +12567,7 @@
               <w:t>”}</w:t>
             </w:r>
           </w:p>
-          <w:bookmarkEnd w:id="39"/>
+          <w:bookmarkEnd w:id="41"/>
           <w:p>
             <w:pPr>
               <w:rPr>
@@ -12390,7 +12620,6 @@
                 <w:rFonts w:ascii="Calibri" w:hAnsi="Calibri" w:cs="Calibri"/>
                 <w:color w:val="000000"/>
               </w:rPr>
-              <w:lastRenderedPageBreak/>
               <w:t>E2</w:t>
             </w:r>
           </w:p>
@@ -12915,7 +13144,7 @@
   <w:style w:type="paragraph" w:default="1" w:styleId="Standard">
     <w:name w:val="Normal"/>
     <w:qFormat/>
-    <w:rsid w:val="001E2C26"/>
+    <w:rsid w:val="0097292F"/>
   </w:style>
   <w:style w:type="character" w:default="1" w:styleId="Absatz-Standardschriftart">
     <w:name w:val="Default Paragraph Font"/>

</xml_diff>